<commit_message>
update model and app
</commit_message>
<xml_diff>
--- a/4. Model Optimization and Tuning Phase/Model Optimization and Tuning Phase Template.docx
+++ b/4. Model Optimization and Tuning Phase/Model Optimization and Tuning Phase Template.docx
@@ -1,24 +1,24 @@
 
 <file path=word/document.xml><?xml version="1.0" encoding="utf-8"?>
-<w:document xmlns:r="http://schemas.openxmlformats.org/officeDocument/2006/relationships" xmlns:wp="http://schemas.openxmlformats.org/drawingml/2006/wordprocessingDrawing" xmlns:w="http://schemas.openxmlformats.org/wordprocessingml/2006/main" xmlns:w10="urn:schemas-microsoft-com:office:word" xmlns:w14="http://schemas.microsoft.com/office/word/2010/wordml" xmlns:wps="http://schemas.microsoft.com/office/word/2010/wordprocessingShape" xmlns:wpg="http://schemas.microsoft.com/office/word/2010/wordprocessingGroup" xmlns:mc="http://schemas.openxmlformats.org/markup-compatibility/2006" xmlns:v="urn:schemas-microsoft-com:vml" xmlns:o="urn:schemas-microsoft-com:office:office" xmlns:m="http://schemas.openxmlformats.org/officeDocument/2006/math" mc:Ignorable="w14">
+<w:document xmlns:wpc="http://schemas.microsoft.com/office/word/2010/wordprocessingCanvas" xmlns:cx="http://schemas.microsoft.com/office/drawing/2014/chartex" xmlns:cx1="http://schemas.microsoft.com/office/drawing/2015/9/8/chartex" xmlns:cx2="http://schemas.microsoft.com/office/drawing/2015/10/21/chartex" xmlns:cx3="http://schemas.microsoft.com/office/drawing/2016/5/9/chartex" xmlns:cx4="http://schemas.microsoft.com/office/drawing/2016/5/10/chartex" xmlns:cx5="http://schemas.microsoft.com/office/drawing/2016/5/11/chartex" xmlns:cx6="http://schemas.microsoft.com/office/drawing/2016/5/12/chartex" xmlns:cx7="http://schemas.microsoft.com/office/drawing/2016/5/13/chartex" xmlns:cx8="http://schemas.microsoft.com/office/drawing/2016/5/14/chartex" xmlns:mc="http://schemas.openxmlformats.org/markup-compatibility/2006" xmlns:aink="http://schemas.microsoft.com/office/drawing/2016/ink" xmlns:am3d="http://schemas.microsoft.com/office/drawing/2017/model3d" xmlns:o="urn:schemas-microsoft-com:office:office" xmlns:oel="http://schemas.microsoft.com/office/2019/extlst" xmlns:r="http://schemas.openxmlformats.org/officeDocument/2006/relationships" xmlns:m="http://schemas.openxmlformats.org/officeDocument/2006/math" xmlns:v="urn:schemas-microsoft-com:vml" xmlns:wp14="http://schemas.microsoft.com/office/word/2010/wordprocessingDrawing" xmlns:wp="http://schemas.openxmlformats.org/drawingml/2006/wordprocessingDrawing" xmlns:w10="urn:schemas-microsoft-com:office:word" xmlns:w="http://schemas.openxmlformats.org/wordprocessingml/2006/main" xmlns:w14="http://schemas.microsoft.com/office/word/2010/wordml" xmlns:w15="http://schemas.microsoft.com/office/word/2012/wordml" xmlns:w16cex="http://schemas.microsoft.com/office/word/2018/wordml/cex" xmlns:w16cid="http://schemas.microsoft.com/office/word/2016/wordml/cid" xmlns:w16="http://schemas.microsoft.com/office/word/2018/wordml" xmlns:w16du="http://schemas.microsoft.com/office/word/2023/wordml/word16du" xmlns:w16sdtdh="http://schemas.microsoft.com/office/word/2020/wordml/sdtdatahash" xmlns:w16se="http://schemas.microsoft.com/office/word/2015/wordml/symex" xmlns:wpg="http://schemas.microsoft.com/office/word/2010/wordprocessingGroup" xmlns:wpi="http://schemas.microsoft.com/office/word/2010/wordprocessingInk" xmlns:wne="http://schemas.microsoft.com/office/word/2006/wordml" xmlns:wps="http://schemas.microsoft.com/office/word/2010/wordprocessingShape" mc:Ignorable="w14 w15 w16se w16cid w16 w16cex w16sdtdh w16du wp14">
   <w:body>
     <w:p>
       <w:pPr>
         <w:pStyle w:val="Body"/>
-        <w:widowControl w:val="1"/>
+        <w:widowControl/>
         <w:spacing w:line="276" w:lineRule="auto"/>
+        <w:jc w:val="center"/>
         <w:rPr>
-          <w:rFonts w:ascii="Times New Roman" w:cs="Times New Roman" w:hAnsi="Times New Roman" w:eastAsia="Times New Roman"/>
+          <w:rFonts w:ascii="Times New Roman" w:eastAsia="Times New Roman" w:hAnsi="Times New Roman" w:cs="Times New Roman"/>
         </w:rPr>
       </w:pPr>
       <w:r>
         <w:rPr>
           <w:rFonts w:ascii="Times New Roman" w:hAnsi="Times New Roman"/>
-          <w:b w:val="1"/>
-          <w:bCs w:val="1"/>
+          <w:b/>
+          <w:bCs/>
           <w:sz w:val="28"/>
           <w:szCs w:val="28"/>
-          <w:rtl w:val="0"/>
           <w:lang w:val="en-US"/>
         </w:rPr>
         <w:t>Model Optimization and Tuning Phase Template</w:t>
@@ -27,57 +27,54 @@
     <w:p>
       <w:pPr>
         <w:pStyle w:val="Body"/>
-        <w:widowControl w:val="1"/>
+        <w:widowControl/>
         <w:spacing w:after="160" w:line="276" w:lineRule="auto"/>
         <w:rPr>
-          <w:rFonts w:ascii="Times New Roman" w:cs="Times New Roman" w:hAnsi="Times New Roman" w:eastAsia="Times New Roman"/>
+          <w:rFonts w:ascii="Times New Roman" w:eastAsia="Times New Roman" w:hAnsi="Times New Roman" w:cs="Times New Roman"/>
         </w:rPr>
       </w:pPr>
     </w:p>
     <w:tbl>
       <w:tblPr>
         <w:tblW w:w="9360" w:type="dxa"/>
-        <w:jc w:val="left"/>
-        <w:tblInd w:w="108" w:type="dxa"/>
+        <w:jc w:val="center"/>
         <w:tblBorders>
-          <w:top w:val="single" w:color="ffffff" w:sz="8" w:space="0" w:shadow="0" w:frame="0"/>
-          <w:left w:val="single" w:color="ffffff" w:sz="8" w:space="0" w:shadow="0" w:frame="0"/>
-          <w:bottom w:val="single" w:color="ffffff" w:sz="8" w:space="0" w:shadow="0" w:frame="0"/>
-          <w:right w:val="single" w:color="ffffff" w:sz="8" w:space="0" w:shadow="0" w:frame="0"/>
-          <w:insideH w:val="single" w:color="ffffff" w:sz="8" w:space="0" w:shadow="0" w:frame="0"/>
-          <w:insideV w:val="single" w:color="ffffff" w:sz="8" w:space="0" w:shadow="0" w:frame="0"/>
+          <w:top w:val="single" w:sz="8" w:space="0" w:color="FFFFFF"/>
+          <w:left w:val="single" w:sz="8" w:space="0" w:color="FFFFFF"/>
+          <w:bottom w:val="single" w:sz="8" w:space="0" w:color="FFFFFF"/>
+          <w:right w:val="single" w:sz="8" w:space="0" w:color="FFFFFF"/>
+          <w:insideH w:val="single" w:sz="8" w:space="0" w:color="FFFFFF"/>
+          <w:insideV w:val="single" w:sz="8" w:space="0" w:color="FFFFFF"/>
         </w:tblBorders>
-        <w:shd w:val="clear" w:color="auto" w:fill="ced7e7"/>
+        <w:shd w:val="clear" w:color="auto" w:fill="CED7E7"/>
         <w:tblLayout w:type="fixed"/>
+        <w:tblLook w:val="04A0" w:firstRow="1" w:lastRow="0" w:firstColumn="1" w:lastColumn="0" w:noHBand="0" w:noVBand="1"/>
       </w:tblPr>
       <w:tblGrid>
         <w:gridCol w:w="4680"/>
         <w:gridCol w:w="4680"/>
       </w:tblGrid>
       <w:tr>
-        <w:tblPrEx>
-          <w:shd w:val="clear" w:color="auto" w:fill="ced7e7"/>
-        </w:tblPrEx>
         <w:trPr>
-          <w:trHeight w:val="310" w:hRule="atLeast"/>
+          <w:trHeight w:val="310"/>
+          <w:jc w:val="center"/>
         </w:trPr>
         <w:tc>
           <w:tcPr>
-            <w:tcW w:type="dxa" w:w="4680"/>
+            <w:tcW w:w="4680" w:type="dxa"/>
             <w:tcBorders>
-              <w:top w:val="single" w:color="000000" w:sz="8" w:space="0" w:shadow="0" w:frame="0"/>
-              <w:left w:val="single" w:color="000000" w:sz="8" w:space="0" w:shadow="0" w:frame="0"/>
-              <w:bottom w:val="single" w:color="000000" w:sz="8" w:space="0" w:shadow="0" w:frame="0"/>
-              <w:right w:val="single" w:color="000000" w:sz="8" w:space="0" w:shadow="0" w:frame="0"/>
+              <w:top w:val="single" w:sz="8" w:space="0" w:color="000000"/>
+              <w:left w:val="single" w:sz="8" w:space="0" w:color="000000"/>
+              <w:bottom w:val="single" w:sz="8" w:space="0" w:color="000000"/>
+              <w:right w:val="single" w:sz="8" w:space="0" w:color="000000"/>
             </w:tcBorders>
             <w:shd w:val="clear" w:color="auto" w:fill="auto"/>
             <w:tcMar>
-              <w:top w:type="dxa" w:w="80"/>
-              <w:left w:type="dxa" w:w="80"/>
-              <w:bottom w:type="dxa" w:w="80"/>
-              <w:right w:type="dxa" w:w="80"/>
+              <w:top w:w="80" w:type="dxa"/>
+              <w:left w:w="80" w:type="dxa"/>
+              <w:bottom w:w="80" w:type="dxa"/>
+              <w:right w:w="80" w:type="dxa"/>
             </w:tcMar>
-            <w:vAlign w:val="top"/>
           </w:tcPr>
           <w:p>
             <w:pPr>
@@ -89,8 +86,6 @@
                 <w:rFonts w:ascii="Times New Roman" w:hAnsi="Times New Roman"/>
                 <w:sz w:val="24"/>
                 <w:szCs w:val="24"/>
-                <w:shd w:val="nil" w:color="auto" w:fill="auto"/>
-                <w:rtl w:val="0"/>
                 <w:lang w:val="en-US"/>
               </w:rPr>
               <w:t>Date</w:t>
@@ -99,21 +94,20 @@
         </w:tc>
         <w:tc>
           <w:tcPr>
-            <w:tcW w:type="dxa" w:w="4680"/>
+            <w:tcW w:w="4680" w:type="dxa"/>
             <w:tcBorders>
-              <w:top w:val="single" w:color="000000" w:sz="8" w:space="0" w:shadow="0" w:frame="0"/>
-              <w:left w:val="single" w:color="000000" w:sz="8" w:space="0" w:shadow="0" w:frame="0"/>
-              <w:bottom w:val="single" w:color="000000" w:sz="8" w:space="0" w:shadow="0" w:frame="0"/>
-              <w:right w:val="single" w:color="000000" w:sz="8" w:space="0" w:shadow="0" w:frame="0"/>
+              <w:top w:val="single" w:sz="8" w:space="0" w:color="000000"/>
+              <w:left w:val="single" w:sz="8" w:space="0" w:color="000000"/>
+              <w:bottom w:val="single" w:sz="8" w:space="0" w:color="000000"/>
+              <w:right w:val="single" w:sz="8" w:space="0" w:color="000000"/>
             </w:tcBorders>
             <w:shd w:val="clear" w:color="auto" w:fill="auto"/>
             <w:tcMar>
-              <w:top w:type="dxa" w:w="80"/>
-              <w:left w:type="dxa" w:w="80"/>
-              <w:bottom w:type="dxa" w:w="80"/>
-              <w:right w:type="dxa" w:w="80"/>
+              <w:top w:w="80" w:type="dxa"/>
+              <w:left w:w="80" w:type="dxa"/>
+              <w:bottom w:w="80" w:type="dxa"/>
+              <w:right w:w="80" w:type="dxa"/>
             </w:tcMar>
-            <w:vAlign w:val="top"/>
           </w:tcPr>
           <w:p>
             <w:pPr>
@@ -125,49 +119,34 @@
                 <w:rFonts w:ascii="Times New Roman" w:hAnsi="Times New Roman"/>
                 <w:sz w:val="24"/>
                 <w:szCs w:val="24"/>
-                <w:rtl w:val="0"/>
                 <w:lang w:val="en-US"/>
               </w:rPr>
-              <w:t>10 July</w:t>
-            </w:r>
-            <w:r>
-              <w:rPr>
-                <w:rFonts w:ascii="Times New Roman" w:hAnsi="Times New Roman"/>
-                <w:sz w:val="24"/>
-                <w:szCs w:val="24"/>
-                <w:shd w:val="nil" w:color="auto" w:fill="auto"/>
-                <w:rtl w:val="0"/>
-                <w:lang w:val="en-US"/>
-              </w:rPr>
-              <w:t xml:space="preserve"> 2024</w:t>
+              <w:t>10 July 2024</w:t>
             </w:r>
           </w:p>
         </w:tc>
       </w:tr>
       <w:tr>
-        <w:tblPrEx>
-          <w:shd w:val="clear" w:color="auto" w:fill="ced7e7"/>
-        </w:tblPrEx>
         <w:trPr>
-          <w:trHeight w:val="310" w:hRule="atLeast"/>
+          <w:trHeight w:val="310"/>
+          <w:jc w:val="center"/>
         </w:trPr>
         <w:tc>
           <w:tcPr>
-            <w:tcW w:type="dxa" w:w="4680"/>
+            <w:tcW w:w="4680" w:type="dxa"/>
             <w:tcBorders>
-              <w:top w:val="single" w:color="000000" w:sz="8" w:space="0" w:shadow="0" w:frame="0"/>
-              <w:left w:val="single" w:color="000000" w:sz="8" w:space="0" w:shadow="0" w:frame="0"/>
-              <w:bottom w:val="single" w:color="000000" w:sz="8" w:space="0" w:shadow="0" w:frame="0"/>
-              <w:right w:val="single" w:color="000000" w:sz="8" w:space="0" w:shadow="0" w:frame="0"/>
+              <w:top w:val="single" w:sz="8" w:space="0" w:color="000000"/>
+              <w:left w:val="single" w:sz="8" w:space="0" w:color="000000"/>
+              <w:bottom w:val="single" w:sz="8" w:space="0" w:color="000000"/>
+              <w:right w:val="single" w:sz="8" w:space="0" w:color="000000"/>
             </w:tcBorders>
             <w:shd w:val="clear" w:color="auto" w:fill="auto"/>
             <w:tcMar>
-              <w:top w:type="dxa" w:w="80"/>
-              <w:left w:type="dxa" w:w="80"/>
-              <w:bottom w:type="dxa" w:w="80"/>
-              <w:right w:type="dxa" w:w="80"/>
+              <w:top w:w="80" w:type="dxa"/>
+              <w:left w:w="80" w:type="dxa"/>
+              <w:bottom w:w="80" w:type="dxa"/>
+              <w:right w:w="80" w:type="dxa"/>
             </w:tcMar>
-            <w:vAlign w:val="top"/>
           </w:tcPr>
           <w:p>
             <w:pPr>
@@ -179,8 +158,6 @@
                 <w:rFonts w:ascii="Times New Roman" w:hAnsi="Times New Roman"/>
                 <w:sz w:val="24"/>
                 <w:szCs w:val="24"/>
-                <w:shd w:val="nil" w:color="auto" w:fill="auto"/>
-                <w:rtl w:val="0"/>
                 <w:lang w:val="en-US"/>
               </w:rPr>
               <w:t>Team ID</w:t>
@@ -189,21 +166,20 @@
         </w:tc>
         <w:tc>
           <w:tcPr>
-            <w:tcW w:type="dxa" w:w="4680"/>
+            <w:tcW w:w="4680" w:type="dxa"/>
             <w:tcBorders>
-              <w:top w:val="single" w:color="000000" w:sz="8" w:space="0" w:shadow="0" w:frame="0"/>
-              <w:left w:val="single" w:color="000000" w:sz="8" w:space="0" w:shadow="0" w:frame="0"/>
-              <w:bottom w:val="single" w:color="000000" w:sz="8" w:space="0" w:shadow="0" w:frame="0"/>
-              <w:right w:val="single" w:color="000000" w:sz="8" w:space="0" w:shadow="0" w:frame="0"/>
+              <w:top w:val="single" w:sz="8" w:space="0" w:color="000000"/>
+              <w:left w:val="single" w:sz="8" w:space="0" w:color="000000"/>
+              <w:bottom w:val="single" w:sz="8" w:space="0" w:color="000000"/>
+              <w:right w:val="single" w:sz="8" w:space="0" w:color="000000"/>
             </w:tcBorders>
             <w:shd w:val="clear" w:color="auto" w:fill="auto"/>
             <w:tcMar>
-              <w:top w:type="dxa" w:w="80"/>
-              <w:left w:type="dxa" w:w="80"/>
-              <w:bottom w:type="dxa" w:w="80"/>
-              <w:right w:type="dxa" w:w="80"/>
+              <w:top w:w="80" w:type="dxa"/>
+              <w:left w:w="80" w:type="dxa"/>
+              <w:bottom w:w="80" w:type="dxa"/>
+              <w:right w:w="80" w:type="dxa"/>
             </w:tcMar>
-            <w:vAlign w:val="top"/>
           </w:tcPr>
           <w:p>
             <w:pPr>
@@ -215,8 +191,6 @@
                 <w:rFonts w:ascii="Times New Roman" w:hAnsi="Times New Roman"/>
                 <w:sz w:val="24"/>
                 <w:szCs w:val="24"/>
-                <w:shd w:val="nil" w:color="auto" w:fill="auto"/>
-                <w:rtl w:val="0"/>
                 <w:lang w:val="en-US"/>
               </w:rPr>
               <w:t>SWTID1720075414</w:t>
@@ -225,29 +199,26 @@
         </w:tc>
       </w:tr>
       <w:tr>
-        <w:tblPrEx>
-          <w:shd w:val="clear" w:color="auto" w:fill="ced7e7"/>
-        </w:tblPrEx>
         <w:trPr>
-          <w:trHeight w:val="310" w:hRule="atLeast"/>
+          <w:trHeight w:val="310"/>
+          <w:jc w:val="center"/>
         </w:trPr>
         <w:tc>
           <w:tcPr>
-            <w:tcW w:type="dxa" w:w="4680"/>
+            <w:tcW w:w="4680" w:type="dxa"/>
             <w:tcBorders>
-              <w:top w:val="single" w:color="000000" w:sz="8" w:space="0" w:shadow="0" w:frame="0"/>
-              <w:left w:val="single" w:color="000000" w:sz="8" w:space="0" w:shadow="0" w:frame="0"/>
-              <w:bottom w:val="single" w:color="000000" w:sz="8" w:space="0" w:shadow="0" w:frame="0"/>
-              <w:right w:val="single" w:color="000000" w:sz="8" w:space="0" w:shadow="0" w:frame="0"/>
+              <w:top w:val="single" w:sz="8" w:space="0" w:color="000000"/>
+              <w:left w:val="single" w:sz="8" w:space="0" w:color="000000"/>
+              <w:bottom w:val="single" w:sz="8" w:space="0" w:color="000000"/>
+              <w:right w:val="single" w:sz="8" w:space="0" w:color="000000"/>
             </w:tcBorders>
             <w:shd w:val="clear" w:color="auto" w:fill="auto"/>
             <w:tcMar>
-              <w:top w:type="dxa" w:w="80"/>
-              <w:left w:type="dxa" w:w="80"/>
-              <w:bottom w:type="dxa" w:w="80"/>
-              <w:right w:type="dxa" w:w="80"/>
+              <w:top w:w="80" w:type="dxa"/>
+              <w:left w:w="80" w:type="dxa"/>
+              <w:bottom w:w="80" w:type="dxa"/>
+              <w:right w:w="80" w:type="dxa"/>
             </w:tcMar>
-            <w:vAlign w:val="top"/>
           </w:tcPr>
           <w:p>
             <w:pPr>
@@ -259,8 +230,6 @@
                 <w:rFonts w:ascii="Times New Roman" w:hAnsi="Times New Roman"/>
                 <w:sz w:val="24"/>
                 <w:szCs w:val="24"/>
-                <w:shd w:val="nil" w:color="auto" w:fill="auto"/>
-                <w:rtl w:val="0"/>
                 <w:lang w:val="en-US"/>
               </w:rPr>
               <w:t>Project Title</w:t>
@@ -269,21 +238,20 @@
         </w:tc>
         <w:tc>
           <w:tcPr>
-            <w:tcW w:type="dxa" w:w="4680"/>
+            <w:tcW w:w="4680" w:type="dxa"/>
             <w:tcBorders>
-              <w:top w:val="single" w:color="000000" w:sz="8" w:space="0" w:shadow="0" w:frame="0"/>
-              <w:left w:val="single" w:color="000000" w:sz="8" w:space="0" w:shadow="0" w:frame="0"/>
-              <w:bottom w:val="single" w:color="000000" w:sz="8" w:space="0" w:shadow="0" w:frame="0"/>
-              <w:right w:val="single" w:color="000000" w:sz="8" w:space="0" w:shadow="0" w:frame="0"/>
+              <w:top w:val="single" w:sz="8" w:space="0" w:color="000000"/>
+              <w:left w:val="single" w:sz="8" w:space="0" w:color="000000"/>
+              <w:bottom w:val="single" w:sz="8" w:space="0" w:color="000000"/>
+              <w:right w:val="single" w:sz="8" w:space="0" w:color="000000"/>
             </w:tcBorders>
             <w:shd w:val="clear" w:color="auto" w:fill="auto"/>
             <w:tcMar>
-              <w:top w:type="dxa" w:w="80"/>
-              <w:left w:type="dxa" w:w="80"/>
-              <w:bottom w:type="dxa" w:w="80"/>
-              <w:right w:type="dxa" w:w="80"/>
+              <w:top w:w="80" w:type="dxa"/>
+              <w:left w:w="80" w:type="dxa"/>
+              <w:bottom w:w="80" w:type="dxa"/>
+              <w:right w:w="80" w:type="dxa"/>
             </w:tcMar>
-            <w:vAlign w:val="top"/>
           </w:tcPr>
           <w:p>
             <w:pPr>
@@ -295,8 +263,6 @@
                 <w:rFonts w:ascii="Times New Roman" w:hAnsi="Times New Roman"/>
                 <w:sz w:val="24"/>
                 <w:szCs w:val="24"/>
-                <w:shd w:val="nil" w:color="auto" w:fill="auto"/>
-                <w:rtl w:val="0"/>
                 <w:lang w:val="en-US"/>
               </w:rPr>
               <w:t>Panic Disorder Detection</w:t>
@@ -305,29 +271,26 @@
         </w:tc>
       </w:tr>
       <w:tr>
-        <w:tblPrEx>
-          <w:shd w:val="clear" w:color="auto" w:fill="ced7e7"/>
-        </w:tblPrEx>
         <w:trPr>
-          <w:trHeight w:val="310" w:hRule="atLeast"/>
+          <w:trHeight w:val="310"/>
+          <w:jc w:val="center"/>
         </w:trPr>
         <w:tc>
           <w:tcPr>
-            <w:tcW w:type="dxa" w:w="4680"/>
+            <w:tcW w:w="4680" w:type="dxa"/>
             <w:tcBorders>
-              <w:top w:val="single" w:color="000000" w:sz="8" w:space="0" w:shadow="0" w:frame="0"/>
-              <w:left w:val="single" w:color="000000" w:sz="8" w:space="0" w:shadow="0" w:frame="0"/>
-              <w:bottom w:val="single" w:color="000000" w:sz="8" w:space="0" w:shadow="0" w:frame="0"/>
-              <w:right w:val="single" w:color="000000" w:sz="8" w:space="0" w:shadow="0" w:frame="0"/>
+              <w:top w:val="single" w:sz="8" w:space="0" w:color="000000"/>
+              <w:left w:val="single" w:sz="8" w:space="0" w:color="000000"/>
+              <w:bottom w:val="single" w:sz="8" w:space="0" w:color="000000"/>
+              <w:right w:val="single" w:sz="8" w:space="0" w:color="000000"/>
             </w:tcBorders>
             <w:shd w:val="clear" w:color="auto" w:fill="auto"/>
             <w:tcMar>
-              <w:top w:type="dxa" w:w="80"/>
-              <w:left w:type="dxa" w:w="80"/>
-              <w:bottom w:type="dxa" w:w="80"/>
-              <w:right w:type="dxa" w:w="80"/>
+              <w:top w:w="80" w:type="dxa"/>
+              <w:left w:w="80" w:type="dxa"/>
+              <w:bottom w:w="80" w:type="dxa"/>
+              <w:right w:w="80" w:type="dxa"/>
             </w:tcMar>
-            <w:vAlign w:val="top"/>
           </w:tcPr>
           <w:p>
             <w:pPr>
@@ -339,8 +302,6 @@
                 <w:rFonts w:ascii="Times New Roman" w:hAnsi="Times New Roman"/>
                 <w:sz w:val="24"/>
                 <w:szCs w:val="24"/>
-                <w:shd w:val="nil" w:color="auto" w:fill="auto"/>
-                <w:rtl w:val="0"/>
                 <w:lang w:val="en-US"/>
               </w:rPr>
               <w:t>Maximum Marks</w:t>
@@ -349,21 +310,20 @@
         </w:tc>
         <w:tc>
           <w:tcPr>
-            <w:tcW w:type="dxa" w:w="4680"/>
+            <w:tcW w:w="4680" w:type="dxa"/>
             <w:tcBorders>
-              <w:top w:val="single" w:color="000000" w:sz="8" w:space="0" w:shadow="0" w:frame="0"/>
-              <w:left w:val="single" w:color="000000" w:sz="8" w:space="0" w:shadow="0" w:frame="0"/>
-              <w:bottom w:val="single" w:color="000000" w:sz="8" w:space="0" w:shadow="0" w:frame="0"/>
-              <w:right w:val="single" w:color="000000" w:sz="8" w:space="0" w:shadow="0" w:frame="0"/>
+              <w:top w:val="single" w:sz="8" w:space="0" w:color="000000"/>
+              <w:left w:val="single" w:sz="8" w:space="0" w:color="000000"/>
+              <w:bottom w:val="single" w:sz="8" w:space="0" w:color="000000"/>
+              <w:right w:val="single" w:sz="8" w:space="0" w:color="000000"/>
             </w:tcBorders>
             <w:shd w:val="clear" w:color="auto" w:fill="auto"/>
             <w:tcMar>
-              <w:top w:type="dxa" w:w="80"/>
-              <w:left w:type="dxa" w:w="80"/>
-              <w:bottom w:type="dxa" w:w="80"/>
-              <w:right w:type="dxa" w:w="80"/>
+              <w:top w:w="80" w:type="dxa"/>
+              <w:left w:w="80" w:type="dxa"/>
+              <w:bottom w:w="80" w:type="dxa"/>
+              <w:right w:w="80" w:type="dxa"/>
             </w:tcMar>
-            <w:vAlign w:val="top"/>
           </w:tcPr>
           <w:p>
             <w:pPr>
@@ -375,8 +335,6 @@
                 <w:rFonts w:ascii="Times New Roman" w:hAnsi="Times New Roman"/>
                 <w:sz w:val="24"/>
                 <w:szCs w:val="24"/>
-                <w:shd w:val="nil" w:color="auto" w:fill="auto"/>
-                <w:rtl w:val="0"/>
                 <w:lang w:val="en-US"/>
               </w:rPr>
               <w:t>10 Marks</w:t>
@@ -390,29 +348,29 @@
         <w:pStyle w:val="Body"/>
         <w:spacing w:after="160"/>
         <w:rPr>
-          <w:rFonts w:ascii="Times New Roman" w:cs="Times New Roman" w:hAnsi="Times New Roman" w:eastAsia="Times New Roman"/>
+          <w:rFonts w:ascii="Times New Roman" w:eastAsia="Times New Roman" w:hAnsi="Times New Roman" w:cs="Times New Roman"/>
         </w:rPr>
       </w:pPr>
     </w:p>
     <w:p>
       <w:pPr>
         <w:pStyle w:val="Body"/>
-        <w:widowControl w:val="1"/>
+        <w:widowControl/>
         <w:spacing w:after="160" w:line="276" w:lineRule="auto"/>
         <w:rPr>
-          <w:rFonts w:ascii="Times New Roman" w:cs="Times New Roman" w:hAnsi="Times New Roman" w:eastAsia="Times New Roman"/>
+          <w:rFonts w:ascii="Times New Roman" w:eastAsia="Times New Roman" w:hAnsi="Times New Roman" w:cs="Times New Roman"/>
         </w:rPr>
       </w:pPr>
     </w:p>
     <w:p>
       <w:pPr>
         <w:pStyle w:val="Body"/>
-        <w:widowControl w:val="1"/>
+        <w:widowControl/>
         <w:spacing w:after="160" w:line="276" w:lineRule="auto"/>
         <w:rPr>
-          <w:rFonts w:ascii="Times New Roman" w:cs="Times New Roman" w:hAnsi="Times New Roman" w:eastAsia="Times New Roman"/>
-          <w:b w:val="1"/>
-          <w:bCs w:val="1"/>
+          <w:rFonts w:ascii="Times New Roman" w:eastAsia="Times New Roman" w:hAnsi="Times New Roman" w:cs="Times New Roman"/>
+          <w:b/>
+          <w:bCs/>
           <w:sz w:val="24"/>
           <w:szCs w:val="24"/>
         </w:rPr>
@@ -420,11 +378,10 @@
       <w:r>
         <w:rPr>
           <w:rFonts w:ascii="Times New Roman" w:hAnsi="Times New Roman"/>
-          <w:b w:val="1"/>
-          <w:bCs w:val="1"/>
+          <w:b/>
+          <w:bCs/>
           <w:sz w:val="24"/>
           <w:szCs w:val="24"/>
-          <w:rtl w:val="0"/>
           <w:lang w:val="en-US"/>
         </w:rPr>
         <w:t>Model Optimization and Tuning Phase</w:t>
@@ -433,10 +390,11 @@
     <w:p>
       <w:pPr>
         <w:pStyle w:val="Body"/>
-        <w:widowControl w:val="1"/>
+        <w:widowControl/>
         <w:spacing w:after="160" w:line="276" w:lineRule="auto"/>
+        <w:jc w:val="both"/>
         <w:rPr>
-          <w:rFonts w:ascii="Times New Roman" w:cs="Times New Roman" w:hAnsi="Times New Roman" w:eastAsia="Times New Roman"/>
+          <w:rFonts w:ascii="Times New Roman" w:eastAsia="Times New Roman" w:hAnsi="Times New Roman" w:cs="Times New Roman"/>
           <w:sz w:val="24"/>
           <w:szCs w:val="24"/>
         </w:rPr>
@@ -446,7 +404,6 @@
           <w:rFonts w:ascii="Times New Roman" w:hAnsi="Times New Roman"/>
           <w:sz w:val="24"/>
           <w:szCs w:val="24"/>
-          <w:rtl w:val="0"/>
           <w:lang w:val="en-US"/>
         </w:rPr>
         <w:t>The Model Optimization and Tuning Phase involves refining machine learning models for peak performance. It includes optimized model code, fine-tuning hyperparameters, comparing performance metrics, and justifying the final model selection for enhanced predictive accuracy and efficiency.</w:t>
@@ -454,72 +411,92 @@
     </w:p>
     <w:p>
       <w:pPr>
-        <w:pStyle w:val="Heading 3"/>
-        <w:widowControl w:val="1"/>
-        <w:shd w:val="clear" w:color="auto" w:fill="ffffff"/>
+        <w:pStyle w:val="Heading3"/>
+        <w:widowControl/>
+        <w:shd w:val="clear" w:color="auto" w:fill="FFFFFF"/>
         <w:spacing w:before="280" w:after="80" w:line="384" w:lineRule="auto"/>
-        <w:ind w:left="0" w:firstLine="0"/>
+        <w:ind w:left="0"/>
         <w:rPr>
-          <w:rFonts w:ascii="Times New Roman" w:cs="Times New Roman" w:hAnsi="Times New Roman" w:eastAsia="Times New Roman"/>
-          <w:outline w:val="0"/>
-          <w:color w:val="0d0d0d"/>
+          <w:rFonts w:ascii="Times New Roman" w:eastAsia="Times New Roman" w:hAnsi="Times New Roman" w:cs="Times New Roman"/>
+          <w:color w:val="0D0D0D"/>
           <w:sz w:val="24"/>
           <w:szCs w:val="24"/>
-          <w:u w:color="0d0d0d"/>
-          <w14:textFill>
-            <w14:solidFill>
-              <w14:srgbClr w14:val="0D0D0D"/>
-            </w14:solidFill>
-          </w14:textFill>
+          <w:u w:color="0D0D0D"/>
         </w:rPr>
       </w:pPr>
-      <w:bookmarkStart w:name="_j8g992p0mlw5" w:id="0"/>
+      <w:bookmarkStart w:id="0" w:name="_j8g992p0mlw5"/>
       <w:bookmarkEnd w:id="0"/>
       <w:r>
         <w:rPr>
           <w:rFonts w:ascii="Times New Roman" w:hAnsi="Times New Roman"/>
           <w:sz w:val="24"/>
           <w:szCs w:val="24"/>
-          <w:rtl w:val="0"/>
         </w:rPr>
         <w:t>H</w:t>
+      </w:r>
+      <w:proofErr w:type="spellStart"/>
+      <w:r>
+        <w:rPr>
+          <w:rFonts w:ascii="Times New Roman" w:hAnsi="Times New Roman"/>
+          <w:sz w:val="24"/>
+          <w:szCs w:val="24"/>
+          <w:lang w:val="en-US"/>
+        </w:rPr>
+        <w:t>yper</w:t>
+      </w:r>
+      <w:proofErr w:type="spellEnd"/>
+      <w:r>
+        <w:rPr>
+          <w:rFonts w:ascii="Times New Roman" w:hAnsi="Times New Roman"/>
+          <w:sz w:val="24"/>
+          <w:szCs w:val="24"/>
+          <w:lang w:val="en-US"/>
+        </w:rPr>
+        <w:t xml:space="preserve"> </w:t>
       </w:r>
       <w:r>
         <w:rPr>
           <w:rFonts w:ascii="Times New Roman" w:hAnsi="Times New Roman"/>
           <w:sz w:val="24"/>
           <w:szCs w:val="24"/>
-          <w:rtl w:val="0"/>
           <w:lang w:val="en-US"/>
         </w:rPr>
-        <w:t>yperparameter Tuning Documentation (6 Marks):</w:t>
+        <w:t xml:space="preserve">parameter Tuning Documentation (6 </w:t>
       </w:r>
       <w:r>
         <w:rPr>
           <w:rFonts w:ascii="Times New Roman" w:hAnsi="Times New Roman"/>
           <w:sz w:val="24"/>
           <w:szCs w:val="24"/>
-          <w:rtl w:val="0"/>
           <w:lang w:val="en-US"/>
         </w:rPr>
-        <w:t>(Not mandatory for this project)</w:t>
+        <w:t>Marks): (</w:t>
+      </w:r>
+      <w:r>
+        <w:rPr>
+          <w:rFonts w:ascii="Times New Roman" w:hAnsi="Times New Roman"/>
+          <w:sz w:val="24"/>
+          <w:szCs w:val="24"/>
+          <w:lang w:val="en-US"/>
+        </w:rPr>
+        <w:t>Not mandatory for this project)</w:t>
       </w:r>
     </w:p>
     <w:tbl>
       <w:tblPr>
         <w:tblW w:w="9358" w:type="dxa"/>
-        <w:jc w:val="left"/>
-        <w:tblInd w:w="108" w:type="dxa"/>
+        <w:jc w:val="center"/>
         <w:tblBorders>
-          <w:top w:val="single" w:color="ffffff" w:sz="8" w:space="0" w:shadow="0" w:frame="0"/>
-          <w:left w:val="single" w:color="ffffff" w:sz="8" w:space="0" w:shadow="0" w:frame="0"/>
-          <w:bottom w:val="single" w:color="ffffff" w:sz="8" w:space="0" w:shadow="0" w:frame="0"/>
-          <w:right w:val="single" w:color="ffffff" w:sz="8" w:space="0" w:shadow="0" w:frame="0"/>
-          <w:insideH w:val="single" w:color="ffffff" w:sz="8" w:space="0" w:shadow="0" w:frame="0"/>
-          <w:insideV w:val="single" w:color="ffffff" w:sz="8" w:space="0" w:shadow="0" w:frame="0"/>
+          <w:top w:val="single" w:sz="8" w:space="0" w:color="FFFFFF"/>
+          <w:left w:val="single" w:sz="8" w:space="0" w:color="FFFFFF"/>
+          <w:bottom w:val="single" w:sz="8" w:space="0" w:color="FFFFFF"/>
+          <w:right w:val="single" w:sz="8" w:space="0" w:color="FFFFFF"/>
+          <w:insideH w:val="single" w:sz="8" w:space="0" w:color="FFFFFF"/>
+          <w:insideV w:val="single" w:sz="8" w:space="0" w:color="FFFFFF"/>
         </w:tblBorders>
-        <w:shd w:val="clear" w:color="auto" w:fill="ced7e7"/>
+        <w:shd w:val="clear" w:color="auto" w:fill="CED7E7"/>
         <w:tblLayout w:type="fixed"/>
+        <w:tblLook w:val="04A0" w:firstRow="1" w:lastRow="0" w:firstColumn="1" w:lastColumn="0" w:noHBand="0" w:noVBand="1"/>
       </w:tblPr>
       <w:tblGrid>
         <w:gridCol w:w="1767"/>
@@ -527,46 +504,42 @@
         <w:gridCol w:w="2900"/>
       </w:tblGrid>
       <w:tr>
-        <w:tblPrEx>
-          <w:shd w:val="clear" w:color="auto" w:fill="ced7e7"/>
-        </w:tblPrEx>
         <w:trPr>
-          <w:trHeight w:val="745" w:hRule="atLeast"/>
+          <w:trHeight w:val="745"/>
+          <w:jc w:val="center"/>
         </w:trPr>
         <w:tc>
           <w:tcPr>
-            <w:tcW w:type="dxa" w:w="1767"/>
+            <w:tcW w:w="1767" w:type="dxa"/>
             <w:tcBorders>
-              <w:top w:val="single" w:color="000000" w:sz="4" w:space="0" w:shadow="0" w:frame="0"/>
-              <w:left w:val="single" w:color="000000" w:sz="4" w:space="0" w:shadow="0" w:frame="0"/>
-              <w:bottom w:val="single" w:color="000000" w:sz="4" w:space="0" w:shadow="0" w:frame="0"/>
-              <w:right w:val="single" w:color="000000" w:sz="4" w:space="0" w:shadow="0" w:frame="0"/>
+              <w:top w:val="single" w:sz="4" w:space="0" w:color="000000"/>
+              <w:left w:val="single" w:sz="4" w:space="0" w:color="000000"/>
+              <w:bottom w:val="single" w:sz="4" w:space="0" w:color="000000"/>
+              <w:right w:val="single" w:sz="4" w:space="0" w:color="000000"/>
             </w:tcBorders>
-            <w:shd w:val="clear" w:color="auto" w:fill="ffffff"/>
+            <w:shd w:val="clear" w:color="auto" w:fill="FFFFFF"/>
             <w:tcMar>
-              <w:top w:type="dxa" w:w="80"/>
-              <w:left w:type="dxa" w:w="80"/>
-              <w:bottom w:type="dxa" w:w="80"/>
-              <w:right w:type="dxa" w:w="80"/>
+              <w:top w:w="80" w:type="dxa"/>
+              <w:left w:w="80" w:type="dxa"/>
+              <w:bottom w:w="80" w:type="dxa"/>
+              <w:right w:w="80" w:type="dxa"/>
             </w:tcMar>
             <w:vAlign w:val="bottom"/>
           </w:tcPr>
           <w:p>
             <w:pPr>
               <w:pStyle w:val="Body"/>
-              <w:widowControl w:val="1"/>
+              <w:widowControl/>
               <w:spacing w:after="160" w:line="411" w:lineRule="auto"/>
               <w:jc w:val="center"/>
             </w:pPr>
             <w:r>
               <w:rPr>
                 <w:rFonts w:ascii="Times New Roman" w:hAnsi="Times New Roman"/>
-                <w:b w:val="1"/>
-                <w:bCs w:val="1"/>
+                <w:b/>
+                <w:bCs/>
                 <w:sz w:val="24"/>
                 <w:szCs w:val="24"/>
-                <w:shd w:val="nil" w:color="auto" w:fill="auto"/>
-                <w:rtl w:val="0"/>
                 <w:lang w:val="en-US"/>
               </w:rPr>
               <w:t>Model</w:t>
@@ -575,38 +548,36 @@
         </w:tc>
         <w:tc>
           <w:tcPr>
-            <w:tcW w:type="dxa" w:w="4691"/>
+            <w:tcW w:w="4691" w:type="dxa"/>
             <w:tcBorders>
-              <w:top w:val="single" w:color="000000" w:sz="4" w:space="0" w:shadow="0" w:frame="0"/>
-              <w:left w:val="single" w:color="000000" w:sz="4" w:space="0" w:shadow="0" w:frame="0"/>
-              <w:bottom w:val="single" w:color="000000" w:sz="4" w:space="0" w:shadow="0" w:frame="0"/>
-              <w:right w:val="single" w:color="000000" w:sz="4" w:space="0" w:shadow="0" w:frame="0"/>
+              <w:top w:val="single" w:sz="4" w:space="0" w:color="000000"/>
+              <w:left w:val="single" w:sz="4" w:space="0" w:color="000000"/>
+              <w:bottom w:val="single" w:sz="4" w:space="0" w:color="000000"/>
+              <w:right w:val="single" w:sz="4" w:space="0" w:color="000000"/>
             </w:tcBorders>
-            <w:shd w:val="clear" w:color="auto" w:fill="ffffff"/>
+            <w:shd w:val="clear" w:color="auto" w:fill="FFFFFF"/>
             <w:tcMar>
-              <w:top w:type="dxa" w:w="80"/>
-              <w:left w:type="dxa" w:w="80"/>
-              <w:bottom w:type="dxa" w:w="80"/>
-              <w:right w:type="dxa" w:w="80"/>
+              <w:top w:w="80" w:type="dxa"/>
+              <w:left w:w="80" w:type="dxa"/>
+              <w:bottom w:w="80" w:type="dxa"/>
+              <w:right w:w="80" w:type="dxa"/>
             </w:tcMar>
             <w:vAlign w:val="bottom"/>
           </w:tcPr>
           <w:p>
             <w:pPr>
               <w:pStyle w:val="Body"/>
-              <w:widowControl w:val="1"/>
+              <w:widowControl/>
               <w:spacing w:after="160" w:line="411" w:lineRule="auto"/>
               <w:jc w:val="center"/>
             </w:pPr>
             <w:r>
               <w:rPr>
                 <w:rFonts w:ascii="Times New Roman" w:hAnsi="Times New Roman"/>
-                <w:b w:val="1"/>
-                <w:bCs w:val="1"/>
+                <w:b/>
+                <w:bCs/>
                 <w:sz w:val="24"/>
                 <w:szCs w:val="24"/>
-                <w:shd w:val="nil" w:color="auto" w:fill="auto"/>
-                <w:rtl w:val="0"/>
                 <w:lang w:val="en-US"/>
               </w:rPr>
               <w:t>Tuned Hyperparameters</w:t>
@@ -615,38 +586,36 @@
         </w:tc>
         <w:tc>
           <w:tcPr>
-            <w:tcW w:type="dxa" w:w="2900"/>
+            <w:tcW w:w="2900" w:type="dxa"/>
             <w:tcBorders>
-              <w:top w:val="single" w:color="000000" w:sz="4" w:space="0" w:shadow="0" w:frame="0"/>
-              <w:left w:val="single" w:color="000000" w:sz="4" w:space="0" w:shadow="0" w:frame="0"/>
-              <w:bottom w:val="single" w:color="000000" w:sz="4" w:space="0" w:shadow="0" w:frame="0"/>
-              <w:right w:val="single" w:color="000000" w:sz="4" w:space="0" w:shadow="0" w:frame="0"/>
+              <w:top w:val="single" w:sz="4" w:space="0" w:color="000000"/>
+              <w:left w:val="single" w:sz="4" w:space="0" w:color="000000"/>
+              <w:bottom w:val="single" w:sz="4" w:space="0" w:color="000000"/>
+              <w:right w:val="single" w:sz="4" w:space="0" w:color="000000"/>
             </w:tcBorders>
-            <w:shd w:val="clear" w:color="auto" w:fill="ffffff"/>
+            <w:shd w:val="clear" w:color="auto" w:fill="FFFFFF"/>
             <w:tcMar>
-              <w:top w:type="dxa" w:w="80"/>
-              <w:left w:type="dxa" w:w="80"/>
-              <w:bottom w:type="dxa" w:w="80"/>
-              <w:right w:type="dxa" w:w="80"/>
+              <w:top w:w="80" w:type="dxa"/>
+              <w:left w:w="80" w:type="dxa"/>
+              <w:bottom w:w="80" w:type="dxa"/>
+              <w:right w:w="80" w:type="dxa"/>
             </w:tcMar>
             <w:vAlign w:val="bottom"/>
           </w:tcPr>
           <w:p>
             <w:pPr>
               <w:pStyle w:val="Body"/>
-              <w:widowControl w:val="1"/>
+              <w:widowControl/>
               <w:spacing w:after="160" w:line="411" w:lineRule="auto"/>
               <w:jc w:val="center"/>
             </w:pPr>
             <w:r>
               <w:rPr>
                 <w:rFonts w:ascii="Times New Roman" w:hAnsi="Times New Roman"/>
-                <w:b w:val="1"/>
-                <w:bCs w:val="1"/>
+                <w:b/>
+                <w:bCs/>
                 <w:sz w:val="24"/>
                 <w:szCs w:val="24"/>
-                <w:shd w:val="nil" w:color="auto" w:fill="auto"/>
-                <w:rtl w:val="0"/>
                 <w:lang w:val="en-US"/>
               </w:rPr>
               <w:t>Optimal Values</w:t>
@@ -655,34 +624,32 @@
         </w:tc>
       </w:tr>
       <w:tr>
-        <w:tblPrEx>
-          <w:shd w:val="clear" w:color="auto" w:fill="ced7e7"/>
-        </w:tblPrEx>
         <w:trPr>
-          <w:trHeight w:val="2135" w:hRule="atLeast"/>
+          <w:trHeight w:val="2135"/>
+          <w:jc w:val="center"/>
         </w:trPr>
         <w:tc>
           <w:tcPr>
-            <w:tcW w:type="dxa" w:w="1767"/>
+            <w:tcW w:w="1767" w:type="dxa"/>
             <w:tcBorders>
-              <w:top w:val="single" w:color="000000" w:sz="4" w:space="0" w:shadow="0" w:frame="0"/>
-              <w:left w:val="single" w:color="000000" w:sz="4" w:space="0" w:shadow="0" w:frame="0"/>
-              <w:bottom w:val="single" w:color="000000" w:sz="4" w:space="0" w:shadow="0" w:frame="0"/>
-              <w:right w:val="single" w:color="000000" w:sz="4" w:space="0" w:shadow="0" w:frame="0"/>
+              <w:top w:val="single" w:sz="4" w:space="0" w:color="000000"/>
+              <w:left w:val="single" w:sz="4" w:space="0" w:color="000000"/>
+              <w:bottom w:val="single" w:sz="4" w:space="0" w:color="000000"/>
+              <w:right w:val="single" w:sz="4" w:space="0" w:color="000000"/>
             </w:tcBorders>
-            <w:shd w:val="clear" w:color="auto" w:fill="ffffff"/>
+            <w:shd w:val="clear" w:color="auto" w:fill="FFFFFF"/>
             <w:tcMar>
-              <w:top w:type="dxa" w:w="80"/>
-              <w:left w:type="dxa" w:w="80"/>
-              <w:bottom w:type="dxa" w:w="80"/>
-              <w:right w:type="dxa" w:w="80"/>
+              <w:top w:w="80" w:type="dxa"/>
+              <w:left w:w="80" w:type="dxa"/>
+              <w:bottom w:w="80" w:type="dxa"/>
+              <w:right w:w="80" w:type="dxa"/>
             </w:tcMar>
             <w:vAlign w:val="center"/>
           </w:tcPr>
           <w:p>
             <w:pPr>
               <w:pStyle w:val="Body"/>
-              <w:widowControl w:val="1"/>
+              <w:widowControl/>
               <w:spacing w:after="160" w:line="411" w:lineRule="auto"/>
             </w:pPr>
             <w:r>
@@ -690,8 +657,6 @@
                 <w:rFonts w:ascii="Times New Roman" w:hAnsi="Times New Roman"/>
                 <w:sz w:val="24"/>
                 <w:szCs w:val="24"/>
-                <w:shd w:val="nil" w:color="auto" w:fill="auto"/>
-                <w:rtl w:val="0"/>
                 <w:lang w:val="en-US"/>
               </w:rPr>
               <w:t>Decision Tree</w:t>
@@ -700,38 +665,38 @@
         </w:tc>
         <w:tc>
           <w:tcPr>
-            <w:tcW w:type="dxa" w:w="4691"/>
+            <w:tcW w:w="4691" w:type="dxa"/>
             <w:tcBorders>
-              <w:top w:val="single" w:color="000000" w:sz="4" w:space="0" w:shadow="0" w:frame="0"/>
-              <w:left w:val="single" w:color="000000" w:sz="4" w:space="0" w:shadow="0" w:frame="0"/>
-              <w:bottom w:val="single" w:color="000000" w:sz="4" w:space="0" w:shadow="0" w:frame="0"/>
-              <w:right w:val="single" w:color="000000" w:sz="4" w:space="0" w:shadow="0" w:frame="0"/>
+              <w:top w:val="single" w:sz="4" w:space="0" w:color="000000"/>
+              <w:left w:val="single" w:sz="4" w:space="0" w:color="000000"/>
+              <w:bottom w:val="single" w:sz="4" w:space="0" w:color="000000"/>
+              <w:right w:val="single" w:sz="4" w:space="0" w:color="000000"/>
             </w:tcBorders>
-            <w:shd w:val="clear" w:color="auto" w:fill="ffffff"/>
+            <w:shd w:val="clear" w:color="auto" w:fill="FFFFFF"/>
             <w:tcMar>
-              <w:top w:type="dxa" w:w="80"/>
-              <w:left w:type="dxa" w:w="80"/>
-              <w:bottom w:type="dxa" w:w="80"/>
-              <w:right w:type="dxa" w:w="80"/>
+              <w:top w:w="80" w:type="dxa"/>
+              <w:left w:w="80" w:type="dxa"/>
+              <w:bottom w:w="80" w:type="dxa"/>
+              <w:right w:w="80" w:type="dxa"/>
             </w:tcMar>
             <w:vAlign w:val="center"/>
           </w:tcPr>
           <w:p>
             <w:pPr>
               <w:pStyle w:val="Body"/>
-              <w:widowControl w:val="1"/>
+              <w:widowControl/>
               <w:spacing w:after="160" w:line="411" w:lineRule="auto"/>
             </w:pPr>
             <w:r>
               <w:rPr>
-                <w:rFonts w:ascii="Times New Roman" w:cs="Times New Roman" w:hAnsi="Times New Roman" w:eastAsia="Times New Roman"/>
+                <w:rFonts w:ascii="Times New Roman" w:eastAsia="Times New Roman" w:hAnsi="Times New Roman" w:cs="Times New Roman"/>
+                <w:noProof/>
                 <w:sz w:val="24"/>
                 <w:szCs w:val="24"/>
-                <w:shd w:val="nil" w:color="auto" w:fill="auto"/>
                 <w:lang w:val="en-US"/>
               </w:rPr>
-              <w:drawing xmlns:a="http://schemas.openxmlformats.org/drawingml/2006/main">
-                <wp:inline distT="0" distB="0" distL="0" distR="0">
+              <w:drawing>
+                <wp:inline distT="0" distB="0" distL="0" distR="0" wp14:anchorId="62C089D0" wp14:editId="0F73CA1B">
                   <wp:extent cx="2870227" cy="1316062"/>
                   <wp:effectExtent l="0" t="0" r="0" b="0"/>
                   <wp:docPr id="1073741827" name="officeArt object" descr="pasted-movie.png"/>
@@ -746,9 +711,7 @@
                           </pic:cNvPicPr>
                         </pic:nvPicPr>
                         <pic:blipFill>
-                          <a:blip r:embed="rId4">
-                            <a:extLst/>
-                          </a:blip>
+                          <a:blip r:embed="rId6"/>
                           <a:stretch>
                             <a:fillRect/>
                           </a:stretch>
@@ -777,38 +740,38 @@
         </w:tc>
         <w:tc>
           <w:tcPr>
-            <w:tcW w:type="dxa" w:w="2900"/>
+            <w:tcW w:w="2900" w:type="dxa"/>
             <w:tcBorders>
-              <w:top w:val="single" w:color="000000" w:sz="4" w:space="0" w:shadow="0" w:frame="0"/>
-              <w:left w:val="single" w:color="000000" w:sz="4" w:space="0" w:shadow="0" w:frame="0"/>
-              <w:bottom w:val="single" w:color="000000" w:sz="4" w:space="0" w:shadow="0" w:frame="0"/>
-              <w:right w:val="single" w:color="000000" w:sz="4" w:space="0" w:shadow="0" w:frame="0"/>
+              <w:top w:val="single" w:sz="4" w:space="0" w:color="000000"/>
+              <w:left w:val="single" w:sz="4" w:space="0" w:color="000000"/>
+              <w:bottom w:val="single" w:sz="4" w:space="0" w:color="000000"/>
+              <w:right w:val="single" w:sz="4" w:space="0" w:color="000000"/>
             </w:tcBorders>
-            <w:shd w:val="clear" w:color="auto" w:fill="ffffff"/>
+            <w:shd w:val="clear" w:color="auto" w:fill="FFFFFF"/>
             <w:tcMar>
-              <w:top w:type="dxa" w:w="80"/>
-              <w:left w:type="dxa" w:w="80"/>
-              <w:bottom w:type="dxa" w:w="80"/>
-              <w:right w:type="dxa" w:w="80"/>
+              <w:top w:w="80" w:type="dxa"/>
+              <w:left w:w="80" w:type="dxa"/>
+              <w:bottom w:w="80" w:type="dxa"/>
+              <w:right w:w="80" w:type="dxa"/>
             </w:tcMar>
             <w:vAlign w:val="center"/>
           </w:tcPr>
           <w:p>
             <w:pPr>
               <w:pStyle w:val="Body"/>
-              <w:widowControl w:val="1"/>
+              <w:widowControl/>
               <w:spacing w:after="160" w:line="411" w:lineRule="auto"/>
             </w:pPr>
             <w:r>
               <w:rPr>
-                <w:rFonts w:ascii="Times New Roman" w:cs="Times New Roman" w:hAnsi="Times New Roman" w:eastAsia="Times New Roman"/>
+                <w:rFonts w:ascii="Times New Roman" w:eastAsia="Times New Roman" w:hAnsi="Times New Roman" w:cs="Times New Roman"/>
+                <w:noProof/>
                 <w:sz w:val="24"/>
                 <w:szCs w:val="24"/>
-                <w:shd w:val="nil" w:color="auto" w:fill="auto"/>
                 <w:lang w:val="en-US"/>
               </w:rPr>
-              <w:drawing xmlns:a="http://schemas.openxmlformats.org/drawingml/2006/main">
-                <wp:inline distT="0" distB="0" distL="0" distR="0">
+              <w:drawing>
+                <wp:inline distT="0" distB="0" distL="0" distR="0" wp14:anchorId="681D239B" wp14:editId="40EBDB2F">
                   <wp:extent cx="1733126" cy="576461"/>
                   <wp:effectExtent l="0" t="0" r="0" b="0"/>
                   <wp:docPr id="1073741828" name="officeArt object" descr="pasted-movie.png"/>
@@ -823,9 +786,7 @@
                           </pic:cNvPicPr>
                         </pic:nvPicPr>
                         <pic:blipFill>
-                          <a:blip r:embed="rId5">
-                            <a:extLst/>
-                          </a:blip>
+                          <a:blip r:embed="rId7"/>
                           <a:stretch>
                             <a:fillRect/>
                           </a:stretch>
@@ -854,34 +815,32 @@
         </w:tc>
       </w:tr>
       <w:tr>
-        <w:tblPrEx>
-          <w:shd w:val="clear" w:color="auto" w:fill="ced7e7"/>
-        </w:tblPrEx>
         <w:trPr>
-          <w:trHeight w:val="1884" w:hRule="atLeast"/>
+          <w:trHeight w:val="1884"/>
+          <w:jc w:val="center"/>
         </w:trPr>
         <w:tc>
           <w:tcPr>
-            <w:tcW w:type="dxa" w:w="1767"/>
+            <w:tcW w:w="1767" w:type="dxa"/>
             <w:tcBorders>
-              <w:top w:val="single" w:color="000000" w:sz="4" w:space="0" w:shadow="0" w:frame="0"/>
-              <w:left w:val="single" w:color="000000" w:sz="4" w:space="0" w:shadow="0" w:frame="0"/>
-              <w:bottom w:val="single" w:color="000000" w:sz="4" w:space="0" w:shadow="0" w:frame="0"/>
-              <w:right w:val="single" w:color="000000" w:sz="4" w:space="0" w:shadow="0" w:frame="0"/>
+              <w:top w:val="single" w:sz="4" w:space="0" w:color="000000"/>
+              <w:left w:val="single" w:sz="4" w:space="0" w:color="000000"/>
+              <w:bottom w:val="single" w:sz="4" w:space="0" w:color="000000"/>
+              <w:right w:val="single" w:sz="4" w:space="0" w:color="000000"/>
             </w:tcBorders>
-            <w:shd w:val="clear" w:color="auto" w:fill="ffffff"/>
+            <w:shd w:val="clear" w:color="auto" w:fill="FFFFFF"/>
             <w:tcMar>
-              <w:top w:type="dxa" w:w="80"/>
-              <w:left w:type="dxa" w:w="80"/>
-              <w:bottom w:type="dxa" w:w="80"/>
-              <w:right w:type="dxa" w:w="80"/>
+              <w:top w:w="80" w:type="dxa"/>
+              <w:left w:w="80" w:type="dxa"/>
+              <w:bottom w:w="80" w:type="dxa"/>
+              <w:right w:w="80" w:type="dxa"/>
             </w:tcMar>
             <w:vAlign w:val="center"/>
           </w:tcPr>
           <w:p>
             <w:pPr>
               <w:pStyle w:val="Body"/>
-              <w:widowControl w:val="1"/>
+              <w:widowControl/>
               <w:spacing w:after="160" w:line="411" w:lineRule="auto"/>
             </w:pPr>
             <w:r>
@@ -889,8 +848,6 @@
                 <w:rFonts w:ascii="Times New Roman" w:hAnsi="Times New Roman"/>
                 <w:sz w:val="24"/>
                 <w:szCs w:val="24"/>
-                <w:shd w:val="nil" w:color="auto" w:fill="auto"/>
-                <w:rtl w:val="0"/>
                 <w:lang w:val="en-US"/>
               </w:rPr>
               <w:t>Random Forest</w:t>
@@ -899,38 +856,38 @@
         </w:tc>
         <w:tc>
           <w:tcPr>
-            <w:tcW w:type="dxa" w:w="4691"/>
+            <w:tcW w:w="4691" w:type="dxa"/>
             <w:tcBorders>
-              <w:top w:val="single" w:color="000000" w:sz="4" w:space="0" w:shadow="0" w:frame="0"/>
-              <w:left w:val="single" w:color="000000" w:sz="4" w:space="0" w:shadow="0" w:frame="0"/>
-              <w:bottom w:val="single" w:color="000000" w:sz="4" w:space="0" w:shadow="0" w:frame="0"/>
-              <w:right w:val="single" w:color="000000" w:sz="4" w:space="0" w:shadow="0" w:frame="0"/>
+              <w:top w:val="single" w:sz="4" w:space="0" w:color="000000"/>
+              <w:left w:val="single" w:sz="4" w:space="0" w:color="000000"/>
+              <w:bottom w:val="single" w:sz="4" w:space="0" w:color="000000"/>
+              <w:right w:val="single" w:sz="4" w:space="0" w:color="000000"/>
             </w:tcBorders>
-            <w:shd w:val="clear" w:color="auto" w:fill="ffffff"/>
+            <w:shd w:val="clear" w:color="auto" w:fill="FFFFFF"/>
             <w:tcMar>
-              <w:top w:type="dxa" w:w="80"/>
-              <w:left w:type="dxa" w:w="80"/>
-              <w:bottom w:type="dxa" w:w="80"/>
-              <w:right w:type="dxa" w:w="80"/>
+              <w:top w:w="80" w:type="dxa"/>
+              <w:left w:w="80" w:type="dxa"/>
+              <w:bottom w:w="80" w:type="dxa"/>
+              <w:right w:w="80" w:type="dxa"/>
             </w:tcMar>
             <w:vAlign w:val="center"/>
           </w:tcPr>
           <w:p>
             <w:pPr>
               <w:pStyle w:val="Body"/>
-              <w:widowControl w:val="1"/>
+              <w:widowControl/>
               <w:spacing w:after="160" w:line="411" w:lineRule="auto"/>
             </w:pPr>
             <w:r>
               <w:rPr>
-                <w:rFonts w:ascii="Times New Roman" w:cs="Times New Roman" w:hAnsi="Times New Roman" w:eastAsia="Times New Roman"/>
+                <w:rFonts w:ascii="Times New Roman" w:eastAsia="Times New Roman" w:hAnsi="Times New Roman" w:cs="Times New Roman"/>
+                <w:noProof/>
                 <w:sz w:val="24"/>
                 <w:szCs w:val="24"/>
-                <w:shd w:val="nil" w:color="auto" w:fill="auto"/>
                 <w:lang w:val="en-US"/>
               </w:rPr>
-              <w:drawing xmlns:a="http://schemas.openxmlformats.org/drawingml/2006/main">
-                <wp:inline distT="0" distB="0" distL="0" distR="0">
+              <w:drawing>
+                <wp:inline distT="0" distB="0" distL="0" distR="0" wp14:anchorId="334466CD" wp14:editId="6228A04F">
                   <wp:extent cx="2870227" cy="1156659"/>
                   <wp:effectExtent l="0" t="0" r="0" b="0"/>
                   <wp:docPr id="1073741829" name="officeArt object" descr="pasted-movie.png"/>
@@ -945,9 +902,7 @@
                           </pic:cNvPicPr>
                         </pic:nvPicPr>
                         <pic:blipFill>
-                          <a:blip r:embed="rId6">
-                            <a:extLst/>
-                          </a:blip>
+                          <a:blip r:embed="rId8"/>
                           <a:stretch>
                             <a:fillRect/>
                           </a:stretch>
@@ -976,38 +931,38 @@
         </w:tc>
         <w:tc>
           <w:tcPr>
-            <w:tcW w:type="dxa" w:w="2900"/>
+            <w:tcW w:w="2900" w:type="dxa"/>
             <w:tcBorders>
-              <w:top w:val="single" w:color="000000" w:sz="4" w:space="0" w:shadow="0" w:frame="0"/>
-              <w:left w:val="single" w:color="000000" w:sz="4" w:space="0" w:shadow="0" w:frame="0"/>
-              <w:bottom w:val="single" w:color="000000" w:sz="4" w:space="0" w:shadow="0" w:frame="0"/>
-              <w:right w:val="single" w:color="000000" w:sz="4" w:space="0" w:shadow="0" w:frame="0"/>
+              <w:top w:val="single" w:sz="4" w:space="0" w:color="000000"/>
+              <w:left w:val="single" w:sz="4" w:space="0" w:color="000000"/>
+              <w:bottom w:val="single" w:sz="4" w:space="0" w:color="000000"/>
+              <w:right w:val="single" w:sz="4" w:space="0" w:color="000000"/>
             </w:tcBorders>
-            <w:shd w:val="clear" w:color="auto" w:fill="ffffff"/>
+            <w:shd w:val="clear" w:color="auto" w:fill="FFFFFF"/>
             <w:tcMar>
-              <w:top w:type="dxa" w:w="80"/>
-              <w:left w:type="dxa" w:w="80"/>
-              <w:bottom w:type="dxa" w:w="80"/>
-              <w:right w:type="dxa" w:w="80"/>
+              <w:top w:w="80" w:type="dxa"/>
+              <w:left w:w="80" w:type="dxa"/>
+              <w:bottom w:w="80" w:type="dxa"/>
+              <w:right w:w="80" w:type="dxa"/>
             </w:tcMar>
             <w:vAlign w:val="center"/>
           </w:tcPr>
           <w:p>
             <w:pPr>
               <w:pStyle w:val="Body"/>
-              <w:widowControl w:val="1"/>
+              <w:widowControl/>
               <w:spacing w:after="160" w:line="411" w:lineRule="auto"/>
             </w:pPr>
             <w:r>
               <w:rPr>
-                <w:rFonts w:ascii="Times New Roman" w:cs="Times New Roman" w:hAnsi="Times New Roman" w:eastAsia="Times New Roman"/>
+                <w:rFonts w:ascii="Times New Roman" w:eastAsia="Times New Roman" w:hAnsi="Times New Roman" w:cs="Times New Roman"/>
+                <w:noProof/>
                 <w:sz w:val="24"/>
                 <w:szCs w:val="24"/>
-                <w:shd w:val="nil" w:color="auto" w:fill="auto"/>
                 <w:lang w:val="en-US"/>
               </w:rPr>
-              <w:drawing xmlns:a="http://schemas.openxmlformats.org/drawingml/2006/main">
-                <wp:inline distT="0" distB="0" distL="0" distR="0">
+              <w:drawing>
+                <wp:inline distT="0" distB="0" distL="0" distR="0" wp14:anchorId="4B9AEEBC" wp14:editId="11C57BB1">
                   <wp:extent cx="1733126" cy="595642"/>
                   <wp:effectExtent l="0" t="0" r="0" b="0"/>
                   <wp:docPr id="1073741830" name="officeArt object" descr="pasted-movie.png"/>
@@ -1022,9 +977,7 @@
                           </pic:cNvPicPr>
                         </pic:nvPicPr>
                         <pic:blipFill>
-                          <a:blip r:embed="rId7">
-                            <a:extLst/>
-                          </a:blip>
+                          <a:blip r:embed="rId9"/>
                           <a:stretch>
                             <a:fillRect/>
                           </a:stretch>
@@ -1053,82 +1006,82 @@
         </w:tc>
       </w:tr>
       <w:tr>
-        <w:tblPrEx>
-          <w:shd w:val="clear" w:color="auto" w:fill="ced7e7"/>
-        </w:tblPrEx>
         <w:trPr>
-          <w:trHeight w:val="1338" w:hRule="atLeast"/>
+          <w:trHeight w:val="1338"/>
+          <w:jc w:val="center"/>
         </w:trPr>
         <w:tc>
           <w:tcPr>
-            <w:tcW w:type="dxa" w:w="1767"/>
+            <w:tcW w:w="1767" w:type="dxa"/>
             <w:tcBorders>
-              <w:top w:val="single" w:color="000000" w:sz="4" w:space="0" w:shadow="0" w:frame="0"/>
-              <w:left w:val="single" w:color="000000" w:sz="4" w:space="0" w:shadow="0" w:frame="0"/>
-              <w:bottom w:val="single" w:color="000000" w:sz="4" w:space="0" w:shadow="0" w:frame="0"/>
-              <w:right w:val="single" w:color="000000" w:sz="4" w:space="0" w:shadow="0" w:frame="0"/>
+              <w:top w:val="single" w:sz="4" w:space="0" w:color="000000"/>
+              <w:left w:val="single" w:sz="4" w:space="0" w:color="000000"/>
+              <w:bottom w:val="single" w:sz="4" w:space="0" w:color="000000"/>
+              <w:right w:val="single" w:sz="4" w:space="0" w:color="000000"/>
             </w:tcBorders>
-            <w:shd w:val="clear" w:color="auto" w:fill="ffffff"/>
+            <w:shd w:val="clear" w:color="auto" w:fill="FFFFFF"/>
             <w:tcMar>
-              <w:top w:type="dxa" w:w="80"/>
-              <w:left w:type="dxa" w:w="80"/>
-              <w:bottom w:type="dxa" w:w="80"/>
-              <w:right w:type="dxa" w:w="80"/>
+              <w:top w:w="80" w:type="dxa"/>
+              <w:left w:w="80" w:type="dxa"/>
+              <w:bottom w:w="80" w:type="dxa"/>
+              <w:right w:w="80" w:type="dxa"/>
             </w:tcMar>
             <w:vAlign w:val="center"/>
           </w:tcPr>
           <w:p>
             <w:pPr>
               <w:pStyle w:val="Body"/>
-              <w:widowControl w:val="1"/>
+              <w:widowControl/>
               <w:spacing w:after="160" w:line="411" w:lineRule="auto"/>
             </w:pPr>
+            <w:proofErr w:type="spellStart"/>
             <w:r>
               <w:rPr>
                 <w:rFonts w:ascii="Times New Roman" w:hAnsi="Times New Roman"/>
                 <w:sz w:val="24"/>
                 <w:szCs w:val="24"/>
-                <w:rtl w:val="0"/>
                 <w:lang w:val="en-US"/>
               </w:rPr>
+              <w:lastRenderedPageBreak/>
               <w:t>XGBoost</w:t>
             </w:r>
+            <w:proofErr w:type="spellEnd"/>
           </w:p>
         </w:tc>
         <w:tc>
           <w:tcPr>
-            <w:tcW w:type="dxa" w:w="4691"/>
+            <w:tcW w:w="4691" w:type="dxa"/>
             <w:tcBorders>
-              <w:top w:val="single" w:color="000000" w:sz="4" w:space="0" w:shadow="0" w:frame="0"/>
-              <w:left w:val="single" w:color="000000" w:sz="4" w:space="0" w:shadow="0" w:frame="0"/>
-              <w:bottom w:val="single" w:color="000000" w:sz="4" w:space="0" w:shadow="0" w:frame="0"/>
-              <w:right w:val="single" w:color="000000" w:sz="4" w:space="0" w:shadow="0" w:frame="0"/>
+              <w:top w:val="single" w:sz="4" w:space="0" w:color="000000"/>
+              <w:left w:val="single" w:sz="4" w:space="0" w:color="000000"/>
+              <w:bottom w:val="single" w:sz="4" w:space="0" w:color="000000"/>
+              <w:right w:val="single" w:sz="4" w:space="0" w:color="000000"/>
             </w:tcBorders>
-            <w:shd w:val="clear" w:color="auto" w:fill="ffffff"/>
+            <w:shd w:val="clear" w:color="auto" w:fill="FFFFFF"/>
             <w:tcMar>
-              <w:top w:type="dxa" w:w="80"/>
-              <w:left w:type="dxa" w:w="80"/>
-              <w:bottom w:type="dxa" w:w="80"/>
-              <w:right w:type="dxa" w:w="80"/>
+              <w:top w:w="80" w:type="dxa"/>
+              <w:left w:w="80" w:type="dxa"/>
+              <w:bottom w:w="80" w:type="dxa"/>
+              <w:right w:w="80" w:type="dxa"/>
             </w:tcMar>
             <w:vAlign w:val="center"/>
           </w:tcPr>
           <w:p>
             <w:pPr>
               <w:pStyle w:val="Body"/>
-              <w:widowControl w:val="1"/>
+              <w:widowControl/>
               <w:spacing w:after="160" w:line="411" w:lineRule="auto"/>
             </w:pPr>
             <w:r>
               <w:rPr>
-                <w:rFonts w:ascii="Times New Roman" w:cs="Times New Roman" w:hAnsi="Times New Roman" w:eastAsia="Times New Roman"/>
+                <w:rFonts w:ascii="Times New Roman" w:eastAsia="Times New Roman" w:hAnsi="Times New Roman" w:cs="Times New Roman"/>
+                <w:noProof/>
                 <w:sz w:val="24"/>
                 <w:szCs w:val="24"/>
-                <w:shd w:val="nil" w:color="auto" w:fill="auto"/>
                 <w:lang w:val="en-US"/>
               </w:rPr>
-              <w:drawing xmlns:a="http://schemas.openxmlformats.org/drawingml/2006/main">
-                <wp:inline distT="0" distB="0" distL="0" distR="0">
+              <w:drawing>
+                <wp:inline distT="0" distB="0" distL="0" distR="0" wp14:anchorId="6026DD29" wp14:editId="4DFF6003">
                   <wp:extent cx="2870227" cy="810303"/>
                   <wp:effectExtent l="0" t="0" r="0" b="0"/>
                   <wp:docPr id="1073741831" name="officeArt object" descr="pasted-movie.png"/>
@@ -1143,9 +1096,7 @@
                           </pic:cNvPicPr>
                         </pic:nvPicPr>
                         <pic:blipFill>
-                          <a:blip r:embed="rId8">
-                            <a:extLst/>
-                          </a:blip>
+                          <a:blip r:embed="rId10"/>
                           <a:stretch>
                             <a:fillRect/>
                           </a:stretch>
@@ -1174,38 +1125,38 @@
         </w:tc>
         <w:tc>
           <w:tcPr>
-            <w:tcW w:type="dxa" w:w="2900"/>
+            <w:tcW w:w="2900" w:type="dxa"/>
             <w:tcBorders>
-              <w:top w:val="single" w:color="000000" w:sz="4" w:space="0" w:shadow="0" w:frame="0"/>
-              <w:left w:val="single" w:color="000000" w:sz="4" w:space="0" w:shadow="0" w:frame="0"/>
-              <w:bottom w:val="single" w:color="000000" w:sz="4" w:space="0" w:shadow="0" w:frame="0"/>
-              <w:right w:val="single" w:color="000000" w:sz="4" w:space="0" w:shadow="0" w:frame="0"/>
+              <w:top w:val="single" w:sz="4" w:space="0" w:color="000000"/>
+              <w:left w:val="single" w:sz="4" w:space="0" w:color="000000"/>
+              <w:bottom w:val="single" w:sz="4" w:space="0" w:color="000000"/>
+              <w:right w:val="single" w:sz="4" w:space="0" w:color="000000"/>
             </w:tcBorders>
-            <w:shd w:val="clear" w:color="auto" w:fill="ffffff"/>
+            <w:shd w:val="clear" w:color="auto" w:fill="FFFFFF"/>
             <w:tcMar>
-              <w:top w:type="dxa" w:w="80"/>
-              <w:left w:type="dxa" w:w="80"/>
-              <w:bottom w:type="dxa" w:w="80"/>
-              <w:right w:type="dxa" w:w="80"/>
+              <w:top w:w="80" w:type="dxa"/>
+              <w:left w:w="80" w:type="dxa"/>
+              <w:bottom w:w="80" w:type="dxa"/>
+              <w:right w:w="80" w:type="dxa"/>
             </w:tcMar>
             <w:vAlign w:val="center"/>
           </w:tcPr>
           <w:p>
             <w:pPr>
               <w:pStyle w:val="Body"/>
-              <w:widowControl w:val="1"/>
+              <w:widowControl/>
               <w:spacing w:after="160" w:line="411" w:lineRule="auto"/>
             </w:pPr>
             <w:r>
               <w:rPr>
-                <w:rFonts w:ascii="Times New Roman" w:cs="Times New Roman" w:hAnsi="Times New Roman" w:eastAsia="Times New Roman"/>
+                <w:rFonts w:ascii="Times New Roman" w:eastAsia="Times New Roman" w:hAnsi="Times New Roman" w:cs="Times New Roman"/>
+                <w:noProof/>
                 <w:sz w:val="24"/>
                 <w:szCs w:val="24"/>
-                <w:shd w:val="nil" w:color="auto" w:fill="auto"/>
                 <w:lang w:val="en-US"/>
               </w:rPr>
-              <w:drawing xmlns:a="http://schemas.openxmlformats.org/drawingml/2006/main">
-                <wp:inline distT="0" distB="0" distL="0" distR="0">
+              <w:drawing>
+                <wp:inline distT="0" distB="0" distL="0" distR="0" wp14:anchorId="59131F11" wp14:editId="4D9BB00F">
                   <wp:extent cx="1733126" cy="511185"/>
                   <wp:effectExtent l="0" t="0" r="0" b="0"/>
                   <wp:docPr id="1073741832" name="officeArt object" descr="pasted-movie.png"/>
@@ -1220,9 +1171,7 @@
                           </pic:cNvPicPr>
                         </pic:nvPicPr>
                         <pic:blipFill>
-                          <a:blip r:embed="rId9">
-                            <a:extLst/>
-                          </a:blip>
+                          <a:blip r:embed="rId11"/>
                           <a:stretch>
                             <a:fillRect/>
                           </a:stretch>
@@ -1251,34 +1200,32 @@
         </w:tc>
       </w:tr>
       <w:tr>
-        <w:tblPrEx>
-          <w:shd w:val="clear" w:color="auto" w:fill="ced7e7"/>
-        </w:tblPrEx>
         <w:trPr>
-          <w:trHeight w:val="1767" w:hRule="atLeast"/>
+          <w:trHeight w:val="1767"/>
+          <w:jc w:val="center"/>
         </w:trPr>
         <w:tc>
           <w:tcPr>
-            <w:tcW w:type="dxa" w:w="1767"/>
+            <w:tcW w:w="1767" w:type="dxa"/>
             <w:tcBorders>
-              <w:top w:val="single" w:color="000000" w:sz="4" w:space="0" w:shadow="0" w:frame="0"/>
-              <w:left w:val="single" w:color="000000" w:sz="4" w:space="0" w:shadow="0" w:frame="0"/>
-              <w:bottom w:val="single" w:color="000000" w:sz="4" w:space="0" w:shadow="0" w:frame="0"/>
-              <w:right w:val="single" w:color="000000" w:sz="4" w:space="0" w:shadow="0" w:frame="0"/>
+              <w:top w:val="single" w:sz="4" w:space="0" w:color="000000"/>
+              <w:left w:val="single" w:sz="4" w:space="0" w:color="000000"/>
+              <w:bottom w:val="single" w:sz="4" w:space="0" w:color="000000"/>
+              <w:right w:val="single" w:sz="4" w:space="0" w:color="000000"/>
             </w:tcBorders>
-            <w:shd w:val="clear" w:color="auto" w:fill="ffffff"/>
+            <w:shd w:val="clear" w:color="auto" w:fill="FFFFFF"/>
             <w:tcMar>
-              <w:top w:type="dxa" w:w="80"/>
-              <w:left w:type="dxa" w:w="80"/>
-              <w:bottom w:type="dxa" w:w="80"/>
-              <w:right w:type="dxa" w:w="80"/>
+              <w:top w:w="80" w:type="dxa"/>
+              <w:left w:w="80" w:type="dxa"/>
+              <w:bottom w:w="80" w:type="dxa"/>
+              <w:right w:w="80" w:type="dxa"/>
             </w:tcMar>
             <w:vAlign w:val="center"/>
           </w:tcPr>
           <w:p>
             <w:pPr>
               <w:pStyle w:val="Body"/>
-              <w:widowControl w:val="1"/>
+              <w:widowControl/>
               <w:spacing w:after="160" w:line="411" w:lineRule="auto"/>
             </w:pPr>
             <w:r>
@@ -1286,7 +1233,6 @@
                 <w:rFonts w:ascii="Times New Roman" w:hAnsi="Times New Roman"/>
                 <w:sz w:val="24"/>
                 <w:szCs w:val="24"/>
-                <w:rtl w:val="0"/>
                 <w:lang w:val="en-US"/>
               </w:rPr>
               <w:t>KNN</w:t>
@@ -1295,71 +1241,40 @@
         </w:tc>
         <w:tc>
           <w:tcPr>
-            <w:tcW w:type="dxa" w:w="4691"/>
+            <w:tcW w:w="4691" w:type="dxa"/>
             <w:tcBorders>
-              <w:top w:val="single" w:color="000000" w:sz="4" w:space="0" w:shadow="0" w:frame="0"/>
-              <w:left w:val="single" w:color="000000" w:sz="4" w:space="0" w:shadow="0" w:frame="0"/>
-              <w:bottom w:val="single" w:color="000000" w:sz="4" w:space="0" w:shadow="0" w:frame="0"/>
-              <w:right w:val="single" w:color="000000" w:sz="4" w:space="0" w:shadow="0" w:frame="0"/>
+              <w:top w:val="single" w:sz="4" w:space="0" w:color="000000"/>
+              <w:left w:val="single" w:sz="4" w:space="0" w:color="000000"/>
+              <w:bottom w:val="single" w:sz="4" w:space="0" w:color="000000"/>
+              <w:right w:val="single" w:sz="4" w:space="0" w:color="000000"/>
             </w:tcBorders>
-            <w:shd w:val="clear" w:color="auto" w:fill="ffffff"/>
+            <w:shd w:val="clear" w:color="auto" w:fill="FFFFFF"/>
             <w:tcMar>
-              <w:top w:type="dxa" w:w="80"/>
-              <w:left w:type="dxa" w:w="80"/>
-              <w:bottom w:type="dxa" w:w="80"/>
-              <w:right w:type="dxa" w:w="80"/>
+              <w:top w:w="80" w:type="dxa"/>
+              <w:left w:w="80" w:type="dxa"/>
+              <w:bottom w:w="80" w:type="dxa"/>
+              <w:right w:w="80" w:type="dxa"/>
             </w:tcMar>
             <w:vAlign w:val="center"/>
           </w:tcPr>
           <w:p>
             <w:pPr>
-              <w:keepNext w:val="0"/>
-              <w:keepLines w:val="0"/>
-              <w:pageBreakBefore w:val="0"/>
-              <w:widowControl w:val="1"/>
-              <w:shd w:val="clear" w:color="auto" w:fill="auto"/>
-              <w:suppressAutoHyphens w:val="0"/>
-              <w:bidi w:val="0"/>
-              <w:spacing w:before="0" w:after="160" w:line="411" w:lineRule="auto"/>
-              <w:ind w:left="0" w:right="0" w:firstLine="0"/>
-              <w:jc w:val="left"/>
-              <w:outlineLvl w:val="9"/>
-              <w:rPr>
-                <w:rtl w:val="0"/>
-              </w:rPr>
+              <w:spacing w:after="160" w:line="411" w:lineRule="auto"/>
             </w:pPr>
             <w:r>
               <w:rPr>
-                <w:rFonts w:ascii="Times New Roman" w:cs="Times New Roman" w:hAnsi="Times New Roman" w:eastAsia="Times New Roman"/>
-                <w:b w:val="0"/>
-                <w:bCs w:val="0"/>
-                <w:i w:val="0"/>
-                <w:iCs w:val="0"/>
-                <w:caps w:val="0"/>
-                <w:smallCaps w:val="0"/>
-                <w:strike w:val="0"/>
-                <w:dstrike w:val="0"/>
-                <w:outline w:val="0"/>
+                <w:rFonts w:eastAsia="Times New Roman"/>
+                <w:noProof/>
                 <w:color w:val="000000"/>
-                <w:spacing w:val="0"/>
-                <w:kern w:val="0"/>
-                <w:position w:val="0"/>
-                <w:sz w:val="24"/>
-                <w:szCs w:val="24"/>
-                <w:u w:val="none" w:color="000000"/>
-                <w:shd w:val="nil" w:color="auto" w:fill="auto"/>
-                <w:vertAlign w:val="baseline"/>
-                <w14:textOutline>
+                <w:u w:color="000000"/>
+                <w14:textOutline w14:w="0" w14:cap="flat" w14:cmpd="sng" w14:algn="ctr">
                   <w14:noFill/>
+                  <w14:prstDash w14:val="solid"/>
+                  <w14:bevel/>
                 </w14:textOutline>
-                <w14:textFill>
-                  <w14:solidFill>
-                    <w14:srgbClr w14:val="000000"/>
-                  </w14:solidFill>
-                </w14:textFill>
               </w:rPr>
-              <w:drawing xmlns:a="http://schemas.openxmlformats.org/drawingml/2006/main">
-                <wp:inline distT="0" distB="0" distL="0" distR="0">
+              <w:drawing>
+                <wp:inline distT="0" distB="0" distL="0" distR="0" wp14:anchorId="68BE03F7" wp14:editId="5CAB16BC">
                   <wp:extent cx="2870227" cy="1082596"/>
                   <wp:effectExtent l="0" t="0" r="0" b="0"/>
                   <wp:docPr id="1073741833" name="officeArt object" descr="pasted-movie.png"/>
@@ -1374,9 +1289,7 @@
                           </pic:cNvPicPr>
                         </pic:nvPicPr>
                         <pic:blipFill>
-                          <a:blip r:embed="rId10">
-                            <a:extLst/>
-                          </a:blip>
+                          <a:blip r:embed="rId12"/>
                           <a:stretch>
                             <a:fillRect/>
                           </a:stretch>
@@ -1405,71 +1318,40 @@
         </w:tc>
         <w:tc>
           <w:tcPr>
-            <w:tcW w:type="dxa" w:w="2900"/>
+            <w:tcW w:w="2900" w:type="dxa"/>
             <w:tcBorders>
-              <w:top w:val="single" w:color="000000" w:sz="4" w:space="0" w:shadow="0" w:frame="0"/>
-              <w:left w:val="single" w:color="000000" w:sz="4" w:space="0" w:shadow="0" w:frame="0"/>
-              <w:bottom w:val="single" w:color="000000" w:sz="4" w:space="0" w:shadow="0" w:frame="0"/>
-              <w:right w:val="single" w:color="000000" w:sz="4" w:space="0" w:shadow="0" w:frame="0"/>
+              <w:top w:val="single" w:sz="4" w:space="0" w:color="000000"/>
+              <w:left w:val="single" w:sz="4" w:space="0" w:color="000000"/>
+              <w:bottom w:val="single" w:sz="4" w:space="0" w:color="000000"/>
+              <w:right w:val="single" w:sz="4" w:space="0" w:color="000000"/>
             </w:tcBorders>
-            <w:shd w:val="clear" w:color="auto" w:fill="ffffff"/>
+            <w:shd w:val="clear" w:color="auto" w:fill="FFFFFF"/>
             <w:tcMar>
-              <w:top w:type="dxa" w:w="80"/>
-              <w:left w:type="dxa" w:w="80"/>
-              <w:bottom w:type="dxa" w:w="80"/>
-              <w:right w:type="dxa" w:w="80"/>
+              <w:top w:w="80" w:type="dxa"/>
+              <w:left w:w="80" w:type="dxa"/>
+              <w:bottom w:w="80" w:type="dxa"/>
+              <w:right w:w="80" w:type="dxa"/>
             </w:tcMar>
             <w:vAlign w:val="center"/>
           </w:tcPr>
           <w:p>
             <w:pPr>
-              <w:keepNext w:val="0"/>
-              <w:keepLines w:val="0"/>
-              <w:pageBreakBefore w:val="0"/>
-              <w:widowControl w:val="1"/>
-              <w:shd w:val="clear" w:color="auto" w:fill="auto"/>
-              <w:suppressAutoHyphens w:val="0"/>
-              <w:bidi w:val="0"/>
-              <w:spacing w:before="0" w:after="160" w:line="411" w:lineRule="auto"/>
-              <w:ind w:left="0" w:right="0" w:firstLine="0"/>
-              <w:jc w:val="left"/>
-              <w:outlineLvl w:val="9"/>
-              <w:rPr>
-                <w:rtl w:val="0"/>
-              </w:rPr>
+              <w:spacing w:after="160" w:line="411" w:lineRule="auto"/>
             </w:pPr>
             <w:r>
               <w:rPr>
-                <w:rFonts w:ascii="Times New Roman" w:cs="Times New Roman" w:hAnsi="Times New Roman" w:eastAsia="Times New Roman"/>
-                <w:b w:val="0"/>
-                <w:bCs w:val="0"/>
-                <w:i w:val="0"/>
-                <w:iCs w:val="0"/>
-                <w:caps w:val="0"/>
-                <w:smallCaps w:val="0"/>
-                <w:strike w:val="0"/>
-                <w:dstrike w:val="0"/>
-                <w:outline w:val="0"/>
+                <w:rFonts w:eastAsia="Times New Roman"/>
+                <w:noProof/>
                 <w:color w:val="000000"/>
-                <w:spacing w:val="0"/>
-                <w:kern w:val="0"/>
-                <w:position w:val="0"/>
-                <w:sz w:val="24"/>
-                <w:szCs w:val="24"/>
-                <w:u w:val="none" w:color="000000"/>
-                <w:shd w:val="nil" w:color="auto" w:fill="auto"/>
-                <w:vertAlign w:val="baseline"/>
-                <w14:textOutline>
+                <w:u w:color="000000"/>
+                <w14:textOutline w14:w="0" w14:cap="flat" w14:cmpd="sng" w14:algn="ctr">
                   <w14:noFill/>
+                  <w14:prstDash w14:val="solid"/>
+                  <w14:bevel/>
                 </w14:textOutline>
-                <w14:textFill>
-                  <w14:solidFill>
-                    <w14:srgbClr w14:val="000000"/>
-                  </w14:solidFill>
-                </w14:textFill>
               </w:rPr>
-              <w:drawing xmlns:a="http://schemas.openxmlformats.org/drawingml/2006/main">
-                <wp:inline distT="0" distB="0" distL="0" distR="0">
+              <w:drawing>
+                <wp:inline distT="0" distB="0" distL="0" distR="0" wp14:anchorId="2A941BBD" wp14:editId="0EF8FBA7">
                   <wp:extent cx="1733126" cy="607798"/>
                   <wp:effectExtent l="0" t="0" r="0" b="0"/>
                   <wp:docPr id="1073741834" name="officeArt object" descr="pasted-movie.png"/>
@@ -1484,9 +1366,7 @@
                           </pic:cNvPicPr>
                         </pic:nvPicPr>
                         <pic:blipFill>
-                          <a:blip r:embed="rId11">
-                            <a:extLst/>
-                          </a:blip>
+                          <a:blip r:embed="rId13"/>
                           <a:stretch>
                             <a:fillRect/>
                           </a:stretch>
@@ -1517,128 +1397,120 @@
     </w:tbl>
     <w:p>
       <w:pPr>
-        <w:pStyle w:val="Heading 3"/>
+        <w:pStyle w:val="Heading3"/>
         <w:spacing w:before="280" w:after="80"/>
-        <w:ind w:left="0" w:firstLine="0"/>
+        <w:ind w:left="0"/>
         <w:rPr>
-          <w:rFonts w:ascii="Times New Roman" w:cs="Times New Roman" w:hAnsi="Times New Roman" w:eastAsia="Times New Roman"/>
-          <w:outline w:val="0"/>
-          <w:color w:val="0d0d0d"/>
+          <w:rFonts w:ascii="Times New Roman" w:eastAsia="Times New Roman" w:hAnsi="Times New Roman" w:cs="Times New Roman"/>
+          <w:color w:val="0D0D0D"/>
           <w:sz w:val="24"/>
           <w:szCs w:val="24"/>
-          <w:u w:color="0d0d0d"/>
-          <w14:textFill>
-            <w14:solidFill>
-              <w14:srgbClr w14:val="0D0D0D"/>
-            </w14:solidFill>
-          </w14:textFill>
+          <w:u w:color="0D0D0D"/>
         </w:rPr>
       </w:pPr>
     </w:p>
     <w:p>
       <w:pPr>
-        <w:pStyle w:val="Heading 3"/>
-        <w:widowControl w:val="1"/>
-        <w:shd w:val="clear" w:color="auto" w:fill="ffffff"/>
+        <w:pStyle w:val="Heading3"/>
+        <w:widowControl/>
+        <w:shd w:val="clear" w:color="auto" w:fill="FFFFFF"/>
         <w:spacing w:before="280" w:after="80" w:line="384" w:lineRule="auto"/>
-        <w:ind w:left="0" w:firstLine="0"/>
+        <w:ind w:left="0"/>
         <w:rPr>
-          <w:rFonts w:ascii="Times New Roman" w:cs="Times New Roman" w:hAnsi="Times New Roman" w:eastAsia="Times New Roman"/>
-          <w:outline w:val="0"/>
-          <w:color w:val="0d0d0d"/>
+          <w:rFonts w:ascii="Times New Roman" w:eastAsia="Times New Roman" w:hAnsi="Times New Roman" w:cs="Times New Roman"/>
+          <w:color w:val="0D0D0D"/>
           <w:sz w:val="24"/>
           <w:szCs w:val="24"/>
-          <w:u w:color="0d0d0d"/>
-          <w14:textFill>
-            <w14:solidFill>
-              <w14:srgbClr w14:val="0D0D0D"/>
-            </w14:solidFill>
-          </w14:textFill>
+          <w:u w:color="0D0D0D"/>
         </w:rPr>
       </w:pPr>
-      <w:bookmarkStart w:name="_lif9zc7yqlae" w:id="1"/>
+      <w:bookmarkStart w:id="1" w:name="_lif9zc7yqlae"/>
       <w:bookmarkEnd w:id="1"/>
       <w:r>
         <w:rPr>
           <w:rFonts w:ascii="Times New Roman" w:hAnsi="Times New Roman"/>
           <w:sz w:val="24"/>
           <w:szCs w:val="24"/>
-          <w:rtl w:val="0"/>
         </w:rPr>
         <w:t>P</w:t>
       </w:r>
+      <w:proofErr w:type="spellStart"/>
       <w:r>
         <w:rPr>
           <w:rFonts w:ascii="Times New Roman" w:hAnsi="Times New Roman"/>
           <w:sz w:val="24"/>
           <w:szCs w:val="24"/>
-          <w:rtl w:val="0"/>
           <w:lang w:val="en-US"/>
         </w:rPr>
-        <w:t>erformance Metrics Comparison Report (2 Marks):</w:t>
+        <w:t>erformance</w:t>
+      </w:r>
+      <w:proofErr w:type="spellEnd"/>
+      <w:r>
+        <w:rPr>
+          <w:rFonts w:ascii="Times New Roman" w:hAnsi="Times New Roman"/>
+          <w:sz w:val="24"/>
+          <w:szCs w:val="24"/>
+          <w:lang w:val="en-US"/>
+        </w:rPr>
+        <w:t xml:space="preserve"> Metrics Comparison Report (2 Marks):</w:t>
       </w:r>
     </w:p>
     <w:tbl>
       <w:tblPr>
         <w:tblW w:w="9351" w:type="dxa"/>
-        <w:jc w:val="left"/>
         <w:tblInd w:w="108" w:type="dxa"/>
         <w:tblBorders>
-          <w:top w:val="single" w:color="ffffff" w:sz="8" w:space="0" w:shadow="0" w:frame="0"/>
-          <w:left w:val="single" w:color="ffffff" w:sz="8" w:space="0" w:shadow="0" w:frame="0"/>
-          <w:bottom w:val="single" w:color="ffffff" w:sz="8" w:space="0" w:shadow="0" w:frame="0"/>
-          <w:right w:val="single" w:color="ffffff" w:sz="8" w:space="0" w:shadow="0" w:frame="0"/>
-          <w:insideH w:val="single" w:color="ffffff" w:sz="8" w:space="0" w:shadow="0" w:frame="0"/>
-          <w:insideV w:val="single" w:color="ffffff" w:sz="8" w:space="0" w:shadow="0" w:frame="0"/>
+          <w:top w:val="single" w:sz="8" w:space="0" w:color="FFFFFF"/>
+          <w:left w:val="single" w:sz="8" w:space="0" w:color="FFFFFF"/>
+          <w:bottom w:val="single" w:sz="8" w:space="0" w:color="FFFFFF"/>
+          <w:right w:val="single" w:sz="8" w:space="0" w:color="FFFFFF"/>
+          <w:insideH w:val="single" w:sz="8" w:space="0" w:color="FFFFFF"/>
+          <w:insideV w:val="single" w:sz="8" w:space="0" w:color="FFFFFF"/>
         </w:tblBorders>
-        <w:shd w:val="clear" w:color="auto" w:fill="ced7e7"/>
+        <w:shd w:val="clear" w:color="auto" w:fill="CED7E7"/>
         <w:tblLayout w:type="fixed"/>
+        <w:tblLook w:val="04A0" w:firstRow="1" w:lastRow="0" w:firstColumn="1" w:lastColumn="0" w:noHBand="0" w:noVBand="1"/>
       </w:tblPr>
       <w:tblGrid>
         <w:gridCol w:w="3367"/>
         <w:gridCol w:w="5984"/>
       </w:tblGrid>
       <w:tr>
-        <w:tblPrEx>
-          <w:shd w:val="clear" w:color="auto" w:fill="ced7e7"/>
-        </w:tblPrEx>
         <w:trPr>
-          <w:trHeight w:val="745" w:hRule="atLeast"/>
+          <w:trHeight w:val="745"/>
         </w:trPr>
         <w:tc>
           <w:tcPr>
-            <w:tcW w:type="dxa" w:w="3367"/>
+            <w:tcW w:w="3367" w:type="dxa"/>
             <w:tcBorders>
-              <w:top w:val="single" w:color="000000" w:sz="4" w:space="0" w:shadow="0" w:frame="0"/>
-              <w:left w:val="single" w:color="000000" w:sz="4" w:space="0" w:shadow="0" w:frame="0"/>
-              <w:bottom w:val="single" w:color="000000" w:sz="4" w:space="0" w:shadow="0" w:frame="0"/>
-              <w:right w:val="single" w:color="000000" w:sz="4" w:space="0" w:shadow="0" w:frame="0"/>
+              <w:top w:val="single" w:sz="4" w:space="0" w:color="000000"/>
+              <w:left w:val="single" w:sz="4" w:space="0" w:color="000000"/>
+              <w:bottom w:val="single" w:sz="4" w:space="0" w:color="000000"/>
+              <w:right w:val="single" w:sz="4" w:space="0" w:color="000000"/>
             </w:tcBorders>
-            <w:shd w:val="clear" w:color="auto" w:fill="ffffff"/>
+            <w:shd w:val="clear" w:color="auto" w:fill="FFFFFF"/>
             <w:tcMar>
-              <w:top w:type="dxa" w:w="80"/>
-              <w:left w:type="dxa" w:w="80"/>
-              <w:bottom w:type="dxa" w:w="80"/>
-              <w:right w:type="dxa" w:w="80"/>
+              <w:top w:w="80" w:type="dxa"/>
+              <w:left w:w="80" w:type="dxa"/>
+              <w:bottom w:w="80" w:type="dxa"/>
+              <w:right w:w="80" w:type="dxa"/>
             </w:tcMar>
             <w:vAlign w:val="bottom"/>
           </w:tcPr>
           <w:p>
             <w:pPr>
               <w:pStyle w:val="Body"/>
-              <w:widowControl w:val="1"/>
+              <w:widowControl/>
               <w:spacing w:after="160" w:line="411" w:lineRule="auto"/>
               <w:jc w:val="center"/>
             </w:pPr>
             <w:r>
               <w:rPr>
                 <w:rFonts w:ascii="Times New Roman" w:hAnsi="Times New Roman"/>
-                <w:b w:val="1"/>
-                <w:bCs w:val="1"/>
+                <w:b/>
+                <w:bCs/>
                 <w:sz w:val="24"/>
                 <w:szCs w:val="24"/>
-                <w:shd w:val="nil" w:color="auto" w:fill="auto"/>
-                <w:rtl w:val="0"/>
                 <w:lang w:val="en-US"/>
               </w:rPr>
               <w:t>Model</w:t>
@@ -1647,38 +1519,36 @@
         </w:tc>
         <w:tc>
           <w:tcPr>
-            <w:tcW w:type="dxa" w:w="5984"/>
+            <w:tcW w:w="5984" w:type="dxa"/>
             <w:tcBorders>
-              <w:top w:val="single" w:color="000000" w:sz="4" w:space="0" w:shadow="0" w:frame="0"/>
-              <w:left w:val="single" w:color="000000" w:sz="4" w:space="0" w:shadow="0" w:frame="0"/>
-              <w:bottom w:val="single" w:color="000000" w:sz="4" w:space="0" w:shadow="0" w:frame="0"/>
-              <w:right w:val="single" w:color="000000" w:sz="4" w:space="0" w:shadow="0" w:frame="0"/>
+              <w:top w:val="single" w:sz="4" w:space="0" w:color="000000"/>
+              <w:left w:val="single" w:sz="4" w:space="0" w:color="000000"/>
+              <w:bottom w:val="single" w:sz="4" w:space="0" w:color="000000"/>
+              <w:right w:val="single" w:sz="4" w:space="0" w:color="000000"/>
             </w:tcBorders>
-            <w:shd w:val="clear" w:color="auto" w:fill="ffffff"/>
+            <w:shd w:val="clear" w:color="auto" w:fill="FFFFFF"/>
             <w:tcMar>
-              <w:top w:type="dxa" w:w="80"/>
-              <w:left w:type="dxa" w:w="80"/>
-              <w:bottom w:type="dxa" w:w="80"/>
-              <w:right w:type="dxa" w:w="80"/>
+              <w:top w:w="80" w:type="dxa"/>
+              <w:left w:w="80" w:type="dxa"/>
+              <w:bottom w:w="80" w:type="dxa"/>
+              <w:right w:w="80" w:type="dxa"/>
             </w:tcMar>
             <w:vAlign w:val="bottom"/>
           </w:tcPr>
           <w:p>
             <w:pPr>
               <w:pStyle w:val="Body"/>
-              <w:widowControl w:val="1"/>
+              <w:widowControl/>
               <w:spacing w:after="160" w:line="411" w:lineRule="auto"/>
               <w:jc w:val="center"/>
             </w:pPr>
             <w:r>
               <w:rPr>
                 <w:rFonts w:ascii="Times New Roman" w:hAnsi="Times New Roman"/>
-                <w:b w:val="1"/>
-                <w:bCs w:val="1"/>
+                <w:b/>
+                <w:bCs/>
                 <w:sz w:val="24"/>
                 <w:szCs w:val="24"/>
-                <w:shd w:val="nil" w:color="auto" w:fill="auto"/>
-                <w:rtl w:val="0"/>
                 <w:lang w:val="en-US"/>
               </w:rPr>
               <w:t>Optimized Metric</w:t>
@@ -1687,34 +1557,31 @@
         </w:tc>
       </w:tr>
       <w:tr>
-        <w:tblPrEx>
-          <w:shd w:val="clear" w:color="auto" w:fill="ced7e7"/>
-        </w:tblPrEx>
         <w:trPr>
-          <w:trHeight w:val="3150" w:hRule="atLeast"/>
+          <w:trHeight w:val="3150"/>
         </w:trPr>
         <w:tc>
           <w:tcPr>
-            <w:tcW w:type="dxa" w:w="3367"/>
+            <w:tcW w:w="3367" w:type="dxa"/>
             <w:tcBorders>
-              <w:top w:val="single" w:color="000000" w:sz="4" w:space="0" w:shadow="0" w:frame="0"/>
-              <w:left w:val="single" w:color="000000" w:sz="4" w:space="0" w:shadow="0" w:frame="0"/>
-              <w:bottom w:val="single" w:color="000000" w:sz="4" w:space="0" w:shadow="0" w:frame="0"/>
-              <w:right w:val="single" w:color="000000" w:sz="4" w:space="0" w:shadow="0" w:frame="0"/>
+              <w:top w:val="single" w:sz="4" w:space="0" w:color="000000"/>
+              <w:left w:val="single" w:sz="4" w:space="0" w:color="000000"/>
+              <w:bottom w:val="single" w:sz="4" w:space="0" w:color="000000"/>
+              <w:right w:val="single" w:sz="4" w:space="0" w:color="000000"/>
             </w:tcBorders>
-            <w:shd w:val="clear" w:color="auto" w:fill="ffffff"/>
+            <w:shd w:val="clear" w:color="auto" w:fill="FFFFFF"/>
             <w:tcMar>
-              <w:top w:type="dxa" w:w="80"/>
-              <w:left w:type="dxa" w:w="80"/>
-              <w:bottom w:type="dxa" w:w="80"/>
-              <w:right w:type="dxa" w:w="80"/>
+              <w:top w:w="80" w:type="dxa"/>
+              <w:left w:w="80" w:type="dxa"/>
+              <w:bottom w:w="80" w:type="dxa"/>
+              <w:right w:w="80" w:type="dxa"/>
             </w:tcMar>
             <w:vAlign w:val="center"/>
           </w:tcPr>
           <w:p>
             <w:pPr>
               <w:pStyle w:val="Body"/>
-              <w:widowControl w:val="1"/>
+              <w:widowControl/>
               <w:spacing w:after="160" w:line="411" w:lineRule="auto"/>
             </w:pPr>
             <w:r>
@@ -1722,7 +1589,6 @@
                 <w:rFonts w:ascii="Times New Roman" w:hAnsi="Times New Roman"/>
                 <w:sz w:val="24"/>
                 <w:szCs w:val="24"/>
-                <w:rtl w:val="0"/>
                 <w:lang w:val="en-US"/>
               </w:rPr>
               <w:t>Decision Tree</w:t>
@@ -1731,39 +1597,40 @@
         </w:tc>
         <w:tc>
           <w:tcPr>
-            <w:tcW w:type="dxa" w:w="5984"/>
+            <w:tcW w:w="5984" w:type="dxa"/>
             <w:tcBorders>
-              <w:top w:val="single" w:color="000000" w:sz="4" w:space="0" w:shadow="0" w:frame="0"/>
-              <w:left w:val="single" w:color="000000" w:sz="4" w:space="0" w:shadow="0" w:frame="0"/>
-              <w:bottom w:val="single" w:color="000000" w:sz="4" w:space="0" w:shadow="0" w:frame="0"/>
-              <w:right w:val="single" w:color="000000" w:sz="4" w:space="0" w:shadow="0" w:frame="0"/>
+              <w:top w:val="single" w:sz="4" w:space="0" w:color="000000"/>
+              <w:left w:val="single" w:sz="4" w:space="0" w:color="000000"/>
+              <w:bottom w:val="single" w:sz="4" w:space="0" w:color="000000"/>
+              <w:right w:val="single" w:sz="4" w:space="0" w:color="000000"/>
             </w:tcBorders>
-            <w:shd w:val="clear" w:color="auto" w:fill="ffffff"/>
+            <w:shd w:val="clear" w:color="auto" w:fill="FFFFFF"/>
             <w:tcMar>
-              <w:top w:type="dxa" w:w="80"/>
-              <w:left w:type="dxa" w:w="80"/>
-              <w:bottom w:type="dxa" w:w="80"/>
-              <w:right w:type="dxa" w:w="80"/>
+              <w:top w:w="80" w:type="dxa"/>
+              <w:left w:w="80" w:type="dxa"/>
+              <w:bottom w:w="80" w:type="dxa"/>
+              <w:right w:w="80" w:type="dxa"/>
             </w:tcMar>
             <w:vAlign w:val="center"/>
           </w:tcPr>
           <w:p>
             <w:pPr>
               <w:pStyle w:val="Body"/>
-              <w:widowControl w:val="1"/>
+              <w:widowControl/>
               <w:spacing w:after="160" w:line="411" w:lineRule="auto"/>
             </w:pPr>
             <w:r>
               <w:rPr>
-                <w:rFonts w:ascii="Times New Roman" w:cs="Times New Roman" w:hAnsi="Times New Roman" w:eastAsia="Times New Roman"/>
-                <w:b w:val="1"/>
-                <w:bCs w:val="1"/>
+                <w:rFonts w:ascii="Times New Roman" w:eastAsia="Times New Roman" w:hAnsi="Times New Roman" w:cs="Times New Roman"/>
+                <w:b/>
+                <w:bCs/>
+                <w:noProof/>
                 <w:sz w:val="24"/>
                 <w:szCs w:val="24"/>
                 <w:lang w:val="en-US"/>
               </w:rPr>
-              <w:drawing xmlns:a="http://schemas.openxmlformats.org/drawingml/2006/main">
-                <wp:inline distT="0" distB="0" distL="0" distR="0">
+              <w:drawing>
+                <wp:inline distT="0" distB="0" distL="0" distR="0" wp14:anchorId="00DAEEEB" wp14:editId="6A0C5827">
                   <wp:extent cx="3691244" cy="1960551"/>
                   <wp:effectExtent l="0" t="0" r="0" b="0"/>
                   <wp:docPr id="1073741835" name="officeArt object" descr="pasted-movie.png"/>
@@ -1778,9 +1645,7 @@
                           </pic:cNvPicPr>
                         </pic:nvPicPr>
                         <pic:blipFill>
-                          <a:blip r:embed="rId12">
-                            <a:extLst/>
-                          </a:blip>
+                          <a:blip r:embed="rId14"/>
                           <a:stretch>
                             <a:fillRect/>
                           </a:stretch>
@@ -1809,34 +1674,31 @@
         </w:tc>
       </w:tr>
       <w:tr>
-        <w:tblPrEx>
-          <w:shd w:val="clear" w:color="auto" w:fill="ced7e7"/>
-        </w:tblPrEx>
         <w:trPr>
-          <w:trHeight w:val="3150" w:hRule="atLeast"/>
+          <w:trHeight w:val="3150"/>
         </w:trPr>
         <w:tc>
           <w:tcPr>
-            <w:tcW w:type="dxa" w:w="3367"/>
+            <w:tcW w:w="3367" w:type="dxa"/>
             <w:tcBorders>
-              <w:top w:val="single" w:color="000000" w:sz="4" w:space="0" w:shadow="0" w:frame="0"/>
-              <w:left w:val="single" w:color="000000" w:sz="4" w:space="0" w:shadow="0" w:frame="0"/>
-              <w:bottom w:val="single" w:color="000000" w:sz="4" w:space="0" w:shadow="0" w:frame="0"/>
-              <w:right w:val="single" w:color="000000" w:sz="4" w:space="0" w:shadow="0" w:frame="0"/>
+              <w:top w:val="single" w:sz="4" w:space="0" w:color="000000"/>
+              <w:left w:val="single" w:sz="4" w:space="0" w:color="000000"/>
+              <w:bottom w:val="single" w:sz="4" w:space="0" w:color="000000"/>
+              <w:right w:val="single" w:sz="4" w:space="0" w:color="000000"/>
             </w:tcBorders>
-            <w:shd w:val="clear" w:color="auto" w:fill="ffffff"/>
+            <w:shd w:val="clear" w:color="auto" w:fill="FFFFFF"/>
             <w:tcMar>
-              <w:top w:type="dxa" w:w="80"/>
-              <w:left w:type="dxa" w:w="80"/>
-              <w:bottom w:type="dxa" w:w="80"/>
-              <w:right w:type="dxa" w:w="80"/>
+              <w:top w:w="80" w:type="dxa"/>
+              <w:left w:w="80" w:type="dxa"/>
+              <w:bottom w:w="80" w:type="dxa"/>
+              <w:right w:w="80" w:type="dxa"/>
             </w:tcMar>
             <w:vAlign w:val="center"/>
           </w:tcPr>
           <w:p>
             <w:pPr>
               <w:pStyle w:val="Body"/>
-              <w:widowControl w:val="1"/>
+              <w:widowControl/>
               <w:spacing w:after="160" w:line="411" w:lineRule="auto"/>
             </w:pPr>
             <w:r>
@@ -1844,8 +1706,6 @@
                 <w:rFonts w:ascii="Times New Roman" w:hAnsi="Times New Roman"/>
                 <w:sz w:val="24"/>
                 <w:szCs w:val="24"/>
-                <w:shd w:val="nil" w:color="auto" w:fill="auto"/>
-                <w:rtl w:val="0"/>
                 <w:lang w:val="en-US"/>
               </w:rPr>
               <w:t>Random Forest</w:t>
@@ -1854,38 +1714,38 @@
         </w:tc>
         <w:tc>
           <w:tcPr>
-            <w:tcW w:type="dxa" w:w="5984"/>
+            <w:tcW w:w="5984" w:type="dxa"/>
             <w:tcBorders>
-              <w:top w:val="single" w:color="000000" w:sz="4" w:space="0" w:shadow="0" w:frame="0"/>
-              <w:left w:val="single" w:color="000000" w:sz="4" w:space="0" w:shadow="0" w:frame="0"/>
-              <w:bottom w:val="single" w:color="000000" w:sz="4" w:space="0" w:shadow="0" w:frame="0"/>
-              <w:right w:val="single" w:color="000000" w:sz="4" w:space="0" w:shadow="0" w:frame="0"/>
+              <w:top w:val="single" w:sz="4" w:space="0" w:color="000000"/>
+              <w:left w:val="single" w:sz="4" w:space="0" w:color="000000"/>
+              <w:bottom w:val="single" w:sz="4" w:space="0" w:color="000000"/>
+              <w:right w:val="single" w:sz="4" w:space="0" w:color="000000"/>
             </w:tcBorders>
-            <w:shd w:val="clear" w:color="auto" w:fill="ffffff"/>
+            <w:shd w:val="clear" w:color="auto" w:fill="FFFFFF"/>
             <w:tcMar>
-              <w:top w:type="dxa" w:w="80"/>
-              <w:left w:type="dxa" w:w="80"/>
-              <w:bottom w:type="dxa" w:w="80"/>
-              <w:right w:type="dxa" w:w="80"/>
+              <w:top w:w="80" w:type="dxa"/>
+              <w:left w:w="80" w:type="dxa"/>
+              <w:bottom w:w="80" w:type="dxa"/>
+              <w:right w:w="80" w:type="dxa"/>
             </w:tcMar>
             <w:vAlign w:val="center"/>
           </w:tcPr>
           <w:p>
             <w:pPr>
               <w:pStyle w:val="Body"/>
-              <w:widowControl w:val="1"/>
+              <w:widowControl/>
               <w:spacing w:after="160" w:line="411" w:lineRule="auto"/>
             </w:pPr>
             <w:r>
               <w:rPr>
-                <w:rFonts w:ascii="Times New Roman" w:cs="Times New Roman" w:hAnsi="Times New Roman" w:eastAsia="Times New Roman"/>
+                <w:rFonts w:ascii="Times New Roman" w:eastAsia="Times New Roman" w:hAnsi="Times New Roman" w:cs="Times New Roman"/>
+                <w:noProof/>
                 <w:sz w:val="24"/>
                 <w:szCs w:val="24"/>
-                <w:shd w:val="nil" w:color="auto" w:fill="auto"/>
                 <w:lang w:val="en-US"/>
               </w:rPr>
-              <w:drawing xmlns:a="http://schemas.openxmlformats.org/drawingml/2006/main">
-                <wp:inline distT="0" distB="0" distL="0" distR="0">
+              <w:drawing>
+                <wp:inline distT="0" distB="0" distL="0" distR="0" wp14:anchorId="769EC581" wp14:editId="440BDC66">
                   <wp:extent cx="3691244" cy="1960551"/>
                   <wp:effectExtent l="0" t="0" r="0" b="0"/>
                   <wp:docPr id="1073741836" name="officeArt object" descr="pasted-movie.png"/>
@@ -1900,9 +1760,7 @@
                           </pic:cNvPicPr>
                         </pic:nvPicPr>
                         <pic:blipFill>
-                          <a:blip r:embed="rId13">
-                            <a:extLst/>
-                          </a:blip>
+                          <a:blip r:embed="rId15"/>
                           <a:stretch>
                             <a:fillRect/>
                           </a:stretch>
@@ -1931,77 +1789,41 @@
         </w:tc>
       </w:tr>
       <w:tr>
-        <w:tblPrEx>
-          <w:shd w:val="clear" w:color="auto" w:fill="ced7e7"/>
-        </w:tblPrEx>
         <w:trPr>
-          <w:trHeight w:val="3331" w:hRule="atLeast"/>
+          <w:trHeight w:val="3331"/>
         </w:trPr>
         <w:tc>
           <w:tcPr>
-            <w:tcW w:type="dxa" w:w="3367"/>
+            <w:tcW w:w="3367" w:type="dxa"/>
             <w:tcBorders>
-              <w:top w:val="single" w:color="000000" w:sz="4" w:space="0" w:shadow="0" w:frame="0"/>
-              <w:left w:val="single" w:color="000000" w:sz="4" w:space="0" w:shadow="0" w:frame="0"/>
-              <w:bottom w:val="single" w:color="000000" w:sz="4" w:space="0" w:shadow="0" w:frame="0"/>
-              <w:right w:val="single" w:color="000000" w:sz="4" w:space="0" w:shadow="0" w:frame="0"/>
+              <w:top w:val="single" w:sz="4" w:space="0" w:color="000000"/>
+              <w:left w:val="single" w:sz="4" w:space="0" w:color="000000"/>
+              <w:bottom w:val="single" w:sz="4" w:space="0" w:color="000000"/>
+              <w:right w:val="single" w:sz="4" w:space="0" w:color="000000"/>
             </w:tcBorders>
-            <w:shd w:val="clear" w:color="auto" w:fill="ffffff"/>
+            <w:shd w:val="clear" w:color="auto" w:fill="FFFFFF"/>
             <w:tcMar>
-              <w:top w:type="dxa" w:w="80"/>
-              <w:left w:type="dxa" w:w="80"/>
-              <w:bottom w:type="dxa" w:w="80"/>
-              <w:right w:type="dxa" w:w="80"/>
+              <w:top w:w="80" w:type="dxa"/>
+              <w:left w:w="80" w:type="dxa"/>
+              <w:bottom w:w="80" w:type="dxa"/>
+              <w:right w:w="80" w:type="dxa"/>
             </w:tcMar>
             <w:vAlign w:val="center"/>
           </w:tcPr>
           <w:p>
             <w:pPr>
-              <w:keepNext w:val="0"/>
-              <w:keepLines w:val="0"/>
-              <w:pageBreakBefore w:val="0"/>
-              <w:widowControl w:val="1"/>
-              <w:shd w:val="clear" w:color="auto" w:fill="auto"/>
-              <w:suppressAutoHyphens w:val="0"/>
-              <w:bidi w:val="0"/>
-              <w:spacing w:before="0" w:after="160" w:line="411" w:lineRule="auto"/>
-              <w:ind w:left="0" w:right="0" w:firstLine="0"/>
-              <w:jc w:val="left"/>
-              <w:outlineLvl w:val="9"/>
-              <w:rPr>
-                <w:rtl w:val="0"/>
-              </w:rPr>
+              <w:spacing w:after="160" w:line="411" w:lineRule="auto"/>
             </w:pPr>
             <w:r>
               <w:rPr>
-                <w:rFonts w:ascii="Times New Roman" w:cs="Arial Unicode MS" w:hAnsi="Times New Roman" w:eastAsia="Arial Unicode MS"/>
-                <w:b w:val="0"/>
-                <w:bCs w:val="0"/>
-                <w:i w:val="0"/>
-                <w:iCs w:val="0"/>
-                <w:caps w:val="0"/>
-                <w:smallCaps w:val="0"/>
-                <w:strike w:val="0"/>
-                <w:dstrike w:val="0"/>
-                <w:outline w:val="0"/>
+                <w:rFonts w:cs="Arial Unicode MS"/>
                 <w:color w:val="000000"/>
-                <w:spacing w:val="0"/>
-                <w:kern w:val="0"/>
-                <w:position w:val="0"/>
-                <w:sz w:val="24"/>
-                <w:szCs w:val="24"/>
-                <w:u w:val="none" w:color="000000"/>
-                <w:shd w:val="nil" w:color="auto" w:fill="auto"/>
-                <w:vertAlign w:val="baseline"/>
-                <w:rtl w:val="0"/>
-                <w14:textOutline>
+                <w:u w:color="000000"/>
+                <w14:textOutline w14:w="0" w14:cap="flat" w14:cmpd="sng" w14:algn="ctr">
                   <w14:noFill/>
+                  <w14:prstDash w14:val="solid"/>
+                  <w14:bevel/>
                 </w14:textOutline>
-                <w14:textFill>
-                  <w14:solidFill>
-                    <w14:srgbClr w14:val="000000"/>
-                  </w14:solidFill>
-                </w14:textFill>
               </w:rPr>
               <w:t>KNN</w:t>
             </w:r>
@@ -2009,71 +1831,40 @@
         </w:tc>
         <w:tc>
           <w:tcPr>
-            <w:tcW w:type="dxa" w:w="5984"/>
+            <w:tcW w:w="5984" w:type="dxa"/>
             <w:tcBorders>
-              <w:top w:val="single" w:color="000000" w:sz="4" w:space="0" w:shadow="0" w:frame="0"/>
-              <w:left w:val="single" w:color="000000" w:sz="4" w:space="0" w:shadow="0" w:frame="0"/>
-              <w:bottom w:val="single" w:color="000000" w:sz="4" w:space="0" w:shadow="0" w:frame="0"/>
-              <w:right w:val="single" w:color="000000" w:sz="4" w:space="0" w:shadow="0" w:frame="0"/>
+              <w:top w:val="single" w:sz="4" w:space="0" w:color="000000"/>
+              <w:left w:val="single" w:sz="4" w:space="0" w:color="000000"/>
+              <w:bottom w:val="single" w:sz="4" w:space="0" w:color="000000"/>
+              <w:right w:val="single" w:sz="4" w:space="0" w:color="000000"/>
             </w:tcBorders>
-            <w:shd w:val="clear" w:color="auto" w:fill="ffffff"/>
+            <w:shd w:val="clear" w:color="auto" w:fill="FFFFFF"/>
             <w:tcMar>
-              <w:top w:type="dxa" w:w="80"/>
-              <w:left w:type="dxa" w:w="80"/>
-              <w:bottom w:type="dxa" w:w="80"/>
-              <w:right w:type="dxa" w:w="80"/>
+              <w:top w:w="80" w:type="dxa"/>
+              <w:left w:w="80" w:type="dxa"/>
+              <w:bottom w:w="80" w:type="dxa"/>
+              <w:right w:w="80" w:type="dxa"/>
             </w:tcMar>
             <w:vAlign w:val="center"/>
           </w:tcPr>
           <w:p>
             <w:pPr>
-              <w:keepNext w:val="0"/>
-              <w:keepLines w:val="0"/>
-              <w:pageBreakBefore w:val="0"/>
-              <w:widowControl w:val="1"/>
-              <w:shd w:val="clear" w:color="auto" w:fill="auto"/>
-              <w:suppressAutoHyphens w:val="0"/>
-              <w:bidi w:val="0"/>
-              <w:spacing w:before="0" w:after="160" w:line="411" w:lineRule="auto"/>
-              <w:ind w:left="0" w:right="0" w:firstLine="0"/>
-              <w:jc w:val="left"/>
-              <w:outlineLvl w:val="9"/>
-              <w:rPr>
-                <w:rtl w:val="0"/>
-              </w:rPr>
+              <w:spacing w:after="160" w:line="411" w:lineRule="auto"/>
             </w:pPr>
             <w:r>
               <w:rPr>
-                <w:rFonts w:ascii="Times New Roman" w:cs="Times New Roman" w:hAnsi="Times New Roman" w:eastAsia="Times New Roman"/>
-                <w:b w:val="0"/>
-                <w:bCs w:val="0"/>
-                <w:i w:val="0"/>
-                <w:iCs w:val="0"/>
-                <w:caps w:val="0"/>
-                <w:smallCaps w:val="0"/>
-                <w:strike w:val="0"/>
-                <w:dstrike w:val="0"/>
-                <w:outline w:val="0"/>
+                <w:rFonts w:eastAsia="Times New Roman"/>
+                <w:noProof/>
                 <w:color w:val="000000"/>
-                <w:spacing w:val="0"/>
-                <w:kern w:val="0"/>
-                <w:position w:val="0"/>
-                <w:sz w:val="24"/>
-                <w:szCs w:val="24"/>
-                <w:u w:val="none" w:color="000000"/>
-                <w:shd w:val="nil" w:color="auto" w:fill="auto"/>
-                <w:vertAlign w:val="baseline"/>
-                <w14:textOutline>
+                <w:u w:color="000000"/>
+                <w14:textOutline w14:w="0" w14:cap="flat" w14:cmpd="sng" w14:algn="ctr">
                   <w14:noFill/>
+                  <w14:prstDash w14:val="solid"/>
+                  <w14:bevel/>
                 </w14:textOutline>
-                <w14:textFill>
-                  <w14:solidFill>
-                    <w14:srgbClr w14:val="000000"/>
-                  </w14:solidFill>
-                </w14:textFill>
               </w:rPr>
-              <w:drawing xmlns:a="http://schemas.openxmlformats.org/drawingml/2006/main">
-                <wp:inline distT="0" distB="0" distL="0" distR="0">
+              <w:drawing>
+                <wp:inline distT="0" distB="0" distL="0" distR="0" wp14:anchorId="16131CAF" wp14:editId="76402110">
                   <wp:extent cx="3691244" cy="2075713"/>
                   <wp:effectExtent l="0" t="0" r="0" b="0"/>
                   <wp:docPr id="1073741837" name="officeArt object" descr="pasted-movie.png"/>
@@ -2088,9 +1879,7 @@
                           </pic:cNvPicPr>
                         </pic:nvPicPr>
                         <pic:blipFill>
-                          <a:blip r:embed="rId14">
-                            <a:extLst/>
-                          </a:blip>
+                          <a:blip r:embed="rId16"/>
                           <a:stretch>
                             <a:fillRect/>
                           </a:stretch>
@@ -2119,149 +1908,84 @@
         </w:tc>
       </w:tr>
       <w:tr>
-        <w:tblPrEx>
-          <w:shd w:val="clear" w:color="auto" w:fill="ced7e7"/>
-        </w:tblPrEx>
         <w:trPr>
-          <w:trHeight w:val="3150" w:hRule="atLeast"/>
+          <w:trHeight w:val="3150"/>
         </w:trPr>
         <w:tc>
           <w:tcPr>
-            <w:tcW w:type="dxa" w:w="3367"/>
+            <w:tcW w:w="3367" w:type="dxa"/>
             <w:tcBorders>
-              <w:top w:val="single" w:color="000000" w:sz="4" w:space="0" w:shadow="0" w:frame="0"/>
-              <w:left w:val="single" w:color="000000" w:sz="4" w:space="0" w:shadow="0" w:frame="0"/>
-              <w:bottom w:val="single" w:color="000000" w:sz="4" w:space="0" w:shadow="0" w:frame="0"/>
-              <w:right w:val="single" w:color="000000" w:sz="4" w:space="0" w:shadow="0" w:frame="0"/>
+              <w:top w:val="single" w:sz="4" w:space="0" w:color="000000"/>
+              <w:left w:val="single" w:sz="4" w:space="0" w:color="000000"/>
+              <w:bottom w:val="single" w:sz="4" w:space="0" w:color="000000"/>
+              <w:right w:val="single" w:sz="4" w:space="0" w:color="000000"/>
             </w:tcBorders>
-            <w:shd w:val="clear" w:color="auto" w:fill="ffffff"/>
+            <w:shd w:val="clear" w:color="auto" w:fill="FFFFFF"/>
             <w:tcMar>
-              <w:top w:type="dxa" w:w="80"/>
-              <w:left w:type="dxa" w:w="80"/>
-              <w:bottom w:type="dxa" w:w="80"/>
-              <w:right w:type="dxa" w:w="80"/>
+              <w:top w:w="80" w:type="dxa"/>
+              <w:left w:w="80" w:type="dxa"/>
+              <w:bottom w:w="80" w:type="dxa"/>
+              <w:right w:w="80" w:type="dxa"/>
             </w:tcMar>
             <w:vAlign w:val="center"/>
           </w:tcPr>
           <w:p>
             <w:pPr>
-              <w:keepNext w:val="0"/>
-              <w:keepLines w:val="0"/>
-              <w:pageBreakBefore w:val="0"/>
-              <w:widowControl w:val="1"/>
-              <w:shd w:val="clear" w:color="auto" w:fill="auto"/>
-              <w:suppressAutoHyphens w:val="0"/>
-              <w:bidi w:val="0"/>
-              <w:spacing w:before="0" w:after="160" w:line="411" w:lineRule="auto"/>
-              <w:ind w:left="0" w:right="0" w:firstLine="0"/>
-              <w:jc w:val="left"/>
-              <w:outlineLvl w:val="9"/>
-              <w:rPr>
-                <w:rtl w:val="0"/>
-              </w:rPr>
+              <w:spacing w:after="160" w:line="411" w:lineRule="auto"/>
             </w:pPr>
+            <w:proofErr w:type="spellStart"/>
             <w:r>
               <w:rPr>
-                <w:rFonts w:ascii="Times New Roman" w:cs="Arial Unicode MS" w:hAnsi="Times New Roman" w:eastAsia="Arial Unicode MS"/>
-                <w:b w:val="0"/>
-                <w:bCs w:val="0"/>
-                <w:i w:val="0"/>
-                <w:iCs w:val="0"/>
-                <w:caps w:val="0"/>
-                <w:smallCaps w:val="0"/>
-                <w:strike w:val="0"/>
-                <w:dstrike w:val="0"/>
-                <w:outline w:val="0"/>
+                <w:rFonts w:cs="Arial Unicode MS"/>
                 <w:color w:val="000000"/>
-                <w:spacing w:val="0"/>
-                <w:kern w:val="0"/>
-                <w:position w:val="0"/>
-                <w:sz w:val="24"/>
-                <w:szCs w:val="24"/>
-                <w:u w:val="none" w:color="000000"/>
-                <w:shd w:val="nil" w:color="auto" w:fill="auto"/>
-                <w:vertAlign w:val="baseline"/>
-                <w:rtl w:val="0"/>
-                <w14:textOutline>
+                <w:u w:color="000000"/>
+                <w14:textOutline w14:w="0" w14:cap="flat" w14:cmpd="sng" w14:algn="ctr">
                   <w14:noFill/>
+                  <w14:prstDash w14:val="solid"/>
+                  <w14:bevel/>
                 </w14:textOutline>
-                <w14:textFill>
-                  <w14:solidFill>
-                    <w14:srgbClr w14:val="000000"/>
-                  </w14:solidFill>
-                </w14:textFill>
               </w:rPr>
               <w:t>XGBoost</w:t>
             </w:r>
+            <w:proofErr w:type="spellEnd"/>
           </w:p>
         </w:tc>
         <w:tc>
           <w:tcPr>
-            <w:tcW w:type="dxa" w:w="5984"/>
+            <w:tcW w:w="5984" w:type="dxa"/>
             <w:tcBorders>
-              <w:top w:val="single" w:color="000000" w:sz="4" w:space="0" w:shadow="0" w:frame="0"/>
-              <w:left w:val="single" w:color="000000" w:sz="4" w:space="0" w:shadow="0" w:frame="0"/>
-              <w:bottom w:val="single" w:color="000000" w:sz="4" w:space="0" w:shadow="0" w:frame="0"/>
-              <w:right w:val="single" w:color="000000" w:sz="4" w:space="0" w:shadow="0" w:frame="0"/>
+              <w:top w:val="single" w:sz="4" w:space="0" w:color="000000"/>
+              <w:left w:val="single" w:sz="4" w:space="0" w:color="000000"/>
+              <w:bottom w:val="single" w:sz="4" w:space="0" w:color="000000"/>
+              <w:right w:val="single" w:sz="4" w:space="0" w:color="000000"/>
             </w:tcBorders>
-            <w:shd w:val="clear" w:color="auto" w:fill="ffffff"/>
+            <w:shd w:val="clear" w:color="auto" w:fill="FFFFFF"/>
             <w:tcMar>
-              <w:top w:type="dxa" w:w="80"/>
-              <w:left w:type="dxa" w:w="80"/>
-              <w:bottom w:type="dxa" w:w="80"/>
-              <w:right w:type="dxa" w:w="80"/>
+              <w:top w:w="80" w:type="dxa"/>
+              <w:left w:w="80" w:type="dxa"/>
+              <w:bottom w:w="80" w:type="dxa"/>
+              <w:right w:w="80" w:type="dxa"/>
             </w:tcMar>
             <w:vAlign w:val="center"/>
           </w:tcPr>
           <w:p>
             <w:pPr>
-              <w:keepNext w:val="0"/>
-              <w:keepLines w:val="0"/>
-              <w:pageBreakBefore w:val="0"/>
-              <w:widowControl w:val="1"/>
-              <w:shd w:val="clear" w:color="auto" w:fill="auto"/>
-              <w:suppressAutoHyphens w:val="0"/>
-              <w:bidi w:val="0"/>
-              <w:spacing w:before="0" w:after="160" w:line="411" w:lineRule="auto"/>
-              <w:ind w:left="0" w:right="0" w:firstLine="0"/>
-              <w:jc w:val="left"/>
-              <w:outlineLvl w:val="9"/>
-              <w:rPr>
-                <w:rtl w:val="0"/>
-              </w:rPr>
+              <w:spacing w:after="160" w:line="411" w:lineRule="auto"/>
             </w:pPr>
             <w:r>
               <w:rPr>
-                <w:rFonts w:ascii="Times New Roman" w:cs="Times New Roman" w:hAnsi="Times New Roman" w:eastAsia="Times New Roman"/>
-                <w:b w:val="0"/>
-                <w:bCs w:val="0"/>
-                <w:i w:val="0"/>
-                <w:iCs w:val="0"/>
-                <w:caps w:val="0"/>
-                <w:smallCaps w:val="0"/>
-                <w:strike w:val="0"/>
-                <w:dstrike w:val="0"/>
-                <w:outline w:val="0"/>
+                <w:rFonts w:eastAsia="Times New Roman"/>
+                <w:noProof/>
                 <w:color w:val="000000"/>
-                <w:spacing w:val="0"/>
-                <w:kern w:val="0"/>
-                <w:position w:val="0"/>
-                <w:sz w:val="24"/>
-                <w:szCs w:val="24"/>
-                <w:u w:val="none" w:color="000000"/>
-                <w:shd w:val="nil" w:color="auto" w:fill="auto"/>
-                <w:vertAlign w:val="baseline"/>
-                <w14:textOutline>
+                <w:u w:color="000000"/>
+                <w14:textOutline w14:w="0" w14:cap="flat" w14:cmpd="sng" w14:algn="ctr">
                   <w14:noFill/>
+                  <w14:prstDash w14:val="solid"/>
+                  <w14:bevel/>
                 </w14:textOutline>
-                <w14:textFill>
-                  <w14:solidFill>
-                    <w14:srgbClr w14:val="000000"/>
-                  </w14:solidFill>
-                </w14:textFill>
               </w:rPr>
-              <w:drawing xmlns:a="http://schemas.openxmlformats.org/drawingml/2006/main">
-                <wp:inline distT="0" distB="0" distL="0" distR="0">
+              <w:drawing>
+                <wp:inline distT="0" distB="0" distL="0" distR="0" wp14:anchorId="15416B8F" wp14:editId="09C81376">
                   <wp:extent cx="3691244" cy="1960551"/>
                   <wp:effectExtent l="0" t="0" r="0" b="0"/>
                   <wp:docPr id="1073741838" name="officeArt object" descr="pasted-movie.png"/>
@@ -2276,9 +2000,7 @@
                           </pic:cNvPicPr>
                         </pic:nvPicPr>
                         <pic:blipFill>
-                          <a:blip r:embed="rId15">
-                            <a:extLst/>
-                          </a:blip>
+                          <a:blip r:embed="rId17"/>
                           <a:stretch>
                             <a:fillRect/>
                           </a:stretch>
@@ -2309,136 +2031,128 @@
     </w:tbl>
     <w:p>
       <w:pPr>
-        <w:pStyle w:val="Heading 3"/>
+        <w:pStyle w:val="Heading3"/>
         <w:spacing w:before="280" w:after="80"/>
-        <w:ind w:left="0" w:firstLine="0"/>
+        <w:ind w:left="0"/>
         <w:rPr>
-          <w:rFonts w:ascii="Times New Roman" w:cs="Times New Roman" w:hAnsi="Times New Roman" w:eastAsia="Times New Roman"/>
-          <w:outline w:val="0"/>
-          <w:color w:val="0d0d0d"/>
+          <w:rFonts w:ascii="Times New Roman" w:eastAsia="Times New Roman" w:hAnsi="Times New Roman" w:cs="Times New Roman"/>
+          <w:color w:val="0D0D0D"/>
           <w:sz w:val="24"/>
           <w:szCs w:val="24"/>
-          <w:u w:color="0d0d0d"/>
-          <w14:textFill>
-            <w14:solidFill>
-              <w14:srgbClr w14:val="0D0D0D"/>
-            </w14:solidFill>
-          </w14:textFill>
+          <w:u w:color="0D0D0D"/>
         </w:rPr>
       </w:pPr>
     </w:p>
     <w:p>
       <w:pPr>
         <w:pStyle w:val="Body"/>
-        <w:widowControl w:val="1"/>
-        <w:shd w:val="clear" w:color="auto" w:fill="ffffff"/>
+        <w:widowControl/>
+        <w:shd w:val="clear" w:color="auto" w:fill="FFFFFF"/>
         <w:spacing w:before="280" w:after="80" w:line="384" w:lineRule="auto"/>
       </w:pPr>
     </w:p>
     <w:p>
       <w:pPr>
-        <w:pStyle w:val="Heading 3"/>
-        <w:widowControl w:val="1"/>
-        <w:shd w:val="clear" w:color="auto" w:fill="ffffff"/>
+        <w:pStyle w:val="Heading3"/>
+        <w:widowControl/>
+        <w:shd w:val="clear" w:color="auto" w:fill="FFFFFF"/>
         <w:spacing w:before="280" w:after="80" w:line="384" w:lineRule="auto"/>
-        <w:ind w:left="0" w:firstLine="0"/>
+        <w:ind w:left="0"/>
         <w:rPr>
-          <w:rFonts w:ascii="Times New Roman" w:cs="Times New Roman" w:hAnsi="Times New Roman" w:eastAsia="Times New Roman"/>
-          <w:outline w:val="0"/>
-          <w:color w:val="0d0d0d"/>
+          <w:rFonts w:ascii="Times New Roman" w:eastAsia="Times New Roman" w:hAnsi="Times New Roman" w:cs="Times New Roman"/>
+          <w:color w:val="0D0D0D"/>
           <w:sz w:val="24"/>
           <w:szCs w:val="24"/>
-          <w:u w:color="0d0d0d"/>
-          <w14:textFill>
-            <w14:solidFill>
-              <w14:srgbClr w14:val="0D0D0D"/>
-            </w14:solidFill>
-          </w14:textFill>
+          <w:u w:color="0D0D0D"/>
         </w:rPr>
       </w:pPr>
-      <w:bookmarkStart w:name="_icba2z55xfq0" w:id="2"/>
+      <w:bookmarkStart w:id="2" w:name="_icba2z55xfq0"/>
       <w:bookmarkEnd w:id="2"/>
       <w:r>
         <w:rPr>
           <w:rFonts w:ascii="Times New Roman" w:hAnsi="Times New Roman"/>
           <w:sz w:val="24"/>
           <w:szCs w:val="24"/>
-          <w:rtl w:val="0"/>
         </w:rPr>
         <w:t>F</w:t>
       </w:r>
+      <w:proofErr w:type="spellStart"/>
       <w:r>
         <w:rPr>
           <w:rFonts w:ascii="Times New Roman" w:hAnsi="Times New Roman"/>
           <w:sz w:val="24"/>
           <w:szCs w:val="24"/>
-          <w:rtl w:val="0"/>
           <w:lang w:val="en-US"/>
         </w:rPr>
-        <w:t>inal Model Selection Justification (2 Marks):</w:t>
+        <w:t>inal</w:t>
+      </w:r>
+      <w:proofErr w:type="spellEnd"/>
+      <w:r>
+        <w:rPr>
+          <w:rFonts w:ascii="Times New Roman" w:hAnsi="Times New Roman"/>
+          <w:sz w:val="24"/>
+          <w:szCs w:val="24"/>
+          <w:lang w:val="en-US"/>
+        </w:rPr>
+        <w:t xml:space="preserve"> Model Selection Justification (2 Marks):</w:t>
       </w:r>
     </w:p>
     <w:tbl>
       <w:tblPr>
         <w:tblW w:w="9359" w:type="dxa"/>
-        <w:jc w:val="left"/>
         <w:tblInd w:w="108" w:type="dxa"/>
         <w:tblBorders>
-          <w:top w:val="single" w:color="ffffff" w:sz="8" w:space="0" w:shadow="0" w:frame="0"/>
-          <w:left w:val="single" w:color="ffffff" w:sz="8" w:space="0" w:shadow="0" w:frame="0"/>
-          <w:bottom w:val="single" w:color="ffffff" w:sz="8" w:space="0" w:shadow="0" w:frame="0"/>
-          <w:right w:val="single" w:color="ffffff" w:sz="8" w:space="0" w:shadow="0" w:frame="0"/>
-          <w:insideH w:val="single" w:color="ffffff" w:sz="8" w:space="0" w:shadow="0" w:frame="0"/>
-          <w:insideV w:val="single" w:color="ffffff" w:sz="8" w:space="0" w:shadow="0" w:frame="0"/>
+          <w:top w:val="single" w:sz="8" w:space="0" w:color="FFFFFF"/>
+          <w:left w:val="single" w:sz="8" w:space="0" w:color="FFFFFF"/>
+          <w:bottom w:val="single" w:sz="8" w:space="0" w:color="FFFFFF"/>
+          <w:right w:val="single" w:sz="8" w:space="0" w:color="FFFFFF"/>
+          <w:insideH w:val="single" w:sz="8" w:space="0" w:color="FFFFFF"/>
+          <w:insideV w:val="single" w:sz="8" w:space="0" w:color="FFFFFF"/>
         </w:tblBorders>
-        <w:shd w:val="clear" w:color="auto" w:fill="ced7e7"/>
+        <w:shd w:val="clear" w:color="auto" w:fill="CED7E7"/>
         <w:tblLayout w:type="fixed"/>
+        <w:tblLook w:val="04A0" w:firstRow="1" w:lastRow="0" w:firstColumn="1" w:lastColumn="0" w:noHBand="0" w:noVBand="1"/>
       </w:tblPr>
       <w:tblGrid>
         <w:gridCol w:w="2243"/>
         <w:gridCol w:w="7116"/>
       </w:tblGrid>
       <w:tr>
-        <w:tblPrEx>
-          <w:shd w:val="clear" w:color="auto" w:fill="ced7e7"/>
-        </w:tblPrEx>
         <w:trPr>
-          <w:trHeight w:val="745" w:hRule="atLeast"/>
+          <w:trHeight w:val="745"/>
         </w:trPr>
         <w:tc>
           <w:tcPr>
-            <w:tcW w:type="dxa" w:w="2243"/>
+            <w:tcW w:w="2243" w:type="dxa"/>
             <w:tcBorders>
-              <w:top w:val="single" w:color="000000" w:sz="4" w:space="0" w:shadow="0" w:frame="0"/>
-              <w:left w:val="single" w:color="000000" w:sz="4" w:space="0" w:shadow="0" w:frame="0"/>
-              <w:bottom w:val="single" w:color="000000" w:sz="4" w:space="0" w:shadow="0" w:frame="0"/>
-              <w:right w:val="single" w:color="000000" w:sz="4" w:space="0" w:shadow="0" w:frame="0"/>
+              <w:top w:val="single" w:sz="4" w:space="0" w:color="000000"/>
+              <w:left w:val="single" w:sz="4" w:space="0" w:color="000000"/>
+              <w:bottom w:val="single" w:sz="4" w:space="0" w:color="000000"/>
+              <w:right w:val="single" w:sz="4" w:space="0" w:color="000000"/>
             </w:tcBorders>
-            <w:shd w:val="clear" w:color="auto" w:fill="ffffff"/>
+            <w:shd w:val="clear" w:color="auto" w:fill="FFFFFF"/>
             <w:tcMar>
-              <w:top w:type="dxa" w:w="80"/>
-              <w:left w:type="dxa" w:w="80"/>
-              <w:bottom w:type="dxa" w:w="80"/>
-              <w:right w:type="dxa" w:w="80"/>
+              <w:top w:w="80" w:type="dxa"/>
+              <w:left w:w="80" w:type="dxa"/>
+              <w:bottom w:w="80" w:type="dxa"/>
+              <w:right w:w="80" w:type="dxa"/>
             </w:tcMar>
             <w:vAlign w:val="bottom"/>
           </w:tcPr>
           <w:p>
             <w:pPr>
               <w:pStyle w:val="Body"/>
-              <w:widowControl w:val="1"/>
+              <w:widowControl/>
               <w:spacing w:after="160" w:line="411" w:lineRule="auto"/>
               <w:jc w:val="center"/>
             </w:pPr>
             <w:r>
               <w:rPr>
                 <w:rFonts w:ascii="Times New Roman" w:hAnsi="Times New Roman"/>
-                <w:b w:val="1"/>
-                <w:bCs w:val="1"/>
+                <w:b/>
+                <w:bCs/>
                 <w:sz w:val="24"/>
                 <w:szCs w:val="24"/>
-                <w:shd w:val="nil" w:color="auto" w:fill="auto"/>
-                <w:rtl w:val="0"/>
                 <w:lang w:val="en-US"/>
               </w:rPr>
               <w:t>Final Model</w:t>
@@ -2447,38 +2161,36 @@
         </w:tc>
         <w:tc>
           <w:tcPr>
-            <w:tcW w:type="dxa" w:w="7116"/>
+            <w:tcW w:w="7116" w:type="dxa"/>
             <w:tcBorders>
-              <w:top w:val="single" w:color="000000" w:sz="4" w:space="0" w:shadow="0" w:frame="0"/>
-              <w:left w:val="single" w:color="000000" w:sz="4" w:space="0" w:shadow="0" w:frame="0"/>
-              <w:bottom w:val="single" w:color="000000" w:sz="4" w:space="0" w:shadow="0" w:frame="0"/>
-              <w:right w:val="single" w:color="000000" w:sz="4" w:space="0" w:shadow="0" w:frame="0"/>
+              <w:top w:val="single" w:sz="4" w:space="0" w:color="000000"/>
+              <w:left w:val="single" w:sz="4" w:space="0" w:color="000000"/>
+              <w:bottom w:val="single" w:sz="4" w:space="0" w:color="000000"/>
+              <w:right w:val="single" w:sz="4" w:space="0" w:color="000000"/>
             </w:tcBorders>
-            <w:shd w:val="clear" w:color="auto" w:fill="ffffff"/>
+            <w:shd w:val="clear" w:color="auto" w:fill="FFFFFF"/>
             <w:tcMar>
-              <w:top w:type="dxa" w:w="80"/>
-              <w:left w:type="dxa" w:w="80"/>
-              <w:bottom w:type="dxa" w:w="80"/>
-              <w:right w:type="dxa" w:w="80"/>
+              <w:top w:w="80" w:type="dxa"/>
+              <w:left w:w="80" w:type="dxa"/>
+              <w:bottom w:w="80" w:type="dxa"/>
+              <w:right w:w="80" w:type="dxa"/>
             </w:tcMar>
             <w:vAlign w:val="bottom"/>
           </w:tcPr>
           <w:p>
             <w:pPr>
               <w:pStyle w:val="Body"/>
-              <w:widowControl w:val="1"/>
+              <w:widowControl/>
               <w:spacing w:after="160" w:line="411" w:lineRule="auto"/>
               <w:jc w:val="center"/>
             </w:pPr>
             <w:r>
               <w:rPr>
                 <w:rFonts w:ascii="Times New Roman" w:hAnsi="Times New Roman"/>
-                <w:b w:val="1"/>
-                <w:bCs w:val="1"/>
+                <w:b/>
+                <w:bCs/>
                 <w:sz w:val="24"/>
                 <w:szCs w:val="24"/>
-                <w:shd w:val="nil" w:color="auto" w:fill="auto"/>
-                <w:rtl w:val="0"/>
                 <w:lang w:val="en-US"/>
               </w:rPr>
               <w:t>Reasoning</w:t>
@@ -2487,34 +2199,31 @@
         </w:tc>
       </w:tr>
       <w:tr>
-        <w:tblPrEx>
-          <w:shd w:val="clear" w:color="auto" w:fill="ced7e7"/>
-        </w:tblPrEx>
         <w:trPr>
-          <w:trHeight w:val="1819" w:hRule="atLeast"/>
+          <w:trHeight w:val="1819"/>
         </w:trPr>
         <w:tc>
           <w:tcPr>
-            <w:tcW w:type="dxa" w:w="2243"/>
+            <w:tcW w:w="2243" w:type="dxa"/>
             <w:tcBorders>
-              <w:top w:val="single" w:color="000000" w:sz="4" w:space="0" w:shadow="0" w:frame="0"/>
-              <w:left w:val="single" w:color="000000" w:sz="4" w:space="0" w:shadow="0" w:frame="0"/>
-              <w:bottom w:val="single" w:color="000000" w:sz="4" w:space="0" w:shadow="0" w:frame="0"/>
-              <w:right w:val="single" w:color="000000" w:sz="4" w:space="0" w:shadow="0" w:frame="0"/>
+              <w:top w:val="single" w:sz="4" w:space="0" w:color="000000"/>
+              <w:left w:val="single" w:sz="4" w:space="0" w:color="000000"/>
+              <w:bottom w:val="single" w:sz="4" w:space="0" w:color="000000"/>
+              <w:right w:val="single" w:sz="4" w:space="0" w:color="000000"/>
             </w:tcBorders>
-            <w:shd w:val="clear" w:color="auto" w:fill="ffffff"/>
+            <w:shd w:val="clear" w:color="auto" w:fill="FFFFFF"/>
             <w:tcMar>
-              <w:top w:type="dxa" w:w="80"/>
-              <w:left w:type="dxa" w:w="80"/>
-              <w:bottom w:type="dxa" w:w="80"/>
-              <w:right w:type="dxa" w:w="80"/>
+              <w:top w:w="80" w:type="dxa"/>
+              <w:left w:w="80" w:type="dxa"/>
+              <w:bottom w:w="80" w:type="dxa"/>
+              <w:right w:w="80" w:type="dxa"/>
             </w:tcMar>
             <w:vAlign w:val="center"/>
           </w:tcPr>
           <w:p>
             <w:pPr>
               <w:pStyle w:val="Body"/>
-              <w:widowControl w:val="1"/>
+              <w:widowControl/>
               <w:spacing w:after="160" w:line="411" w:lineRule="auto"/>
               <w:jc w:val="center"/>
             </w:pPr>
@@ -2523,8 +2232,6 @@
                 <w:rFonts w:ascii="Times New Roman" w:hAnsi="Times New Roman"/>
                 <w:sz w:val="24"/>
                 <w:szCs w:val="24"/>
-                <w:shd w:val="nil" w:color="auto" w:fill="auto"/>
-                <w:rtl w:val="0"/>
                 <w:lang w:val="en-US"/>
               </w:rPr>
               <w:t>Decision Tree</w:t>
@@ -2533,26 +2240,26 @@
         </w:tc>
         <w:tc>
           <w:tcPr>
-            <w:tcW w:type="dxa" w:w="7116"/>
+            <w:tcW w:w="7116" w:type="dxa"/>
             <w:tcBorders>
-              <w:top w:val="single" w:color="000000" w:sz="4" w:space="0" w:shadow="0" w:frame="0"/>
-              <w:left w:val="single" w:color="000000" w:sz="4" w:space="0" w:shadow="0" w:frame="0"/>
-              <w:bottom w:val="single" w:color="000000" w:sz="4" w:space="0" w:shadow="0" w:frame="0"/>
-              <w:right w:val="single" w:color="000000" w:sz="4" w:space="0" w:shadow="0" w:frame="0"/>
+              <w:top w:val="single" w:sz="4" w:space="0" w:color="000000"/>
+              <w:left w:val="single" w:sz="4" w:space="0" w:color="000000"/>
+              <w:bottom w:val="single" w:sz="4" w:space="0" w:color="000000"/>
+              <w:right w:val="single" w:sz="4" w:space="0" w:color="000000"/>
             </w:tcBorders>
-            <w:shd w:val="clear" w:color="auto" w:fill="ffffff"/>
+            <w:shd w:val="clear" w:color="auto" w:fill="FFFFFF"/>
             <w:tcMar>
-              <w:top w:type="dxa" w:w="80"/>
-              <w:left w:type="dxa" w:w="80"/>
-              <w:bottom w:type="dxa" w:w="80"/>
-              <w:right w:type="dxa" w:w="80"/>
+              <w:top w:w="80" w:type="dxa"/>
+              <w:left w:w="80" w:type="dxa"/>
+              <w:bottom w:w="80" w:type="dxa"/>
+              <w:right w:w="80" w:type="dxa"/>
             </w:tcMar>
             <w:vAlign w:val="bottom"/>
           </w:tcPr>
           <w:p>
             <w:pPr>
               <w:pStyle w:val="Body"/>
-              <w:widowControl w:val="1"/>
+              <w:widowControl/>
               <w:spacing w:after="160" w:line="411" w:lineRule="auto"/>
             </w:pPr>
             <w:r>
@@ -2560,8 +2267,6 @@
                 <w:rFonts w:ascii="Times New Roman" w:hAnsi="Times New Roman"/>
                 <w:sz w:val="24"/>
                 <w:szCs w:val="24"/>
-                <w:shd w:val="nil" w:color="auto" w:fill="auto"/>
-                <w:rtl w:val="0"/>
                 <w:lang w:val="en-US"/>
               </w:rPr>
               <w:t>Decision Tree Model was chosen because it displayed an incredible amount of accuracy when run through hyperparameter tuning. It was able to reduce overfitting very well, which fits the project perfectly, making it the perfect for selecting it as the final model for this project.</w:t>
@@ -2572,60 +2277,84 @@
     </w:tbl>
     <w:p>
       <w:pPr>
-        <w:pStyle w:val="Heading 3"/>
+        <w:pStyle w:val="Heading3"/>
         <w:spacing w:before="280" w:after="80"/>
-        <w:ind w:left="0" w:firstLine="0"/>
+        <w:ind w:left="0"/>
       </w:pPr>
-      <w:r>
-        <w:rPr>
-          <w:rFonts w:ascii="Times New Roman" w:cs="Times New Roman" w:hAnsi="Times New Roman" w:eastAsia="Times New Roman"/>
-          <w:outline w:val="0"/>
-          <w:color w:val="0d0d0d"/>
-          <w:sz w:val="24"/>
-          <w:szCs w:val="24"/>
-          <w:u w:color="0d0d0d"/>
-          <w14:textFill>
-            <w14:solidFill>
-              <w14:srgbClr w14:val="0D0D0D"/>
-            </w14:solidFill>
-          </w14:textFill>
-        </w:rPr>
-      </w:r>
     </w:p>
     <w:sectPr>
-      <w:headerReference w:type="default" r:id="rId16"/>
-      <w:footerReference w:type="default" r:id="rId17"/>
-      <w:pgSz w:w="12240" w:h="15840" w:orient="portrait"/>
-      <w:pgMar w:top="1440" w:right="1440" w:bottom="1440" w:left="1440" w:header="720" w:footer="720"/>
+      <w:headerReference w:type="default" r:id="rId18"/>
+      <w:footerReference w:type="default" r:id="rId19"/>
+      <w:pgSz w:w="12240" w:h="15840"/>
+      <w:pgMar w:top="1440" w:right="1440" w:bottom="1440" w:left="1440" w:header="720" w:footer="720" w:gutter="0"/>
       <w:pgNumType w:start="1"/>
-      <w:bidi w:val="0"/>
+      <w:cols w:space="720"/>
     </w:sectPr>
   </w:body>
 </w:document>
 </file>
 
+<file path=word/endnotes.xml><?xml version="1.0" encoding="utf-8"?>
+<w:endnotes xmlns:wpc="http://schemas.microsoft.com/office/word/2010/wordprocessingCanvas" xmlns:cx="http://schemas.microsoft.com/office/drawing/2014/chartex" xmlns:cx1="http://schemas.microsoft.com/office/drawing/2015/9/8/chartex" xmlns:cx2="http://schemas.microsoft.com/office/drawing/2015/10/21/chartex" xmlns:cx3="http://schemas.microsoft.com/office/drawing/2016/5/9/chartex" xmlns:cx4="http://schemas.microsoft.com/office/drawing/2016/5/10/chartex" xmlns:cx5="http://schemas.microsoft.com/office/drawing/2016/5/11/chartex" xmlns:cx6="http://schemas.microsoft.com/office/drawing/2016/5/12/chartex" xmlns:cx7="http://schemas.microsoft.com/office/drawing/2016/5/13/chartex" xmlns:cx8="http://schemas.microsoft.com/office/drawing/2016/5/14/chartex" xmlns:mc="http://schemas.openxmlformats.org/markup-compatibility/2006" xmlns:aink="http://schemas.microsoft.com/office/drawing/2016/ink" xmlns:am3d="http://schemas.microsoft.com/office/drawing/2017/model3d" xmlns:o="urn:schemas-microsoft-com:office:office" xmlns:oel="http://schemas.microsoft.com/office/2019/extlst" xmlns:r="http://schemas.openxmlformats.org/officeDocument/2006/relationships" xmlns:m="http://schemas.openxmlformats.org/officeDocument/2006/math" xmlns:v="urn:schemas-microsoft-com:vml" xmlns:wp14="http://schemas.microsoft.com/office/word/2010/wordprocessingDrawing" xmlns:wp="http://schemas.openxmlformats.org/drawingml/2006/wordprocessingDrawing" xmlns:w10="urn:schemas-microsoft-com:office:word" xmlns:w="http://schemas.openxmlformats.org/wordprocessingml/2006/main" xmlns:w14="http://schemas.microsoft.com/office/word/2010/wordml" xmlns:w15="http://schemas.microsoft.com/office/word/2012/wordml" xmlns:w16cex="http://schemas.microsoft.com/office/word/2018/wordml/cex" xmlns:w16cid="http://schemas.microsoft.com/office/word/2016/wordml/cid" xmlns:w16="http://schemas.microsoft.com/office/word/2018/wordml" xmlns:w16du="http://schemas.microsoft.com/office/word/2023/wordml/word16du" xmlns:w16sdtdh="http://schemas.microsoft.com/office/word/2020/wordml/sdtdatahash" xmlns:w16se="http://schemas.microsoft.com/office/word/2015/wordml/symex" xmlns:wpg="http://schemas.microsoft.com/office/word/2010/wordprocessingGroup" xmlns:wpi="http://schemas.microsoft.com/office/word/2010/wordprocessingInk" xmlns:wne="http://schemas.microsoft.com/office/word/2006/wordml" xmlns:wps="http://schemas.microsoft.com/office/word/2010/wordprocessingShape" mc:Ignorable="w14 w15 w16se w16cid w16 w16cex w16sdtdh w16du wp14">
+  <w:endnote w:type="separator" w:id="-1">
+    <w:p>
+      <w:r>
+        <w:separator/>
+      </w:r>
+    </w:p>
+  </w:endnote>
+  <w:endnote w:type="continuationSeparator" w:id="0">
+    <w:p>
+      <w:r>
+        <w:continuationSeparator/>
+      </w:r>
+    </w:p>
+  </w:endnote>
+</w:endnotes>
+</file>
+
 <file path=word/footer1.xml><?xml version="1.0" encoding="utf-8"?>
-<w:ftr xmlns:r="http://schemas.openxmlformats.org/officeDocument/2006/relationships" xmlns:wp="http://schemas.openxmlformats.org/drawingml/2006/wordprocessingDrawing" xmlns:w="http://schemas.openxmlformats.org/wordprocessingml/2006/main" xmlns:w10="urn:schemas-microsoft-com:office:word" xmlns:w14="http://schemas.microsoft.com/office/word/2010/wordml" xmlns:wps="http://schemas.microsoft.com/office/word/2010/wordprocessingShape" xmlns:wpg="http://schemas.microsoft.com/office/word/2010/wordprocessingGroup" xmlns:mc="http://schemas.openxmlformats.org/markup-compatibility/2006" xmlns:v="urn:schemas-microsoft-com:vml" xmlns:o="urn:schemas-microsoft-com:office:office" xmlns:m="http://schemas.openxmlformats.org/officeDocument/2006/math" mc:Ignorable="w14">
+<w:ftr xmlns:wpc="http://schemas.microsoft.com/office/word/2010/wordprocessingCanvas" xmlns:cx="http://schemas.microsoft.com/office/drawing/2014/chartex" xmlns:cx1="http://schemas.microsoft.com/office/drawing/2015/9/8/chartex" xmlns:cx2="http://schemas.microsoft.com/office/drawing/2015/10/21/chartex" xmlns:cx3="http://schemas.microsoft.com/office/drawing/2016/5/9/chartex" xmlns:cx4="http://schemas.microsoft.com/office/drawing/2016/5/10/chartex" xmlns:cx5="http://schemas.microsoft.com/office/drawing/2016/5/11/chartex" xmlns:cx6="http://schemas.microsoft.com/office/drawing/2016/5/12/chartex" xmlns:cx7="http://schemas.microsoft.com/office/drawing/2016/5/13/chartex" xmlns:cx8="http://schemas.microsoft.com/office/drawing/2016/5/14/chartex" xmlns:mc="http://schemas.openxmlformats.org/markup-compatibility/2006" xmlns:aink="http://schemas.microsoft.com/office/drawing/2016/ink" xmlns:am3d="http://schemas.microsoft.com/office/drawing/2017/model3d" xmlns:o="urn:schemas-microsoft-com:office:office" xmlns:oel="http://schemas.microsoft.com/office/2019/extlst" xmlns:r="http://schemas.openxmlformats.org/officeDocument/2006/relationships" xmlns:m="http://schemas.openxmlformats.org/officeDocument/2006/math" xmlns:v="urn:schemas-microsoft-com:vml" xmlns:wp14="http://schemas.microsoft.com/office/word/2010/wordprocessingDrawing" xmlns:wp="http://schemas.openxmlformats.org/drawingml/2006/wordprocessingDrawing" xmlns:w10="urn:schemas-microsoft-com:office:word" xmlns:w="http://schemas.openxmlformats.org/wordprocessingml/2006/main" xmlns:w14="http://schemas.microsoft.com/office/word/2010/wordml" xmlns:w15="http://schemas.microsoft.com/office/word/2012/wordml" xmlns:w16cex="http://schemas.microsoft.com/office/word/2018/wordml/cex" xmlns:w16cid="http://schemas.microsoft.com/office/word/2016/wordml/cid" xmlns:w16="http://schemas.microsoft.com/office/word/2018/wordml" xmlns:w16du="http://schemas.microsoft.com/office/word/2023/wordml/word16du" xmlns:w16sdtdh="http://schemas.microsoft.com/office/word/2020/wordml/sdtdatahash" xmlns:w16se="http://schemas.microsoft.com/office/word/2015/wordml/symex" xmlns:wpg="http://schemas.microsoft.com/office/word/2010/wordprocessingGroup" xmlns:wpi="http://schemas.microsoft.com/office/word/2010/wordprocessingInk" xmlns:wne="http://schemas.microsoft.com/office/word/2006/wordml" xmlns:wps="http://schemas.microsoft.com/office/word/2010/wordprocessingShape" mc:Ignorable="w14 w15 w16se w16cid w16 w16cex w16sdtdh w16du wp14">
   <w:p>
     <w:pPr>
-      <w:pStyle w:val="Header &amp; Footer"/>
-      <w:bidi w:val="0"/>
+      <w:pStyle w:val="HeaderFooter"/>
     </w:pPr>
-    <w:r/>
   </w:p>
 </w:ftr>
 </file>
 
+<file path=word/footnotes.xml><?xml version="1.0" encoding="utf-8"?>
+<w:footnotes xmlns:wpc="http://schemas.microsoft.com/office/word/2010/wordprocessingCanvas" xmlns:cx="http://schemas.microsoft.com/office/drawing/2014/chartex" xmlns:cx1="http://schemas.microsoft.com/office/drawing/2015/9/8/chartex" xmlns:cx2="http://schemas.microsoft.com/office/drawing/2015/10/21/chartex" xmlns:cx3="http://schemas.microsoft.com/office/drawing/2016/5/9/chartex" xmlns:cx4="http://schemas.microsoft.com/office/drawing/2016/5/10/chartex" xmlns:cx5="http://schemas.microsoft.com/office/drawing/2016/5/11/chartex" xmlns:cx6="http://schemas.microsoft.com/office/drawing/2016/5/12/chartex" xmlns:cx7="http://schemas.microsoft.com/office/drawing/2016/5/13/chartex" xmlns:cx8="http://schemas.microsoft.com/office/drawing/2016/5/14/chartex" xmlns:mc="http://schemas.openxmlformats.org/markup-compatibility/2006" xmlns:aink="http://schemas.microsoft.com/office/drawing/2016/ink" xmlns:am3d="http://schemas.microsoft.com/office/drawing/2017/model3d" xmlns:o="urn:schemas-microsoft-com:office:office" xmlns:oel="http://schemas.microsoft.com/office/2019/extlst" xmlns:r="http://schemas.openxmlformats.org/officeDocument/2006/relationships" xmlns:m="http://schemas.openxmlformats.org/officeDocument/2006/math" xmlns:v="urn:schemas-microsoft-com:vml" xmlns:wp14="http://schemas.microsoft.com/office/word/2010/wordprocessingDrawing" xmlns:wp="http://schemas.openxmlformats.org/drawingml/2006/wordprocessingDrawing" xmlns:w10="urn:schemas-microsoft-com:office:word" xmlns:w="http://schemas.openxmlformats.org/wordprocessingml/2006/main" xmlns:w14="http://schemas.microsoft.com/office/word/2010/wordml" xmlns:w15="http://schemas.microsoft.com/office/word/2012/wordml" xmlns:w16cex="http://schemas.microsoft.com/office/word/2018/wordml/cex" xmlns:w16cid="http://schemas.microsoft.com/office/word/2016/wordml/cid" xmlns:w16="http://schemas.microsoft.com/office/word/2018/wordml" xmlns:w16du="http://schemas.microsoft.com/office/word/2023/wordml/word16du" xmlns:w16sdtdh="http://schemas.microsoft.com/office/word/2020/wordml/sdtdatahash" xmlns:w16se="http://schemas.microsoft.com/office/word/2015/wordml/symex" xmlns:wpg="http://schemas.microsoft.com/office/word/2010/wordprocessingGroup" xmlns:wpi="http://schemas.microsoft.com/office/word/2010/wordprocessingInk" xmlns:wne="http://schemas.microsoft.com/office/word/2006/wordml" xmlns:wps="http://schemas.microsoft.com/office/word/2010/wordprocessingShape" mc:Ignorable="w14 w15 w16se w16cid w16 w16cex w16sdtdh w16du wp14">
+  <w:footnote w:type="separator" w:id="-1">
+    <w:p>
+      <w:r>
+        <w:separator/>
+      </w:r>
+    </w:p>
+  </w:footnote>
+  <w:footnote w:type="continuationSeparator" w:id="0">
+    <w:p>
+      <w:r>
+        <w:continuationSeparator/>
+      </w:r>
+    </w:p>
+  </w:footnote>
+</w:footnotes>
+</file>
+
 <file path=word/header1.xml><?xml version="1.0" encoding="utf-8"?>
-<w:hdr xmlns:r="http://schemas.openxmlformats.org/officeDocument/2006/relationships" xmlns:wp="http://schemas.openxmlformats.org/drawingml/2006/wordprocessingDrawing" xmlns:w="http://schemas.openxmlformats.org/wordprocessingml/2006/main" xmlns:w10="urn:schemas-microsoft-com:office:word" xmlns:w14="http://schemas.microsoft.com/office/word/2010/wordml" xmlns:wps="http://schemas.microsoft.com/office/word/2010/wordprocessingShape" xmlns:wpg="http://schemas.microsoft.com/office/word/2010/wordprocessingGroup" xmlns:mc="http://schemas.openxmlformats.org/markup-compatibility/2006" xmlns:v="urn:schemas-microsoft-com:vml" xmlns:o="urn:schemas-microsoft-com:office:office" xmlns:m="http://schemas.openxmlformats.org/officeDocument/2006/math" mc:Ignorable="w14">
+<w:hdr xmlns:wpc="http://schemas.microsoft.com/office/word/2010/wordprocessingCanvas" xmlns:cx="http://schemas.microsoft.com/office/drawing/2014/chartex" xmlns:cx1="http://schemas.microsoft.com/office/drawing/2015/9/8/chartex" xmlns:cx2="http://schemas.microsoft.com/office/drawing/2015/10/21/chartex" xmlns:cx3="http://schemas.microsoft.com/office/drawing/2016/5/9/chartex" xmlns:cx4="http://schemas.microsoft.com/office/drawing/2016/5/10/chartex" xmlns:cx5="http://schemas.microsoft.com/office/drawing/2016/5/11/chartex" xmlns:cx6="http://schemas.microsoft.com/office/drawing/2016/5/12/chartex" xmlns:cx7="http://schemas.microsoft.com/office/drawing/2016/5/13/chartex" xmlns:cx8="http://schemas.microsoft.com/office/drawing/2016/5/14/chartex" xmlns:mc="http://schemas.openxmlformats.org/markup-compatibility/2006" xmlns:aink="http://schemas.microsoft.com/office/drawing/2016/ink" xmlns:am3d="http://schemas.microsoft.com/office/drawing/2017/model3d" xmlns:o="urn:schemas-microsoft-com:office:office" xmlns:oel="http://schemas.microsoft.com/office/2019/extlst" xmlns:r="http://schemas.openxmlformats.org/officeDocument/2006/relationships" xmlns:m="http://schemas.openxmlformats.org/officeDocument/2006/math" xmlns:v="urn:schemas-microsoft-com:vml" xmlns:wp14="http://schemas.microsoft.com/office/word/2010/wordprocessingDrawing" xmlns:wp="http://schemas.openxmlformats.org/drawingml/2006/wordprocessingDrawing" xmlns:w10="urn:schemas-microsoft-com:office:word" xmlns:w="http://schemas.openxmlformats.org/wordprocessingml/2006/main" xmlns:w14="http://schemas.microsoft.com/office/word/2010/wordml" xmlns:w15="http://schemas.microsoft.com/office/word/2012/wordml" xmlns:w16cex="http://schemas.microsoft.com/office/word/2018/wordml/cex" xmlns:w16cid="http://schemas.microsoft.com/office/word/2016/wordml/cid" xmlns:w16="http://schemas.microsoft.com/office/word/2018/wordml" xmlns:w16du="http://schemas.microsoft.com/office/word/2023/wordml/word16du" xmlns:w16sdtdh="http://schemas.microsoft.com/office/word/2020/wordml/sdtdatahash" xmlns:w16se="http://schemas.microsoft.com/office/word/2015/wordml/symex" xmlns:wpg="http://schemas.microsoft.com/office/word/2010/wordprocessingGroup" xmlns:wpi="http://schemas.microsoft.com/office/word/2010/wordprocessingInk" xmlns:wne="http://schemas.microsoft.com/office/word/2006/wordml" xmlns:wps="http://schemas.microsoft.com/office/word/2010/wordprocessingShape" mc:Ignorable="w14 w15 w16se w16cid w16 w16cex w16sdtdh w16du wp14">
   <w:p>
     <w:pPr>
       <w:pStyle w:val="Body"/>
       <w:jc w:val="both"/>
     </w:pPr>
     <w:r>
-      <w:drawing xmlns:a="http://schemas.openxmlformats.org/drawingml/2006/main">
-        <wp:anchor distT="152400" distB="152400" distL="152400" distR="152400" simplePos="0" relativeHeight="251658240" behindDoc="1" locked="0" layoutInCell="1" allowOverlap="1">
+      <w:rPr>
+        <w:noProof/>
+      </w:rPr>
+      <w:drawing>
+        <wp:anchor distT="152400" distB="152400" distL="152400" distR="152400" simplePos="0" relativeHeight="251658240" behindDoc="1" locked="0" layoutInCell="1" allowOverlap="1" wp14:anchorId="19D9233E" wp14:editId="3A29C8C8">
           <wp:simplePos x="0" y="0"/>
           <wp:positionH relativeFrom="page">
             <wp:posOffset>447676</wp:posOffset>
@@ -2648,9 +2377,7 @@
                   </pic:cNvPicPr>
                 </pic:nvPicPr>
                 <pic:blipFill>
-                  <a:blip r:embed="rId1">
-                    <a:extLst/>
-                  </a:blip>
+                  <a:blip r:embed="rId1"/>
                   <a:stretch>
                     <a:fillRect/>
                   </a:stretch>
@@ -2676,8 +2403,11 @@
       </w:drawing>
     </w:r>
     <w:r>
-      <w:drawing xmlns:a="http://schemas.openxmlformats.org/drawingml/2006/main">
-        <wp:anchor distT="152400" distB="152400" distL="152400" distR="152400" simplePos="0" relativeHeight="251659264" behindDoc="1" locked="0" layoutInCell="1" allowOverlap="1">
+      <w:rPr>
+        <w:noProof/>
+      </w:rPr>
+      <w:drawing>
+        <wp:anchor distT="152400" distB="152400" distL="152400" distR="152400" simplePos="0" relativeHeight="251659264" behindDoc="1" locked="0" layoutInCell="1" allowOverlap="1" wp14:anchorId="70087087" wp14:editId="0ED1DD03">
           <wp:simplePos x="0" y="0"/>
           <wp:positionH relativeFrom="page">
             <wp:posOffset>6124575</wp:posOffset>
@@ -2700,9 +2430,7 @@
                   </pic:cNvPicPr>
                 </pic:nvPicPr>
                 <pic:blipFill>
-                  <a:blip r:embed="rId2">
-                    <a:extLst/>
-                  </a:blip>
+                  <a:blip r:embed="rId2"/>
                   <a:stretch>
                     <a:fillRect/>
                   </a:stretch>
@@ -2732,54 +2460,22 @@
     <w:pPr>
       <w:pStyle w:val="Body"/>
     </w:pPr>
-    <w:r/>
   </w:p>
 </w:hdr>
 </file>
 
 <file path=word/styles.xml><?xml version="1.0" encoding="utf-8"?>
-<w:styles xmlns:w="http://schemas.openxmlformats.org/wordprocessingml/2006/main" xmlns:mc="http://schemas.openxmlformats.org/markup-compatibility/2006" xmlns:w14="http://schemas.microsoft.com/office/word/2010/wordml" mc:Ignorable="w14">
+<w:styles xmlns:mc="http://schemas.openxmlformats.org/markup-compatibility/2006" xmlns:r="http://schemas.openxmlformats.org/officeDocument/2006/relationships" xmlns:w="http://schemas.openxmlformats.org/wordprocessingml/2006/main" xmlns:w14="http://schemas.microsoft.com/office/word/2010/wordml" xmlns:w15="http://schemas.microsoft.com/office/word/2012/wordml" xmlns:w16cex="http://schemas.microsoft.com/office/word/2018/wordml/cex" xmlns:w16cid="http://schemas.microsoft.com/office/word/2016/wordml/cid" xmlns:w16="http://schemas.microsoft.com/office/word/2018/wordml" xmlns:w16du="http://schemas.microsoft.com/office/word/2023/wordml/word16du" xmlns:w16sdtdh="http://schemas.microsoft.com/office/word/2020/wordml/sdtdatahash" xmlns:w16se="http://schemas.microsoft.com/office/word/2015/wordml/symex" mc:Ignorable="w14 w15 w16se w16cid w16 w16cex w16sdtdh w16du">
   <w:docDefaults>
     <w:rPrDefault>
       <w:rPr>
-        <w:rFonts w:ascii="Times New Roman" w:cs="Times New Roman" w:hAnsi="Times New Roman" w:eastAsia="Arial Unicode MS"/>
-        <w:b w:val="0"/>
-        <w:bCs w:val="0"/>
-        <w:i w:val="0"/>
-        <w:iCs w:val="0"/>
-        <w:caps w:val="0"/>
-        <w:smallCaps w:val="0"/>
-        <w:strike w:val="0"/>
-        <w:dstrike w:val="0"/>
-        <w:outline w:val="0"/>
-        <w:emboss w:val="0"/>
-        <w:imprint w:val="0"/>
-        <w:vanish w:val="0"/>
-        <w:color w:val="auto"/>
-        <w:spacing w:val="0"/>
-        <w:w w:val="100"/>
-        <w:kern w:val="0"/>
-        <w:position w:val="0"/>
-        <w:sz w:val="20"/>
-        <w:szCs w:val="20"/>
-        <w:u w:val="none" w:color="auto"/>
+        <w:rFonts w:ascii="Times New Roman" w:eastAsia="Arial Unicode MS" w:hAnsi="Times New Roman" w:cs="Times New Roman"/>
         <w:bdr w:val="nil"/>
-        <w:vertAlign w:val="baseline"/>
-        <w:lang/>
+        <w:lang w:val="en-IN" w:eastAsia="en-IN" w:bidi="ta-IN"/>
       </w:rPr>
     </w:rPrDefault>
     <w:pPrDefault>
       <w:pPr>
-        <w:keepNext w:val="0"/>
-        <w:keepLines w:val="0"/>
-        <w:pageBreakBefore w:val="0"/>
-        <w:framePr w:anchorLock="0" w:w="0" w:h="0" w:vSpace="0" w:hSpace="0" w:xAlign="left" w:y="0" w:hRule="exact" w:vAnchor="margin"/>
-        <w:widowControl w:val="1"/>
-        <w:numPr>
-          <w:ilvl w:val="0"/>
-          <w:numId w:val="0"/>
-        </w:numPr>
-        <w:suppressLineNumbers w:val="0"/>
         <w:pBdr>
           <w:top w:val="nil"/>
           <w:left w:val="nil"/>
@@ -2788,28 +2484,448 @@
           <w:between w:val="nil"/>
           <w:bar w:val="nil"/>
         </w:pBdr>
-        <w:shd w:val="clear" w:color="auto" w:fill="auto"/>
-        <w:suppressAutoHyphens w:val="0"/>
-        <w:spacing w:before="0" w:beforeAutospacing="0" w:after="0" w:afterAutospacing="0" w:line="240" w:lineRule="auto"/>
-        <w:ind w:left="0" w:right="0" w:firstLine="0"/>
-        <w:jc w:val="left"/>
-        <w:outlineLvl w:val="9"/>
       </w:pPr>
     </w:pPrDefault>
   </w:docDefaults>
+  <w:latentStyles w:defLockedState="0" w:defUIPriority="99" w:defSemiHidden="0" w:defUnhideWhenUsed="0" w:defQFormat="0" w:count="376">
+    <w:lsdException w:name="Normal" w:uiPriority="0" w:qFormat="1"/>
+    <w:lsdException w:name="heading 1" w:uiPriority="9" w:qFormat="1"/>
+    <w:lsdException w:name="heading 2" w:semiHidden="1" w:uiPriority="9" w:unhideWhenUsed="1" w:qFormat="1"/>
+    <w:lsdException w:name="heading 3" w:semiHidden="1" w:uiPriority="9" w:unhideWhenUsed="1" w:qFormat="1"/>
+    <w:lsdException w:name="heading 4" w:semiHidden="1" w:uiPriority="9" w:unhideWhenUsed="1" w:qFormat="1"/>
+    <w:lsdException w:name="heading 5" w:semiHidden="1" w:uiPriority="9" w:unhideWhenUsed="1" w:qFormat="1"/>
+    <w:lsdException w:name="heading 6" w:semiHidden="1" w:uiPriority="9" w:unhideWhenUsed="1" w:qFormat="1"/>
+    <w:lsdException w:name="heading 7" w:semiHidden="1" w:uiPriority="9" w:unhideWhenUsed="1" w:qFormat="1"/>
+    <w:lsdException w:name="heading 8" w:semiHidden="1" w:uiPriority="9" w:unhideWhenUsed="1" w:qFormat="1"/>
+    <w:lsdException w:name="heading 9" w:semiHidden="1" w:uiPriority="9" w:unhideWhenUsed="1" w:qFormat="1"/>
+    <w:lsdException w:name="index 1" w:semiHidden="1" w:unhideWhenUsed="1"/>
+    <w:lsdException w:name="index 2" w:semiHidden="1" w:unhideWhenUsed="1"/>
+    <w:lsdException w:name="index 3" w:semiHidden="1" w:unhideWhenUsed="1"/>
+    <w:lsdException w:name="index 4" w:semiHidden="1" w:unhideWhenUsed="1"/>
+    <w:lsdException w:name="index 5" w:semiHidden="1" w:unhideWhenUsed="1"/>
+    <w:lsdException w:name="index 6" w:semiHidden="1" w:unhideWhenUsed="1"/>
+    <w:lsdException w:name="index 7" w:semiHidden="1" w:unhideWhenUsed="1"/>
+    <w:lsdException w:name="index 8" w:semiHidden="1" w:unhideWhenUsed="1"/>
+    <w:lsdException w:name="index 9" w:semiHidden="1" w:unhideWhenUsed="1"/>
+    <w:lsdException w:name="toc 1" w:semiHidden="1" w:uiPriority="39" w:unhideWhenUsed="1"/>
+    <w:lsdException w:name="toc 2" w:semiHidden="1" w:uiPriority="39" w:unhideWhenUsed="1"/>
+    <w:lsdException w:name="toc 3" w:semiHidden="1" w:uiPriority="39" w:unhideWhenUsed="1"/>
+    <w:lsdException w:name="toc 4" w:semiHidden="1" w:uiPriority="39" w:unhideWhenUsed="1"/>
+    <w:lsdException w:name="toc 5" w:semiHidden="1" w:uiPriority="39" w:unhideWhenUsed="1"/>
+    <w:lsdException w:name="toc 6" w:semiHidden="1" w:uiPriority="39" w:unhideWhenUsed="1"/>
+    <w:lsdException w:name="toc 7" w:semiHidden="1" w:uiPriority="39" w:unhideWhenUsed="1"/>
+    <w:lsdException w:name="toc 8" w:semiHidden="1" w:uiPriority="39" w:unhideWhenUsed="1"/>
+    <w:lsdException w:name="toc 9" w:semiHidden="1" w:uiPriority="39" w:unhideWhenUsed="1"/>
+    <w:lsdException w:name="Normal Indent" w:semiHidden="1" w:unhideWhenUsed="1"/>
+    <w:lsdException w:name="footnote text" w:semiHidden="1" w:unhideWhenUsed="1"/>
+    <w:lsdException w:name="annotation text" w:semiHidden="1" w:unhideWhenUsed="1"/>
+    <w:lsdException w:name="header" w:semiHidden="1" w:unhideWhenUsed="1"/>
+    <w:lsdException w:name="footer" w:semiHidden="1" w:unhideWhenUsed="1"/>
+    <w:lsdException w:name="index heading" w:semiHidden="1" w:unhideWhenUsed="1"/>
+    <w:lsdException w:name="caption" w:semiHidden="1" w:uiPriority="35" w:unhideWhenUsed="1" w:qFormat="1"/>
+    <w:lsdException w:name="table of figures" w:semiHidden="1" w:unhideWhenUsed="1"/>
+    <w:lsdException w:name="envelope address" w:semiHidden="1" w:unhideWhenUsed="1"/>
+    <w:lsdException w:name="envelope return" w:semiHidden="1" w:unhideWhenUsed="1"/>
+    <w:lsdException w:name="footnote reference" w:semiHidden="1" w:unhideWhenUsed="1"/>
+    <w:lsdException w:name="annotation reference" w:semiHidden="1" w:unhideWhenUsed="1"/>
+    <w:lsdException w:name="line number" w:semiHidden="1" w:unhideWhenUsed="1"/>
+    <w:lsdException w:name="page number" w:semiHidden="1" w:unhideWhenUsed="1"/>
+    <w:lsdException w:name="endnote reference" w:semiHidden="1" w:unhideWhenUsed="1"/>
+    <w:lsdException w:name="endnote text" w:semiHidden="1" w:unhideWhenUsed="1"/>
+    <w:lsdException w:name="table of authorities" w:semiHidden="1" w:unhideWhenUsed="1"/>
+    <w:lsdException w:name="macro" w:semiHidden="1" w:unhideWhenUsed="1"/>
+    <w:lsdException w:name="toa heading" w:semiHidden="1" w:unhideWhenUsed="1"/>
+    <w:lsdException w:name="List" w:semiHidden="1" w:unhideWhenUsed="1"/>
+    <w:lsdException w:name="List Bullet" w:semiHidden="1" w:unhideWhenUsed="1"/>
+    <w:lsdException w:name="List Number" w:semiHidden="1" w:unhideWhenUsed="1"/>
+    <w:lsdException w:name="List 2" w:semiHidden="1" w:unhideWhenUsed="1"/>
+    <w:lsdException w:name="List 3" w:semiHidden="1" w:unhideWhenUsed="1"/>
+    <w:lsdException w:name="List 4" w:semiHidden="1" w:unhideWhenUsed="1"/>
+    <w:lsdException w:name="List 5" w:semiHidden="1" w:unhideWhenUsed="1"/>
+    <w:lsdException w:name="List Bullet 2" w:semiHidden="1" w:unhideWhenUsed="1"/>
+    <w:lsdException w:name="List Bullet 3" w:semiHidden="1" w:unhideWhenUsed="1"/>
+    <w:lsdException w:name="List Bullet 4" w:semiHidden="1" w:unhideWhenUsed="1"/>
+    <w:lsdException w:name="List Bullet 5" w:semiHidden="1" w:unhideWhenUsed="1"/>
+    <w:lsdException w:name="List Number 2" w:semiHidden="1" w:unhideWhenUsed="1"/>
+    <w:lsdException w:name="List Number 3" w:semiHidden="1" w:unhideWhenUsed="1"/>
+    <w:lsdException w:name="List Number 4" w:semiHidden="1" w:unhideWhenUsed="1"/>
+    <w:lsdException w:name="List Number 5" w:semiHidden="1" w:unhideWhenUsed="1"/>
+    <w:lsdException w:name="Title" w:uiPriority="10" w:qFormat="1"/>
+    <w:lsdException w:name="Closing" w:semiHidden="1" w:unhideWhenUsed="1"/>
+    <w:lsdException w:name="Signature" w:semiHidden="1" w:unhideWhenUsed="1"/>
+    <w:lsdException w:name="Default Paragraph Font" w:semiHidden="1" w:uiPriority="1" w:unhideWhenUsed="1"/>
+    <w:lsdException w:name="Body Text" w:semiHidden="1" w:unhideWhenUsed="1"/>
+    <w:lsdException w:name="Body Text Indent" w:semiHidden="1" w:unhideWhenUsed="1"/>
+    <w:lsdException w:name="List Continue" w:semiHidden="1" w:unhideWhenUsed="1"/>
+    <w:lsdException w:name="List Continue 2" w:semiHidden="1" w:unhideWhenUsed="1"/>
+    <w:lsdException w:name="List Continue 3" w:semiHidden="1" w:unhideWhenUsed="1"/>
+    <w:lsdException w:name="List Continue 4" w:semiHidden="1" w:unhideWhenUsed="1"/>
+    <w:lsdException w:name="List Continue 5" w:semiHidden="1" w:unhideWhenUsed="1"/>
+    <w:lsdException w:name="Message Header" w:semiHidden="1" w:unhideWhenUsed="1"/>
+    <w:lsdException w:name="Subtitle" w:uiPriority="11" w:qFormat="1"/>
+    <w:lsdException w:name="Salutation" w:semiHidden="1" w:unhideWhenUsed="1"/>
+    <w:lsdException w:name="Date" w:semiHidden="1" w:unhideWhenUsed="1"/>
+    <w:lsdException w:name="Body Text First Indent" w:semiHidden="1" w:unhideWhenUsed="1"/>
+    <w:lsdException w:name="Body Text First Indent 2" w:semiHidden="1" w:unhideWhenUsed="1"/>
+    <w:lsdException w:name="Note Heading" w:semiHidden="1" w:unhideWhenUsed="1"/>
+    <w:lsdException w:name="Body Text 2" w:semiHidden="1" w:unhideWhenUsed="1"/>
+    <w:lsdException w:name="Body Text 3" w:semiHidden="1" w:unhideWhenUsed="1"/>
+    <w:lsdException w:name="Body Text Indent 2" w:semiHidden="1" w:unhideWhenUsed="1"/>
+    <w:lsdException w:name="Body Text Indent 3" w:semiHidden="1" w:unhideWhenUsed="1"/>
+    <w:lsdException w:name="Block Text" w:semiHidden="1" w:unhideWhenUsed="1"/>
+    <w:lsdException w:name="Hyperlink" w:semiHidden="1" w:unhideWhenUsed="1"/>
+    <w:lsdException w:name="FollowedHyperlink" w:semiHidden="1" w:unhideWhenUsed="1"/>
+    <w:lsdException w:name="Strong" w:uiPriority="22" w:qFormat="1"/>
+    <w:lsdException w:name="Emphasis" w:uiPriority="20" w:qFormat="1"/>
+    <w:lsdException w:name="Document Map" w:semiHidden="1" w:unhideWhenUsed="1"/>
+    <w:lsdException w:name="Plain Text" w:semiHidden="1" w:unhideWhenUsed="1"/>
+    <w:lsdException w:name="E-mail Signature" w:semiHidden="1" w:unhideWhenUsed="1"/>
+    <w:lsdException w:name="HTML Top of Form" w:semiHidden="1" w:unhideWhenUsed="1"/>
+    <w:lsdException w:name="HTML Bottom of Form" w:semiHidden="1" w:unhideWhenUsed="1"/>
+    <w:lsdException w:name="Normal (Web)" w:semiHidden="1" w:unhideWhenUsed="1"/>
+    <w:lsdException w:name="HTML Acronym" w:semiHidden="1" w:unhideWhenUsed="1"/>
+    <w:lsdException w:name="HTML Address" w:semiHidden="1" w:unhideWhenUsed="1"/>
+    <w:lsdException w:name="HTML Cite" w:semiHidden="1" w:unhideWhenUsed="1"/>
+    <w:lsdException w:name="HTML Code" w:semiHidden="1" w:unhideWhenUsed="1"/>
+    <w:lsdException w:name="HTML Definition" w:semiHidden="1" w:unhideWhenUsed="1"/>
+    <w:lsdException w:name="HTML Keyboard" w:semiHidden="1" w:unhideWhenUsed="1"/>
+    <w:lsdException w:name="HTML Preformatted" w:semiHidden="1" w:unhideWhenUsed="1"/>
+    <w:lsdException w:name="HTML Sample" w:semiHidden="1" w:unhideWhenUsed="1"/>
+    <w:lsdException w:name="HTML Typewriter" w:semiHidden="1" w:unhideWhenUsed="1"/>
+    <w:lsdException w:name="HTML Variable" w:semiHidden="1" w:unhideWhenUsed="1"/>
+    <w:lsdException w:name="Normal Table" w:semiHidden="1" w:unhideWhenUsed="1"/>
+    <w:lsdException w:name="annotation subject" w:semiHidden="1" w:unhideWhenUsed="1"/>
+    <w:lsdException w:name="No List" w:semiHidden="1" w:unhideWhenUsed="1"/>
+    <w:lsdException w:name="Outline List 1" w:semiHidden="1" w:unhideWhenUsed="1"/>
+    <w:lsdException w:name="Outline List 2" w:semiHidden="1" w:unhideWhenUsed="1"/>
+    <w:lsdException w:name="Outline List 3" w:semiHidden="1" w:unhideWhenUsed="1"/>
+    <w:lsdException w:name="Table Simple 1" w:semiHidden="1" w:unhideWhenUsed="1"/>
+    <w:lsdException w:name="Table Simple 2" w:semiHidden="1" w:unhideWhenUsed="1"/>
+    <w:lsdException w:name="Table Simple 3" w:semiHidden="1" w:unhideWhenUsed="1"/>
+    <w:lsdException w:name="Table Classic 1" w:semiHidden="1" w:unhideWhenUsed="1"/>
+    <w:lsdException w:name="Table Classic 2" w:semiHidden="1" w:unhideWhenUsed="1"/>
+    <w:lsdException w:name="Table Classic 3" w:semiHidden="1" w:unhideWhenUsed="1"/>
+    <w:lsdException w:name="Table Classic 4" w:semiHidden="1" w:unhideWhenUsed="1"/>
+    <w:lsdException w:name="Table Colorful 1" w:semiHidden="1" w:unhideWhenUsed="1"/>
+    <w:lsdException w:name="Table Colorful 2" w:semiHidden="1" w:unhideWhenUsed="1"/>
+    <w:lsdException w:name="Table Colorful 3" w:semiHidden="1" w:unhideWhenUsed="1"/>
+    <w:lsdException w:name="Table Columns 1" w:semiHidden="1" w:unhideWhenUsed="1"/>
+    <w:lsdException w:name="Table Columns 2" w:semiHidden="1" w:unhideWhenUsed="1"/>
+    <w:lsdException w:name="Table Columns 3" w:semiHidden="1" w:unhideWhenUsed="1"/>
+    <w:lsdException w:name="Table Columns 4" w:semiHidden="1" w:unhideWhenUsed="1"/>
+    <w:lsdException w:name="Table Columns 5" w:semiHidden="1" w:unhideWhenUsed="1"/>
+    <w:lsdException w:name="Table Grid 1" w:semiHidden="1" w:unhideWhenUsed="1"/>
+    <w:lsdException w:name="Table Grid 2" w:semiHidden="1" w:unhideWhenUsed="1"/>
+    <w:lsdException w:name="Table Grid 3" w:semiHidden="1" w:unhideWhenUsed="1"/>
+    <w:lsdException w:name="Table Grid 4" w:semiHidden="1" w:unhideWhenUsed="1"/>
+    <w:lsdException w:name="Table Grid 5" w:semiHidden="1" w:unhideWhenUsed="1"/>
+    <w:lsdException w:name="Table Grid 6" w:semiHidden="1" w:unhideWhenUsed="1"/>
+    <w:lsdException w:name="Table Grid 7" w:semiHidden="1" w:unhideWhenUsed="1"/>
+    <w:lsdException w:name="Table Grid 8" w:semiHidden="1" w:unhideWhenUsed="1"/>
+    <w:lsdException w:name="Table List 1" w:semiHidden="1" w:unhideWhenUsed="1"/>
+    <w:lsdException w:name="Table List 2" w:semiHidden="1" w:unhideWhenUsed="1"/>
+    <w:lsdException w:name="Table List 3" w:semiHidden="1" w:unhideWhenUsed="1"/>
+    <w:lsdException w:name="Table List 4" w:semiHidden="1" w:unhideWhenUsed="1"/>
+    <w:lsdException w:name="Table List 5" w:semiHidden="1" w:unhideWhenUsed="1"/>
+    <w:lsdException w:name="Table List 6" w:semiHidden="1" w:unhideWhenUsed="1"/>
+    <w:lsdException w:name="Table List 7" w:semiHidden="1" w:unhideWhenUsed="1"/>
+    <w:lsdException w:name="Table List 8" w:semiHidden="1" w:unhideWhenUsed="1"/>
+    <w:lsdException w:name="Table 3D effects 1" w:semiHidden="1" w:unhideWhenUsed="1"/>
+    <w:lsdException w:name="Table 3D effects 2" w:semiHidden="1" w:unhideWhenUsed="1"/>
+    <w:lsdException w:name="Table 3D effects 3" w:semiHidden="1" w:unhideWhenUsed="1"/>
+    <w:lsdException w:name="Table Contemporary" w:semiHidden="1" w:unhideWhenUsed="1"/>
+    <w:lsdException w:name="Table Elegant" w:semiHidden="1" w:unhideWhenUsed="1"/>
+    <w:lsdException w:name="Table Professional" w:semiHidden="1" w:unhideWhenUsed="1"/>
+    <w:lsdException w:name="Table Subtle 1" w:semiHidden="1" w:unhideWhenUsed="1"/>
+    <w:lsdException w:name="Table Subtle 2" w:semiHidden="1" w:unhideWhenUsed="1"/>
+    <w:lsdException w:name="Table Web 1" w:semiHidden="1" w:unhideWhenUsed="1"/>
+    <w:lsdException w:name="Table Web 2" w:semiHidden="1" w:unhideWhenUsed="1"/>
+    <w:lsdException w:name="Table Web 3" w:semiHidden="1" w:unhideWhenUsed="1"/>
+    <w:lsdException w:name="Balloon Text" w:semiHidden="1" w:unhideWhenUsed="1"/>
+    <w:lsdException w:name="Table Grid" w:uiPriority="39"/>
+    <w:lsdException w:name="Table Theme" w:semiHidden="1" w:unhideWhenUsed="1"/>
+    <w:lsdException w:name="Placeholder Text" w:semiHidden="1"/>
+    <w:lsdException w:name="No Spacing" w:uiPriority="1" w:qFormat="1"/>
+    <w:lsdException w:name="Light Shading" w:uiPriority="60"/>
+    <w:lsdException w:name="Light List" w:uiPriority="61"/>
+    <w:lsdException w:name="Light Grid" w:uiPriority="62"/>
+    <w:lsdException w:name="Medium Shading 1" w:uiPriority="63"/>
+    <w:lsdException w:name="Medium Shading 2" w:uiPriority="64"/>
+    <w:lsdException w:name="Medium List 1" w:uiPriority="65"/>
+    <w:lsdException w:name="Medium List 2" w:uiPriority="66"/>
+    <w:lsdException w:name="Medium Grid 1" w:uiPriority="67"/>
+    <w:lsdException w:name="Medium Grid 2" w:uiPriority="68"/>
+    <w:lsdException w:name="Medium Grid 3" w:uiPriority="69"/>
+    <w:lsdException w:name="Dark List" w:uiPriority="70"/>
+    <w:lsdException w:name="Colorful Shading" w:uiPriority="71"/>
+    <w:lsdException w:name="Colorful List" w:uiPriority="72"/>
+    <w:lsdException w:name="Colorful Grid" w:uiPriority="73"/>
+    <w:lsdException w:name="Light Shading Accent 1" w:uiPriority="60"/>
+    <w:lsdException w:name="Light List Accent 1" w:uiPriority="61"/>
+    <w:lsdException w:name="Light Grid Accent 1" w:uiPriority="62"/>
+    <w:lsdException w:name="Medium Shading 1 Accent 1" w:uiPriority="63"/>
+    <w:lsdException w:name="Medium Shading 2 Accent 1" w:uiPriority="64"/>
+    <w:lsdException w:name="Medium List 1 Accent 1" w:uiPriority="65"/>
+    <w:lsdException w:name="Revision" w:semiHidden="1"/>
+    <w:lsdException w:name="List Paragraph" w:uiPriority="34" w:qFormat="1"/>
+    <w:lsdException w:name="Quote" w:uiPriority="29" w:qFormat="1"/>
+    <w:lsdException w:name="Intense Quote" w:uiPriority="30" w:qFormat="1"/>
+    <w:lsdException w:name="Medium List 2 Accent 1" w:uiPriority="66"/>
+    <w:lsdException w:name="Medium Grid 1 Accent 1" w:uiPriority="67"/>
+    <w:lsdException w:name="Medium Grid 2 Accent 1" w:uiPriority="68"/>
+    <w:lsdException w:name="Medium Grid 3 Accent 1" w:uiPriority="69"/>
+    <w:lsdException w:name="Dark List Accent 1" w:uiPriority="70"/>
+    <w:lsdException w:name="Colorful Shading Accent 1" w:uiPriority="71"/>
+    <w:lsdException w:name="Colorful List Accent 1" w:uiPriority="72"/>
+    <w:lsdException w:name="Colorful Grid Accent 1" w:uiPriority="73"/>
+    <w:lsdException w:name="Light Shading Accent 2" w:uiPriority="60"/>
+    <w:lsdException w:name="Light List Accent 2" w:uiPriority="61"/>
+    <w:lsdException w:name="Light Grid Accent 2" w:uiPriority="62"/>
+    <w:lsdException w:name="Medium Shading 1 Accent 2" w:uiPriority="63"/>
+    <w:lsdException w:name="Medium Shading 2 Accent 2" w:uiPriority="64"/>
+    <w:lsdException w:name="Medium List 1 Accent 2" w:uiPriority="65"/>
+    <w:lsdException w:name="Medium List 2 Accent 2" w:uiPriority="66"/>
+    <w:lsdException w:name="Medium Grid 1 Accent 2" w:uiPriority="67"/>
+    <w:lsdException w:name="Medium Grid 2 Accent 2" w:uiPriority="68"/>
+    <w:lsdException w:name="Medium Grid 3 Accent 2" w:uiPriority="69"/>
+    <w:lsdException w:name="Dark List Accent 2" w:uiPriority="70"/>
+    <w:lsdException w:name="Colorful Shading Accent 2" w:uiPriority="71"/>
+    <w:lsdException w:name="Colorful List Accent 2" w:uiPriority="72"/>
+    <w:lsdException w:name="Colorful Grid Accent 2" w:uiPriority="73"/>
+    <w:lsdException w:name="Light Shading Accent 3" w:uiPriority="60"/>
+    <w:lsdException w:name="Light List Accent 3" w:uiPriority="61"/>
+    <w:lsdException w:name="Light Grid Accent 3" w:uiPriority="62"/>
+    <w:lsdException w:name="Medium Shading 1 Accent 3" w:uiPriority="63"/>
+    <w:lsdException w:name="Medium Shading 2 Accent 3" w:uiPriority="64"/>
+    <w:lsdException w:name="Medium List 1 Accent 3" w:uiPriority="65"/>
+    <w:lsdException w:name="Medium List 2 Accent 3" w:uiPriority="66"/>
+    <w:lsdException w:name="Medium Grid 1 Accent 3" w:uiPriority="67"/>
+    <w:lsdException w:name="Medium Grid 2 Accent 3" w:uiPriority="68"/>
+    <w:lsdException w:name="Medium Grid 3 Accent 3" w:uiPriority="69"/>
+    <w:lsdException w:name="Dark List Accent 3" w:uiPriority="70"/>
+    <w:lsdException w:name="Colorful Shading Accent 3" w:uiPriority="71"/>
+    <w:lsdException w:name="Colorful List Accent 3" w:uiPriority="72"/>
+    <w:lsdException w:name="Colorful Grid Accent 3" w:uiPriority="73"/>
+    <w:lsdException w:name="Light Shading Accent 4" w:uiPriority="60"/>
+    <w:lsdException w:name="Light List Accent 4" w:uiPriority="61"/>
+    <w:lsdException w:name="Light Grid Accent 4" w:uiPriority="62"/>
+    <w:lsdException w:name="Medium Shading 1 Accent 4" w:uiPriority="63"/>
+    <w:lsdException w:name="Medium Shading 2 Accent 4" w:uiPriority="64"/>
+    <w:lsdException w:name="Medium List 1 Accent 4" w:uiPriority="65"/>
+    <w:lsdException w:name="Medium List 2 Accent 4" w:uiPriority="66"/>
+    <w:lsdException w:name="Medium Grid 1 Accent 4" w:uiPriority="67"/>
+    <w:lsdException w:name="Medium Grid 2 Accent 4" w:uiPriority="68"/>
+    <w:lsdException w:name="Medium Grid 3 Accent 4" w:uiPriority="69"/>
+    <w:lsdException w:name="Dark List Accent 4" w:uiPriority="70"/>
+    <w:lsdException w:name="Colorful Shading Accent 4" w:uiPriority="71"/>
+    <w:lsdException w:name="Colorful List Accent 4" w:uiPriority="72"/>
+    <w:lsdException w:name="Colorful Grid Accent 4" w:uiPriority="73"/>
+    <w:lsdException w:name="Light Shading Accent 5" w:uiPriority="60"/>
+    <w:lsdException w:name="Light List Accent 5" w:uiPriority="61"/>
+    <w:lsdException w:name="Light Grid Accent 5" w:uiPriority="62"/>
+    <w:lsdException w:name="Medium Shading 1 Accent 5" w:uiPriority="63"/>
+    <w:lsdException w:name="Medium Shading 2 Accent 5" w:uiPriority="64"/>
+    <w:lsdException w:name="Medium List 1 Accent 5" w:uiPriority="65"/>
+    <w:lsdException w:name="Medium List 2 Accent 5" w:uiPriority="66"/>
+    <w:lsdException w:name="Medium Grid 1 Accent 5" w:uiPriority="67"/>
+    <w:lsdException w:name="Medium Grid 2 Accent 5" w:uiPriority="68"/>
+    <w:lsdException w:name="Medium Grid 3 Accent 5" w:uiPriority="69"/>
+    <w:lsdException w:name="Dark List Accent 5" w:uiPriority="70"/>
+    <w:lsdException w:name="Colorful Shading Accent 5" w:uiPriority="71"/>
+    <w:lsdException w:name="Colorful List Accent 5" w:uiPriority="72"/>
+    <w:lsdException w:name="Colorful Grid Accent 5" w:uiPriority="73"/>
+    <w:lsdException w:name="Light Shading Accent 6" w:uiPriority="60"/>
+    <w:lsdException w:name="Light List Accent 6" w:uiPriority="61"/>
+    <w:lsdException w:name="Light Grid Accent 6" w:uiPriority="62"/>
+    <w:lsdException w:name="Medium Shading 1 Accent 6" w:uiPriority="63"/>
+    <w:lsdException w:name="Medium Shading 2 Accent 6" w:uiPriority="64"/>
+    <w:lsdException w:name="Medium List 1 Accent 6" w:uiPriority="65"/>
+    <w:lsdException w:name="Medium List 2 Accent 6" w:uiPriority="66"/>
+    <w:lsdException w:name="Medium Grid 1 Accent 6" w:uiPriority="67"/>
+    <w:lsdException w:name="Medium Grid 2 Accent 6" w:uiPriority="68"/>
+    <w:lsdException w:name="Medium Grid 3 Accent 6" w:uiPriority="69"/>
+    <w:lsdException w:name="Dark List Accent 6" w:uiPriority="70"/>
+    <w:lsdException w:name="Colorful Shading Accent 6" w:uiPriority="71"/>
+    <w:lsdException w:name="Colorful List Accent 6" w:uiPriority="72"/>
+    <w:lsdException w:name="Colorful Grid Accent 6" w:uiPriority="73"/>
+    <w:lsdException w:name="Subtle Emphasis" w:uiPriority="19" w:qFormat="1"/>
+    <w:lsdException w:name="Intense Emphasis" w:uiPriority="21" w:qFormat="1"/>
+    <w:lsdException w:name="Subtle Reference" w:uiPriority="31" w:qFormat="1"/>
+    <w:lsdException w:name="Intense Reference" w:uiPriority="32" w:qFormat="1"/>
+    <w:lsdException w:name="Book Title" w:uiPriority="33" w:qFormat="1"/>
+    <w:lsdException w:name="Bibliography" w:semiHidden="1" w:uiPriority="37" w:unhideWhenUsed="1"/>
+    <w:lsdException w:name="TOC Heading" w:semiHidden="1" w:uiPriority="39" w:unhideWhenUsed="1" w:qFormat="1"/>
+    <w:lsdException w:name="Plain Table 1" w:uiPriority="41"/>
+    <w:lsdException w:name="Plain Table 2" w:uiPriority="42"/>
+    <w:lsdException w:name="Plain Table 3" w:uiPriority="43"/>
+    <w:lsdException w:name="Plain Table 4" w:uiPriority="44"/>
+    <w:lsdException w:name="Plain Table 5" w:uiPriority="45"/>
+    <w:lsdException w:name="Grid Table Light" w:uiPriority="40"/>
+    <w:lsdException w:name="Grid Table 1 Light" w:uiPriority="46"/>
+    <w:lsdException w:name="Grid Table 2" w:uiPriority="47"/>
+    <w:lsdException w:name="Grid Table 3" w:uiPriority="48"/>
+    <w:lsdException w:name="Grid Table 4" w:uiPriority="49"/>
+    <w:lsdException w:name="Grid Table 5 Dark" w:uiPriority="50"/>
+    <w:lsdException w:name="Grid Table 6 Colorful" w:uiPriority="51"/>
+    <w:lsdException w:name="Grid Table 7 Colorful" w:uiPriority="52"/>
+    <w:lsdException w:name="Grid Table 1 Light Accent 1" w:uiPriority="46"/>
+    <w:lsdException w:name="Grid Table 2 Accent 1" w:uiPriority="47"/>
+    <w:lsdException w:name="Grid Table 3 Accent 1" w:uiPriority="48"/>
+    <w:lsdException w:name="Grid Table 4 Accent 1" w:uiPriority="49"/>
+    <w:lsdException w:name="Grid Table 5 Dark Accent 1" w:uiPriority="50"/>
+    <w:lsdException w:name="Grid Table 6 Colorful Accent 1" w:uiPriority="51"/>
+    <w:lsdException w:name="Grid Table 7 Colorful Accent 1" w:uiPriority="52"/>
+    <w:lsdException w:name="Grid Table 1 Light Accent 2" w:uiPriority="46"/>
+    <w:lsdException w:name="Grid Table 2 Accent 2" w:uiPriority="47"/>
+    <w:lsdException w:name="Grid Table 3 Accent 2" w:uiPriority="48"/>
+    <w:lsdException w:name="Grid Table 4 Accent 2" w:uiPriority="49"/>
+    <w:lsdException w:name="Grid Table 5 Dark Accent 2" w:uiPriority="50"/>
+    <w:lsdException w:name="Grid Table 6 Colorful Accent 2" w:uiPriority="51"/>
+    <w:lsdException w:name="Grid Table 7 Colorful Accent 2" w:uiPriority="52"/>
+    <w:lsdException w:name="Grid Table 1 Light Accent 3" w:uiPriority="46"/>
+    <w:lsdException w:name="Grid Table 2 Accent 3" w:uiPriority="47"/>
+    <w:lsdException w:name="Grid Table 3 Accent 3" w:uiPriority="48"/>
+    <w:lsdException w:name="Grid Table 4 Accent 3" w:uiPriority="49"/>
+    <w:lsdException w:name="Grid Table 5 Dark Accent 3" w:uiPriority="50"/>
+    <w:lsdException w:name="Grid Table 6 Colorful Accent 3" w:uiPriority="51"/>
+    <w:lsdException w:name="Grid Table 7 Colorful Accent 3" w:uiPriority="52"/>
+    <w:lsdException w:name="Grid Table 1 Light Accent 4" w:uiPriority="46"/>
+    <w:lsdException w:name="Grid Table 2 Accent 4" w:uiPriority="47"/>
+    <w:lsdException w:name="Grid Table 3 Accent 4" w:uiPriority="48"/>
+    <w:lsdException w:name="Grid Table 4 Accent 4" w:uiPriority="49"/>
+    <w:lsdException w:name="Grid Table 5 Dark Accent 4" w:uiPriority="50"/>
+    <w:lsdException w:name="Grid Table 6 Colorful Accent 4" w:uiPriority="51"/>
+    <w:lsdException w:name="Grid Table 7 Colorful Accent 4" w:uiPriority="52"/>
+    <w:lsdException w:name="Grid Table 1 Light Accent 5" w:uiPriority="46"/>
+    <w:lsdException w:name="Grid Table 2 Accent 5" w:uiPriority="47"/>
+    <w:lsdException w:name="Grid Table 3 Accent 5" w:uiPriority="48"/>
+    <w:lsdException w:name="Grid Table 4 Accent 5" w:uiPriority="49"/>
+    <w:lsdException w:name="Grid Table 5 Dark Accent 5" w:uiPriority="50"/>
+    <w:lsdException w:name="Grid Table 6 Colorful Accent 5" w:uiPriority="51"/>
+    <w:lsdException w:name="Grid Table 7 Colorful Accent 5" w:uiPriority="52"/>
+    <w:lsdException w:name="Grid Table 1 Light Accent 6" w:uiPriority="46"/>
+    <w:lsdException w:name="Grid Table 2 Accent 6" w:uiPriority="47"/>
+    <w:lsdException w:name="Grid Table 3 Accent 6" w:uiPriority="48"/>
+    <w:lsdException w:name="Grid Table 4 Accent 6" w:uiPriority="49"/>
+    <w:lsdException w:name="Grid Table 5 Dark Accent 6" w:uiPriority="50"/>
+    <w:lsdException w:name="Grid Table 6 Colorful Accent 6" w:uiPriority="51"/>
+    <w:lsdException w:name="Grid Table 7 Colorful Accent 6" w:uiPriority="52"/>
+    <w:lsdException w:name="List Table 1 Light" w:uiPriority="46"/>
+    <w:lsdException w:name="List Table 2" w:uiPriority="47"/>
+    <w:lsdException w:name="List Table 3" w:uiPriority="48"/>
+    <w:lsdException w:name="List Table 4" w:uiPriority="49"/>
+    <w:lsdException w:name="List Table 5 Dark" w:uiPriority="50"/>
+    <w:lsdException w:name="List Table 6 Colorful" w:uiPriority="51"/>
+    <w:lsdException w:name="List Table 7 Colorful" w:uiPriority="52"/>
+    <w:lsdException w:name="List Table 1 Light Accent 1" w:uiPriority="46"/>
+    <w:lsdException w:name="List Table 2 Accent 1" w:uiPriority="47"/>
+    <w:lsdException w:name="List Table 3 Accent 1" w:uiPriority="48"/>
+    <w:lsdException w:name="List Table 4 Accent 1" w:uiPriority="49"/>
+    <w:lsdException w:name="List Table 5 Dark Accent 1" w:uiPriority="50"/>
+    <w:lsdException w:name="List Table 6 Colorful Accent 1" w:uiPriority="51"/>
+    <w:lsdException w:name="List Table 7 Colorful Accent 1" w:uiPriority="52"/>
+    <w:lsdException w:name="List Table 1 Light Accent 2" w:uiPriority="46"/>
+    <w:lsdException w:name="List Table 2 Accent 2" w:uiPriority="47"/>
+    <w:lsdException w:name="List Table 3 Accent 2" w:uiPriority="48"/>
+    <w:lsdException w:name="List Table 4 Accent 2" w:uiPriority="49"/>
+    <w:lsdException w:name="List Table 5 Dark Accent 2" w:uiPriority="50"/>
+    <w:lsdException w:name="List Table 6 Colorful Accent 2" w:uiPriority="51"/>
+    <w:lsdException w:name="List Table 7 Colorful Accent 2" w:uiPriority="52"/>
+    <w:lsdException w:name="List Table 1 Light Accent 3" w:uiPriority="46"/>
+    <w:lsdException w:name="List Table 2 Accent 3" w:uiPriority="47"/>
+    <w:lsdException w:name="List Table 3 Accent 3" w:uiPriority="48"/>
+    <w:lsdException w:name="List Table 4 Accent 3" w:uiPriority="49"/>
+    <w:lsdException w:name="List Table 5 Dark Accent 3" w:uiPriority="50"/>
+    <w:lsdException w:name="List Table 6 Colorful Accent 3" w:uiPriority="51"/>
+    <w:lsdException w:name="List Table 7 Colorful Accent 3" w:uiPriority="52"/>
+    <w:lsdException w:name="List Table 1 Light Accent 4" w:uiPriority="46"/>
+    <w:lsdException w:name="List Table 2 Accent 4" w:uiPriority="47"/>
+    <w:lsdException w:name="List Table 3 Accent 4" w:uiPriority="48"/>
+    <w:lsdException w:name="List Table 4 Accent 4" w:uiPriority="49"/>
+    <w:lsdException w:name="List Table 5 Dark Accent 4" w:uiPriority="50"/>
+    <w:lsdException w:name="List Table 6 Colorful Accent 4" w:uiPriority="51"/>
+    <w:lsdException w:name="List Table 7 Colorful Accent 4" w:uiPriority="52"/>
+    <w:lsdException w:name="List Table 1 Light Accent 5" w:uiPriority="46"/>
+    <w:lsdException w:name="List Table 2 Accent 5" w:uiPriority="47"/>
+    <w:lsdException w:name="List Table 3 Accent 5" w:uiPriority="48"/>
+    <w:lsdException w:name="List Table 4 Accent 5" w:uiPriority="49"/>
+    <w:lsdException w:name="List Table 5 Dark Accent 5" w:uiPriority="50"/>
+    <w:lsdException w:name="List Table 6 Colorful Accent 5" w:uiPriority="51"/>
+    <w:lsdException w:name="List Table 7 Colorful Accent 5" w:uiPriority="52"/>
+    <w:lsdException w:name="List Table 1 Light Accent 6" w:uiPriority="46"/>
+    <w:lsdException w:name="List Table 2 Accent 6" w:uiPriority="47"/>
+    <w:lsdException w:name="List Table 3 Accent 6" w:uiPriority="48"/>
+    <w:lsdException w:name="List Table 4 Accent 6" w:uiPriority="49"/>
+    <w:lsdException w:name="List Table 5 Dark Accent 6" w:uiPriority="50"/>
+    <w:lsdException w:name="List Table 6 Colorful Accent 6" w:uiPriority="51"/>
+    <w:lsdException w:name="List Table 7 Colorful Accent 6" w:uiPriority="52"/>
+    <w:lsdException w:name="Mention" w:semiHidden="1" w:unhideWhenUsed="1"/>
+    <w:lsdException w:name="Smart Hyperlink" w:semiHidden="1" w:unhideWhenUsed="1"/>
+    <w:lsdException w:name="Hashtag" w:semiHidden="1" w:unhideWhenUsed="1"/>
+    <w:lsdException w:name="Unresolved Mention" w:semiHidden="1" w:unhideWhenUsed="1"/>
+    <w:lsdException w:name="Smart Link" w:semiHidden="1" w:unhideWhenUsed="1"/>
+  </w:latentStyles>
   <w:style w:type="paragraph" w:default="1" w:styleId="Normal">
     <w:name w:val="Normal"/>
-    <w:next w:val="Normal"/>
-    <w:pPr/>
+    <w:qFormat/>
     <w:rPr>
       <w:sz w:val="24"/>
       <w:szCs w:val="24"/>
       <w:lang w:val="en-US" w:eastAsia="en-US" w:bidi="ar-SA"/>
     </w:rPr>
   </w:style>
-  <w:style w:type="character" w:default="1" w:styleId="Default Paragraph Font">
+  <w:style w:type="paragraph" w:styleId="Heading3">
+    <w:name w:val="heading 3"/>
+    <w:next w:val="Body"/>
+    <w:uiPriority w:val="9"/>
+    <w:unhideWhenUsed/>
+    <w:qFormat/>
+    <w:pPr>
+      <w:widowControl w:val="0"/>
+      <w:ind w:left="1375"/>
+      <w:outlineLvl w:val="2"/>
+    </w:pPr>
+    <w:rPr>
+      <w:rFonts w:ascii="Calibri" w:eastAsia="Calibri" w:hAnsi="Calibri" w:cs="Calibri"/>
+      <w:b/>
+      <w:bCs/>
+      <w:color w:val="000000"/>
+      <w:sz w:val="22"/>
+      <w:szCs w:val="22"/>
+      <w:u w:color="000000"/>
+      <w14:textOutline w14:w="0" w14:cap="flat" w14:cmpd="sng" w14:algn="ctr">
+        <w14:noFill/>
+        <w14:prstDash w14:val="solid"/>
+        <w14:bevel/>
+      </w14:textOutline>
+    </w:rPr>
+  </w:style>
+  <w:style w:type="character" w:default="1" w:styleId="DefaultParagraphFont">
     <w:name w:val="Default Paragraph Font"/>
-    <w:next w:val="Default Paragraph Font"/>
+    <w:uiPriority w:val="1"/>
+    <w:semiHidden/>
+    <w:unhideWhenUsed/>
+  </w:style>
+  <w:style w:type="table" w:default="1" w:styleId="TableNormal">
+    <w:name w:val="Normal Table"/>
+    <w:uiPriority w:val="99"/>
+    <w:semiHidden/>
+    <w:unhideWhenUsed/>
+    <w:tblPr>
+      <w:tblInd w:w="0" w:type="dxa"/>
+      <w:tblCellMar>
+        <w:top w:w="0" w:type="dxa"/>
+        <w:left w:w="108" w:type="dxa"/>
+        <w:bottom w:w="0" w:type="dxa"/>
+        <w:right w:w="108" w:type="dxa"/>
+      </w:tblCellMar>
+    </w:tblPr>
+  </w:style>
+  <w:style w:type="numbering" w:default="1" w:styleId="NoList">
+    <w:name w:val="No List"/>
+    <w:uiPriority w:val="99"/>
+    <w:semiHidden/>
+    <w:unhideWhenUsed/>
   </w:style>
   <w:style w:type="character" w:styleId="Hyperlink">
     <w:name w:val="Hyperlink"/>
@@ -2817,179 +2933,48 @@
       <w:u w:val="single"/>
     </w:rPr>
   </w:style>
-  <w:style w:type="table" w:default="1" w:styleId="Table Normal">
-    <w:name w:val="Table Normal"/>
-    <w:next w:val="Table Normal"/>
-    <w:pPr/>
-    <w:tblPr>
-      <w:tblInd w:w="0" w:type="dxa"/>
-    </w:tblPr>
-    <w:trPr/>
-    <w:tcPr/>
-    <w:tblStylePr w:type="firstRow"/>
-    <w:tblStylePr w:type="lastRow"/>
-    <w:tblStylePr w:type="firstCol"/>
-    <w:tblStylePr w:type="lastCol"/>
-    <w:tblStylePr w:type="band1Vert"/>
-    <w:tblStylePr w:type="band2Vert"/>
-    <w:tblStylePr w:type="band1Horz"/>
-    <w:tblStylePr w:type="band2Horz"/>
-    <w:tblStylePr w:type="neCell"/>
-    <w:tblStylePr w:type="nwCell"/>
-    <w:tblStylePr w:type="seCell"/>
-    <w:tblStylePr w:type="swCell"/>
-  </w:style>
-  <w:style w:type="numbering" w:default="1" w:styleId="No List">
-    <w:name w:val="No List"/>
-    <w:next w:val="No List"/>
-    <w:pPr/>
-  </w:style>
-  <w:style w:type="paragraph" w:styleId="Body">
+  <w:style w:type="paragraph" w:customStyle="1" w:styleId="Body">
     <w:name w:val="Body"/>
-    <w:next w:val="Body"/>
     <w:pPr>
-      <w:keepNext w:val="0"/>
-      <w:keepLines w:val="0"/>
-      <w:pageBreakBefore w:val="0"/>
       <w:widowControl w:val="0"/>
-      <w:shd w:val="clear" w:color="auto" w:fill="auto"/>
-      <w:suppressAutoHyphens w:val="0"/>
-      <w:bidi w:val="0"/>
-      <w:spacing w:before="0" w:after="0" w:line="240" w:lineRule="auto"/>
-      <w:ind w:left="0" w:right="0" w:firstLine="0"/>
-      <w:jc w:val="left"/>
-      <w:outlineLvl w:val="9"/>
     </w:pPr>
     <w:rPr>
-      <w:rFonts w:ascii="Calibri" w:cs="Arial Unicode MS" w:hAnsi="Calibri" w:eastAsia="Arial Unicode MS"/>
-      <w:b w:val="0"/>
-      <w:bCs w:val="0"/>
-      <w:i w:val="0"/>
-      <w:iCs w:val="0"/>
-      <w:caps w:val="0"/>
-      <w:smallCaps w:val="0"/>
-      <w:strike w:val="0"/>
-      <w:dstrike w:val="0"/>
-      <w:outline w:val="0"/>
+      <w:rFonts w:ascii="Calibri" w:hAnsi="Calibri" w:cs="Arial Unicode MS"/>
       <w:color w:val="000000"/>
-      <w:spacing w:val="0"/>
-      <w:kern w:val="0"/>
-      <w:position w:val="0"/>
       <w:sz w:val="22"/>
       <w:szCs w:val="22"/>
-      <w:u w:val="none" w:color="000000"/>
-      <w:shd w:val="nil" w:color="auto" w:fill="auto"/>
-      <w:vertAlign w:val="baseline"/>
-      <w14:textOutline>
+      <w:u w:color="000000"/>
+      <w14:textOutline w14:w="0" w14:cap="flat" w14:cmpd="sng" w14:algn="ctr">
         <w14:noFill/>
+        <w14:prstDash w14:val="solid"/>
+        <w14:bevel/>
       </w14:textOutline>
-      <w14:textFill>
-        <w14:solidFill>
-          <w14:srgbClr w14:val="000000"/>
-        </w14:solidFill>
-      </w14:textFill>
     </w:rPr>
   </w:style>
-  <w:style w:type="paragraph" w:styleId="Header &amp; Footer">
+  <w:style w:type="paragraph" w:customStyle="1" w:styleId="HeaderFooter">
     <w:name w:val="Header &amp; Footer"/>
-    <w:next w:val="Header &amp; Footer"/>
     <w:pPr>
-      <w:keepNext w:val="0"/>
-      <w:keepLines w:val="0"/>
-      <w:pageBreakBefore w:val="0"/>
-      <w:widowControl w:val="1"/>
-      <w:shd w:val="clear" w:color="auto" w:fill="auto"/>
       <w:tabs>
         <w:tab w:val="right" w:pos="9020"/>
       </w:tabs>
-      <w:suppressAutoHyphens w:val="0"/>
-      <w:bidi w:val="0"/>
-      <w:spacing w:before="0" w:after="0" w:line="240" w:lineRule="auto"/>
-      <w:ind w:left="0" w:right="0" w:firstLine="0"/>
-      <w:jc w:val="left"/>
-      <w:outlineLvl w:val="9"/>
     </w:pPr>
     <w:rPr>
-      <w:rFonts w:ascii="Helvetica Neue" w:cs="Arial Unicode MS" w:hAnsi="Helvetica Neue" w:eastAsia="Arial Unicode MS"/>
-      <w:b w:val="0"/>
-      <w:bCs w:val="0"/>
-      <w:i w:val="0"/>
-      <w:iCs w:val="0"/>
-      <w:caps w:val="0"/>
-      <w:smallCaps w:val="0"/>
-      <w:strike w:val="0"/>
-      <w:dstrike w:val="0"/>
-      <w:outline w:val="0"/>
+      <w:rFonts w:ascii="Helvetica Neue" w:hAnsi="Helvetica Neue" w:cs="Arial Unicode MS"/>
       <w:color w:val="000000"/>
-      <w:spacing w:val="0"/>
-      <w:kern w:val="0"/>
-      <w:position w:val="0"/>
       <w:sz w:val="24"/>
       <w:szCs w:val="24"/>
-      <w:u w:val="none"/>
-      <w:shd w:val="nil" w:color="auto" w:fill="auto"/>
-      <w:vertAlign w:val="baseline"/>
-      <w14:textOutline>
+      <w14:textOutline w14:w="0" w14:cap="flat" w14:cmpd="sng" w14:algn="ctr">
         <w14:noFill/>
+        <w14:prstDash w14:val="solid"/>
+        <w14:bevel/>
       </w14:textOutline>
-      <w14:textFill>
-        <w14:solidFill>
-          <w14:srgbClr w14:val="000000"/>
-        </w14:solidFill>
-      </w14:textFill>
-    </w:rPr>
-  </w:style>
-  <w:style w:type="paragraph" w:styleId="Heading 3">
-    <w:name w:val="Heading 3"/>
-    <w:next w:val="Body"/>
-    <w:pPr>
-      <w:keepNext w:val="0"/>
-      <w:keepLines w:val="0"/>
-      <w:pageBreakBefore w:val="0"/>
-      <w:widowControl w:val="0"/>
-      <w:shd w:val="clear" w:color="auto" w:fill="auto"/>
-      <w:suppressAutoHyphens w:val="0"/>
-      <w:bidi w:val="0"/>
-      <w:spacing w:before="0" w:after="0" w:line="240" w:lineRule="auto"/>
-      <w:ind w:left="1375" w:right="0" w:firstLine="0"/>
-      <w:jc w:val="left"/>
-      <w:outlineLvl w:val="2"/>
-    </w:pPr>
-    <w:rPr>
-      <w:rFonts w:ascii="Calibri" w:cs="Calibri" w:hAnsi="Calibri" w:eastAsia="Calibri"/>
-      <w:b w:val="1"/>
-      <w:bCs w:val="1"/>
-      <w:i w:val="0"/>
-      <w:iCs w:val="0"/>
-      <w:caps w:val="0"/>
-      <w:smallCaps w:val="0"/>
-      <w:strike w:val="0"/>
-      <w:dstrike w:val="0"/>
-      <w:outline w:val="0"/>
-      <w:color w:val="000000"/>
-      <w:spacing w:val="0"/>
-      <w:kern w:val="0"/>
-      <w:position w:val="0"/>
-      <w:sz w:val="22"/>
-      <w:szCs w:val="22"/>
-      <w:u w:val="none" w:color="000000"/>
-      <w:shd w:val="nil" w:color="auto" w:fill="auto"/>
-      <w:vertAlign w:val="baseline"/>
-      <w14:textOutline>
-        <w14:noFill/>
-      </w14:textOutline>
-      <w14:textFill>
-        <w14:solidFill>
-          <w14:srgbClr w14:val="000000"/>
-        </w14:solidFill>
-      </w14:textFill>
     </w:rPr>
   </w:style>
 </w:styles>
 </file>
 
 <file path=word/theme/theme1.xml><?xml version="1.0" encoding="utf-8"?>
-<a:theme xmlns:a="http://schemas.openxmlformats.org/drawingml/2006/main" xmlns:r="http://schemas.openxmlformats.org/officeDocument/2006/relationships" name="Office Theme">
+<a:theme xmlns:a="http://schemas.openxmlformats.org/drawingml/2006/main" name="Office Theme">
   <a:themeElements>
     <a:clrScheme name="Office Theme">
       <a:dk1>
@@ -3115,7 +3100,7 @@
       <a:effectStyleLst>
         <a:effectStyle>
           <a:effectLst>
-            <a:outerShdw sx="100000" sy="100000" kx="0" ky="0" algn="b" rotWithShape="0" blurRad="38100" dist="23000" dir="5400000">
+            <a:outerShdw blurRad="38100" dist="23000" dir="5400000" rotWithShape="0">
               <a:srgbClr val="000000">
                 <a:alpha val="35000"/>
               </a:srgbClr>
@@ -3124,7 +3109,7 @@
         </a:effectStyle>
         <a:effectStyle>
           <a:effectLst>
-            <a:outerShdw sx="100000" sy="100000" kx="0" ky="0" algn="b" rotWithShape="0" blurRad="38100" dist="23000" dir="5400000">
+            <a:outerShdw blurRad="38100" dist="23000" dir="5400000" rotWithShape="0">
               <a:srgbClr val="000000">
                 <a:alpha val="35000"/>
               </a:srgbClr>
@@ -3133,7 +3118,7 @@
         </a:effectStyle>
         <a:effectStyle>
           <a:effectLst>
-            <a:outerShdw sx="100000" sy="100000" kx="0" ky="0" algn="b" rotWithShape="0" blurRad="38100" dist="20000" dir="5400000">
+            <a:outerShdw blurRad="38100" dist="20000" dir="5400000" rotWithShape="0">
               <a:srgbClr val="000000">
                 <a:alpha val="38000"/>
               </a:srgbClr>
@@ -3207,7 +3192,7 @@
           <a:round/>
         </a:ln>
         <a:effectLst>
-          <a:outerShdw sx="100000" sy="100000" kx="0" ky="0" algn="b" rotWithShape="0" blurRad="38100" dist="23000" dir="5400000">
+          <a:outerShdw blurRad="38100" dist="23000" dir="5400000" rotWithShape="0">
             <a:srgbClr val="000000">
               <a:alpha val="35000"/>
             </a:srgbClr>
@@ -3215,7 +3200,7 @@
         </a:effectLst>
         <a:sp3d/>
       </a:spPr>
-      <a:bodyPr rot="0" spcFirstLastPara="1" vertOverflow="overflow" horzOverflow="overflow" vert="horz" wrap="square" lIns="45719" tIns="45719" rIns="45719" bIns="45719" numCol="1" spcCol="38100" rtlCol="0" anchor="ctr" upright="0">
+      <a:bodyPr rot="0" spcFirstLastPara="1" vertOverflow="overflow" horzOverflow="overflow" vert="horz" wrap="square" lIns="45719" tIns="45719" rIns="45719" bIns="45719" numCol="1" spcCol="38100" rtlCol="0" anchor="ctr">
         <a:spAutoFit/>
       </a:bodyPr>
       <a:lstStyle>
@@ -3234,7 +3219,7 @@
           <a:buFontTx/>
           <a:buNone/>
           <a:tabLst/>
-          <a:defRPr b="0" baseline="0" cap="none" i="0" spc="0" strike="noStrike" sz="1800" u="none" kumimoji="0" normalizeH="0">
+          <a:defRPr kumimoji="0" sz="1800" b="0" i="0" u="none" strike="noStrike" cap="none" spc="0" normalizeH="0" baseline="0">
             <a:ln>
               <a:noFill/>
             </a:ln>
@@ -3264,7 +3249,7 @@
           <a:buFontTx/>
           <a:buNone/>
           <a:tabLst/>
-          <a:defRPr b="0" baseline="0" cap="none" i="0" spc="0" strike="noStrike" sz="1800" u="none" kumimoji="0" normalizeH="0">
+          <a:defRPr kumimoji="0" sz="1800" b="0" i="0" u="none" strike="noStrike" cap="none" spc="0" normalizeH="0" baseline="0">
             <a:ln>
               <a:noFill/>
             </a:ln>
@@ -3290,7 +3275,7 @@
           <a:buFontTx/>
           <a:buNone/>
           <a:tabLst/>
-          <a:defRPr b="0" baseline="0" cap="none" i="0" spc="0" strike="noStrike" sz="1800" u="none" kumimoji="0" normalizeH="0">
+          <a:defRPr kumimoji="0" sz="1800" b="0" i="0" u="none" strike="noStrike" cap="none" spc="0" normalizeH="0" baseline="0">
             <a:ln>
               <a:noFill/>
             </a:ln>
@@ -3316,7 +3301,7 @@
           <a:buFontTx/>
           <a:buNone/>
           <a:tabLst/>
-          <a:defRPr b="0" baseline="0" cap="none" i="0" spc="0" strike="noStrike" sz="1800" u="none" kumimoji="0" normalizeH="0">
+          <a:defRPr kumimoji="0" sz="1800" b="0" i="0" u="none" strike="noStrike" cap="none" spc="0" normalizeH="0" baseline="0">
             <a:ln>
               <a:noFill/>
             </a:ln>
@@ -3342,7 +3327,7 @@
           <a:buFontTx/>
           <a:buNone/>
           <a:tabLst/>
-          <a:defRPr b="0" baseline="0" cap="none" i="0" spc="0" strike="noStrike" sz="1800" u="none" kumimoji="0" normalizeH="0">
+          <a:defRPr kumimoji="0" sz="1800" b="0" i="0" u="none" strike="noStrike" cap="none" spc="0" normalizeH="0" baseline="0">
             <a:ln>
               <a:noFill/>
             </a:ln>
@@ -3368,7 +3353,7 @@
           <a:buFontTx/>
           <a:buNone/>
           <a:tabLst/>
-          <a:defRPr b="0" baseline="0" cap="none" i="0" spc="0" strike="noStrike" sz="1800" u="none" kumimoji="0" normalizeH="0">
+          <a:defRPr kumimoji="0" sz="1800" b="0" i="0" u="none" strike="noStrike" cap="none" spc="0" normalizeH="0" baseline="0">
             <a:ln>
               <a:noFill/>
             </a:ln>
@@ -3394,7 +3379,7 @@
           <a:buFontTx/>
           <a:buNone/>
           <a:tabLst/>
-          <a:defRPr b="0" baseline="0" cap="none" i="0" spc="0" strike="noStrike" sz="1800" u="none" kumimoji="0" normalizeH="0">
+          <a:defRPr kumimoji="0" sz="1800" b="0" i="0" u="none" strike="noStrike" cap="none" spc="0" normalizeH="0" baseline="0">
             <a:ln>
               <a:noFill/>
             </a:ln>
@@ -3420,7 +3405,7 @@
           <a:buFontTx/>
           <a:buNone/>
           <a:tabLst/>
-          <a:defRPr b="0" baseline="0" cap="none" i="0" spc="0" strike="noStrike" sz="1800" u="none" kumimoji="0" normalizeH="0">
+          <a:defRPr kumimoji="0" sz="1800" b="0" i="0" u="none" strike="noStrike" cap="none" spc="0" normalizeH="0" baseline="0">
             <a:ln>
               <a:noFill/>
             </a:ln>
@@ -3446,7 +3431,7 @@
           <a:buFontTx/>
           <a:buNone/>
           <a:tabLst/>
-          <a:defRPr b="0" baseline="0" cap="none" i="0" spc="0" strike="noStrike" sz="1800" u="none" kumimoji="0" normalizeH="0">
+          <a:defRPr kumimoji="0" sz="1800" b="0" i="0" u="none" strike="noStrike" cap="none" spc="0" normalizeH="0" baseline="0">
             <a:ln>
               <a:noFill/>
             </a:ln>
@@ -3472,7 +3457,7 @@
           <a:buFontTx/>
           <a:buNone/>
           <a:tabLst/>
-          <a:defRPr b="0" baseline="0" cap="none" i="0" spc="0" strike="noStrike" sz="1800" u="none" kumimoji="0" normalizeH="0">
+          <a:defRPr kumimoji="0" sz="1800" b="0" i="0" u="none" strike="noStrike" cap="none" spc="0" normalizeH="0" baseline="0">
             <a:ln>
               <a:noFill/>
             </a:ln>
@@ -3485,9 +3470,15 @@
         </a:lvl9pPr>
       </a:lstStyle>
       <a:style>
-        <a:lnRef idx="0"/>
-        <a:fillRef idx="0"/>
-        <a:effectRef idx="0"/>
+        <a:lnRef idx="0">
+          <a:scrgbClr r="0" g="0" b="0"/>
+        </a:lnRef>
+        <a:fillRef idx="0">
+          <a:scrgbClr r="0" g="0" b="0"/>
+        </a:fillRef>
+        <a:effectRef idx="0">
+          <a:scrgbClr r="0" g="0" b="0"/>
+        </a:effectRef>
         <a:fontRef idx="none"/>
       </a:style>
     </a:spDef>
@@ -3502,7 +3493,7 @@
           <a:round/>
         </a:ln>
         <a:effectLst>
-          <a:outerShdw sx="100000" sy="100000" kx="0" ky="0" algn="b" rotWithShape="0" blurRad="38100" dist="20000" dir="5400000">
+          <a:outerShdw blurRad="38100" dist="20000" dir="5400000" rotWithShape="0">
             <a:srgbClr val="000000">
               <a:alpha val="38000"/>
             </a:srgbClr>
@@ -3510,7 +3501,7 @@
         </a:effectLst>
         <a:sp3d/>
       </a:spPr>
-      <a:bodyPr rot="0" spcFirstLastPara="1" vertOverflow="overflow" horzOverflow="overflow" vert="horz" wrap="square" lIns="91439" tIns="45719" rIns="91439" bIns="45719" numCol="1" spcCol="38100" rtlCol="0" anchor="t" upright="0">
+      <a:bodyPr rot="0" spcFirstLastPara="1" vertOverflow="overflow" horzOverflow="overflow" vert="horz" wrap="square" lIns="91439" tIns="45719" rIns="91439" bIns="45719" numCol="1" spcCol="38100" rtlCol="0" anchor="t">
         <a:noAutofit/>
       </a:bodyPr>
       <a:lstStyle>
@@ -3529,7 +3520,7 @@
           <a:buFontTx/>
           <a:buNone/>
           <a:tabLst/>
-          <a:defRPr b="0" baseline="0" cap="none" i="0" spc="0" strike="noStrike" sz="1800" u="none" kumimoji="0" normalizeH="0">
+          <a:defRPr kumimoji="0" sz="1800" b="0" i="0" u="none" strike="noStrike" cap="none" spc="0" normalizeH="0" baseline="0">
             <a:ln>
               <a:noFill/>
             </a:ln>
@@ -3555,7 +3546,7 @@
           <a:buFontTx/>
           <a:buNone/>
           <a:tabLst/>
-          <a:defRPr b="0" baseline="0" cap="none" i="0" spc="0" strike="noStrike" sz="1800" u="none" kumimoji="0" normalizeH="0">
+          <a:defRPr kumimoji="0" sz="1800" b="0" i="0" u="none" strike="noStrike" cap="none" spc="0" normalizeH="0" baseline="0">
             <a:ln>
               <a:noFill/>
             </a:ln>
@@ -3581,7 +3572,7 @@
           <a:buFontTx/>
           <a:buNone/>
           <a:tabLst/>
-          <a:defRPr b="0" baseline="0" cap="none" i="0" spc="0" strike="noStrike" sz="1800" u="none" kumimoji="0" normalizeH="0">
+          <a:defRPr kumimoji="0" sz="1800" b="0" i="0" u="none" strike="noStrike" cap="none" spc="0" normalizeH="0" baseline="0">
             <a:ln>
               <a:noFill/>
             </a:ln>
@@ -3607,7 +3598,7 @@
           <a:buFontTx/>
           <a:buNone/>
           <a:tabLst/>
-          <a:defRPr b="0" baseline="0" cap="none" i="0" spc="0" strike="noStrike" sz="1800" u="none" kumimoji="0" normalizeH="0">
+          <a:defRPr kumimoji="0" sz="1800" b="0" i="0" u="none" strike="noStrike" cap="none" spc="0" normalizeH="0" baseline="0">
             <a:ln>
               <a:noFill/>
             </a:ln>
@@ -3633,7 +3624,7 @@
           <a:buFontTx/>
           <a:buNone/>
           <a:tabLst/>
-          <a:defRPr b="0" baseline="0" cap="none" i="0" spc="0" strike="noStrike" sz="1800" u="none" kumimoji="0" normalizeH="0">
+          <a:defRPr kumimoji="0" sz="1800" b="0" i="0" u="none" strike="noStrike" cap="none" spc="0" normalizeH="0" baseline="0">
             <a:ln>
               <a:noFill/>
             </a:ln>
@@ -3659,7 +3650,7 @@
           <a:buFontTx/>
           <a:buNone/>
           <a:tabLst/>
-          <a:defRPr b="0" baseline="0" cap="none" i="0" spc="0" strike="noStrike" sz="1800" u="none" kumimoji="0" normalizeH="0">
+          <a:defRPr kumimoji="0" sz="1800" b="0" i="0" u="none" strike="noStrike" cap="none" spc="0" normalizeH="0" baseline="0">
             <a:ln>
               <a:noFill/>
             </a:ln>
@@ -3685,7 +3676,7 @@
           <a:buFontTx/>
           <a:buNone/>
           <a:tabLst/>
-          <a:defRPr b="0" baseline="0" cap="none" i="0" spc="0" strike="noStrike" sz="1800" u="none" kumimoji="0" normalizeH="0">
+          <a:defRPr kumimoji="0" sz="1800" b="0" i="0" u="none" strike="noStrike" cap="none" spc="0" normalizeH="0" baseline="0">
             <a:ln>
               <a:noFill/>
             </a:ln>
@@ -3711,7 +3702,7 @@
           <a:buFontTx/>
           <a:buNone/>
           <a:tabLst/>
-          <a:defRPr b="0" baseline="0" cap="none" i="0" spc="0" strike="noStrike" sz="1800" u="none" kumimoji="0" normalizeH="0">
+          <a:defRPr kumimoji="0" sz="1800" b="0" i="0" u="none" strike="noStrike" cap="none" spc="0" normalizeH="0" baseline="0">
             <a:ln>
               <a:noFill/>
             </a:ln>
@@ -3737,7 +3728,7 @@
           <a:buFontTx/>
           <a:buNone/>
           <a:tabLst/>
-          <a:defRPr b="0" baseline="0" cap="none" i="0" spc="0" strike="noStrike" sz="1800" u="none" kumimoji="0" normalizeH="0">
+          <a:defRPr kumimoji="0" sz="1800" b="0" i="0" u="none" strike="noStrike" cap="none" spc="0" normalizeH="0" baseline="0">
             <a:ln>
               <a:noFill/>
             </a:ln>
@@ -3763,7 +3754,7 @@
           <a:buFontTx/>
           <a:buNone/>
           <a:tabLst/>
-          <a:defRPr b="0" baseline="0" cap="none" i="0" spc="0" strike="noStrike" sz="1800" u="none" kumimoji="0" normalizeH="0">
+          <a:defRPr kumimoji="0" sz="1800" b="0" i="0" u="none" strike="noStrike" cap="none" spc="0" normalizeH="0" baseline="0">
             <a:ln>
               <a:noFill/>
             </a:ln>
@@ -3776,9 +3767,15 @@
         </a:lvl9pPr>
       </a:lstStyle>
       <a:style>
-        <a:lnRef idx="0"/>
-        <a:fillRef idx="0"/>
-        <a:effectRef idx="0"/>
+        <a:lnRef idx="0">
+          <a:scrgbClr r="0" g="0" b="0"/>
+        </a:lnRef>
+        <a:fillRef idx="0">
+          <a:scrgbClr r="0" g="0" b="0"/>
+        </a:fillRef>
+        <a:effectRef idx="0">
+          <a:scrgbClr r="0" g="0" b="0"/>
+        </a:effectRef>
         <a:fontRef idx="none"/>
       </a:style>
     </a:lnDef>
@@ -3792,7 +3789,7 @@
         <a:effectLst/>
         <a:sp3d/>
       </a:spPr>
-      <a:bodyPr rot="0" spcFirstLastPara="1" vertOverflow="overflow" horzOverflow="overflow" vert="horz" wrap="square" lIns="45719" tIns="45719" rIns="45719" bIns="45719" numCol="1" spcCol="38100" rtlCol="0" anchor="t" upright="0">
+      <a:bodyPr rot="0" spcFirstLastPara="1" vertOverflow="overflow" horzOverflow="overflow" vert="horz" wrap="square" lIns="45719" tIns="45719" rIns="45719" bIns="45719" numCol="1" spcCol="38100" rtlCol="0" anchor="t">
         <a:spAutoFit/>
       </a:bodyPr>
       <a:lstStyle>
@@ -3811,7 +3808,7 @@
           <a:buFontTx/>
           <a:buNone/>
           <a:tabLst/>
-          <a:defRPr b="0" baseline="0" cap="none" i="0" spc="0" strike="noStrike" sz="1800" u="none" kumimoji="0" normalizeH="0">
+          <a:defRPr kumimoji="0" sz="1800" b="0" i="0" u="none" strike="noStrike" cap="none" spc="0" normalizeH="0" baseline="0">
             <a:ln>
               <a:noFill/>
             </a:ln>
@@ -3841,7 +3838,7 @@
           <a:buFontTx/>
           <a:buNone/>
           <a:tabLst/>
-          <a:defRPr b="0" baseline="0" cap="none" i="0" spc="0" strike="noStrike" sz="1800" u="none" kumimoji="0" normalizeH="0">
+          <a:defRPr kumimoji="0" sz="1800" b="0" i="0" u="none" strike="noStrike" cap="none" spc="0" normalizeH="0" baseline="0">
             <a:ln>
               <a:noFill/>
             </a:ln>
@@ -3867,7 +3864,7 @@
           <a:buFontTx/>
           <a:buNone/>
           <a:tabLst/>
-          <a:defRPr b="0" baseline="0" cap="none" i="0" spc="0" strike="noStrike" sz="1800" u="none" kumimoji="0" normalizeH="0">
+          <a:defRPr kumimoji="0" sz="1800" b="0" i="0" u="none" strike="noStrike" cap="none" spc="0" normalizeH="0" baseline="0">
             <a:ln>
               <a:noFill/>
             </a:ln>
@@ -3893,7 +3890,7 @@
           <a:buFontTx/>
           <a:buNone/>
           <a:tabLst/>
-          <a:defRPr b="0" baseline="0" cap="none" i="0" spc="0" strike="noStrike" sz="1800" u="none" kumimoji="0" normalizeH="0">
+          <a:defRPr kumimoji="0" sz="1800" b="0" i="0" u="none" strike="noStrike" cap="none" spc="0" normalizeH="0" baseline="0">
             <a:ln>
               <a:noFill/>
             </a:ln>
@@ -3919,7 +3916,7 @@
           <a:buFontTx/>
           <a:buNone/>
           <a:tabLst/>
-          <a:defRPr b="0" baseline="0" cap="none" i="0" spc="0" strike="noStrike" sz="1800" u="none" kumimoji="0" normalizeH="0">
+          <a:defRPr kumimoji="0" sz="1800" b="0" i="0" u="none" strike="noStrike" cap="none" spc="0" normalizeH="0" baseline="0">
             <a:ln>
               <a:noFill/>
             </a:ln>
@@ -3945,7 +3942,7 @@
           <a:buFontTx/>
           <a:buNone/>
           <a:tabLst/>
-          <a:defRPr b="0" baseline="0" cap="none" i="0" spc="0" strike="noStrike" sz="1800" u="none" kumimoji="0" normalizeH="0">
+          <a:defRPr kumimoji="0" sz="1800" b="0" i="0" u="none" strike="noStrike" cap="none" spc="0" normalizeH="0" baseline="0">
             <a:ln>
               <a:noFill/>
             </a:ln>
@@ -3971,7 +3968,7 @@
           <a:buFontTx/>
           <a:buNone/>
           <a:tabLst/>
-          <a:defRPr b="0" baseline="0" cap="none" i="0" spc="0" strike="noStrike" sz="1800" u="none" kumimoji="0" normalizeH="0">
+          <a:defRPr kumimoji="0" sz="1800" b="0" i="0" u="none" strike="noStrike" cap="none" spc="0" normalizeH="0" baseline="0">
             <a:ln>
               <a:noFill/>
             </a:ln>
@@ -3997,7 +3994,7 @@
           <a:buFontTx/>
           <a:buNone/>
           <a:tabLst/>
-          <a:defRPr b="0" baseline="0" cap="none" i="0" spc="0" strike="noStrike" sz="1800" u="none" kumimoji="0" normalizeH="0">
+          <a:defRPr kumimoji="0" sz="1800" b="0" i="0" u="none" strike="noStrike" cap="none" spc="0" normalizeH="0" baseline="0">
             <a:ln>
               <a:noFill/>
             </a:ln>
@@ -4023,7 +4020,7 @@
           <a:buFontTx/>
           <a:buNone/>
           <a:tabLst/>
-          <a:defRPr b="0" baseline="0" cap="none" i="0" spc="0" strike="noStrike" sz="1800" u="none" kumimoji="0" normalizeH="0">
+          <a:defRPr kumimoji="0" sz="1800" b="0" i="0" u="none" strike="noStrike" cap="none" spc="0" normalizeH="0" baseline="0">
             <a:ln>
               <a:noFill/>
             </a:ln>
@@ -4049,7 +4046,7 @@
           <a:buFontTx/>
           <a:buNone/>
           <a:tabLst/>
-          <a:defRPr b="0" baseline="0" cap="none" i="0" spc="0" strike="noStrike" sz="1800" u="none" kumimoji="0" normalizeH="0">
+          <a:defRPr kumimoji="0" sz="1800" b="0" i="0" u="none" strike="noStrike" cap="none" spc="0" normalizeH="0" baseline="0">
             <a:ln>
               <a:noFill/>
             </a:ln>
@@ -4062,12 +4059,19 @@
         </a:lvl9pPr>
       </a:lstStyle>
       <a:style>
-        <a:lnRef idx="0"/>
-        <a:fillRef idx="0"/>
-        <a:effectRef idx="0"/>
+        <a:lnRef idx="0">
+          <a:scrgbClr r="0" g="0" b="0"/>
+        </a:lnRef>
+        <a:fillRef idx="0">
+          <a:scrgbClr r="0" g="0" b="0"/>
+        </a:fillRef>
+        <a:effectRef idx="0">
+          <a:scrgbClr r="0" g="0" b="0"/>
+        </a:effectRef>
         <a:fontRef idx="none"/>
       </a:style>
     </a:txDef>
   </a:objectDefaults>
+  <a:extraClrSchemeLst/>
 </a:theme>
 </file>
</xml_diff>